<commit_message>
Aggiunta Mockup e Cockburn aggiornati
</commit_message>
<xml_diff>
--- a/Docs/Cockburn.docx
+++ b/Docs/Cockburn.docx
@@ -9,25 +9,26 @@
     </w:p>
     <w:tbl>
       <w:tblPr>
-        <w:tblW w:w="0" w:type="auto"/>
+        <w:tblW w:w="9821" w:type="dxa"/>
         <w:tblInd w:w="108" w:type="dxa"/>
         <w:tblLayout w:type="fixed"/>
         <w:tblLook w:val="0000" w:firstRow="0" w:lastRow="0" w:firstColumn="0" w:lastColumn="0" w:noHBand="0" w:noVBand="0"/>
       </w:tblPr>
       <w:tblGrid>
-        <w:gridCol w:w="2407"/>
-        <w:gridCol w:w="2407"/>
-        <w:gridCol w:w="2407"/>
-        <w:gridCol w:w="2409"/>
+        <w:gridCol w:w="1963"/>
+        <w:gridCol w:w="1963"/>
+        <w:gridCol w:w="1963"/>
+        <w:gridCol w:w="1966"/>
+        <w:gridCol w:w="1966"/>
       </w:tblGrid>
       <w:tr>
         <w:trPr>
           <w:cantSplit/>
-          <w:trHeight w:val="481"/>
+          <w:trHeight w:val="418"/>
         </w:trPr>
         <w:tc>
           <w:tcPr>
-            <w:tcW w:w="2407" w:type="dxa"/>
+            <w:tcW w:w="1963" w:type="dxa"/>
             <w:tcBorders>
               <w:top w:val="single" w:sz="2" w:space="0" w:color="000000"/>
               <w:left w:val="single" w:sz="2" w:space="0" w:color="000000"/>
@@ -62,8 +63,8 @@
         </w:tc>
         <w:tc>
           <w:tcPr>
-            <w:tcW w:w="7223" w:type="dxa"/>
-            <w:gridSpan w:val="3"/>
+            <w:tcW w:w="7858" w:type="dxa"/>
+            <w:gridSpan w:val="4"/>
             <w:tcBorders>
               <w:top w:val="single" w:sz="2" w:space="0" w:color="000000"/>
               <w:left w:val="single" w:sz="2" w:space="0" w:color="000000"/>
@@ -103,47 +104,56 @@
       <w:tr>
         <w:trPr>
           <w:cantSplit/>
-          <w:trHeight w:val="481"/>
+          <w:trHeight w:val="418"/>
         </w:trPr>
         <w:tc>
           <w:tcPr>
-            <w:tcW w:w="2407" w:type="dxa"/>
-            <w:tcBorders>
-              <w:top w:val="single" w:sz="2" w:space="0" w:color="000000"/>
-              <w:left w:val="single" w:sz="2" w:space="0" w:color="000000"/>
-              <w:bottom w:val="single" w:sz="2" w:space="0" w:color="000000"/>
-              <w:right w:val="single" w:sz="2" w:space="0" w:color="000000"/>
-            </w:tcBorders>
-            <w:shd w:val="clear" w:color="auto" w:fill="F5F5F5"/>
-            <w:tcMar>
-              <w:top w:w="80" w:type="dxa"/>
-              <w:left w:w="80" w:type="dxa"/>
-              <w:bottom w:w="80" w:type="dxa"/>
-              <w:right w:w="80" w:type="dxa"/>
-            </w:tcMar>
-            <w:vAlign w:val="center"/>
-          </w:tcPr>
-          <w:p>
-            <w:pPr>
-              <w:pStyle w:val="Stiletabella2"/>
-              <w:rPr>
-                <w:b/>
-                <w:bCs/>
-              </w:rPr>
-            </w:pPr>
-            <w:r>
-              <w:rPr>
-                <w:b/>
-                <w:bCs/>
-              </w:rPr>
-              <w:t>Goal in context</w:t>
-            </w:r>
-          </w:p>
-        </w:tc>
-        <w:tc>
-          <w:tcPr>
-            <w:tcW w:w="7223" w:type="dxa"/>
-            <w:gridSpan w:val="3"/>
+            <w:tcW w:w="1963" w:type="dxa"/>
+            <w:tcBorders>
+              <w:top w:val="single" w:sz="2" w:space="0" w:color="000000"/>
+              <w:left w:val="single" w:sz="2" w:space="0" w:color="000000"/>
+              <w:bottom w:val="single" w:sz="2" w:space="0" w:color="000000"/>
+              <w:right w:val="single" w:sz="2" w:space="0" w:color="000000"/>
+            </w:tcBorders>
+            <w:shd w:val="clear" w:color="auto" w:fill="F5F5F5"/>
+            <w:tcMar>
+              <w:top w:w="80" w:type="dxa"/>
+              <w:left w:w="80" w:type="dxa"/>
+              <w:bottom w:w="80" w:type="dxa"/>
+              <w:right w:w="80" w:type="dxa"/>
+            </w:tcMar>
+            <w:vAlign w:val="center"/>
+          </w:tcPr>
+          <w:p>
+            <w:pPr>
+              <w:pStyle w:val="Stiletabella2"/>
+              <w:rPr>
+                <w:b/>
+                <w:bCs/>
+              </w:rPr>
+            </w:pPr>
+            <w:r>
+              <w:rPr>
+                <w:b/>
+                <w:bCs/>
+              </w:rPr>
+              <w:t xml:space="preserve">Goal in </w:t>
+            </w:r>
+            <w:proofErr w:type="spellStart"/>
+            <w:r>
+              <w:rPr>
+                <w:b/>
+                <w:bCs/>
+              </w:rPr>
+              <w:t>context</w:t>
+            </w:r>
+            <w:proofErr w:type="spellEnd"/>
+          </w:p>
+        </w:tc>
+        <w:tc>
+          <w:tcPr>
+            <w:tcW w:w="7858" w:type="dxa"/>
+            <w:gridSpan w:val="4"/>
             <w:tcBorders>
               <w:top w:val="single" w:sz="2" w:space="0" w:color="000000"/>
               <w:left w:val="single" w:sz="2" w:space="0" w:color="000000"/>
@@ -174,7 +184,25 @@
                 <w:b/>
                 <w:bCs/>
               </w:rPr>
-              <w:t>Un utente generico ricerca una film o un gruppo di film in base al criterio di ricerca digitato</w:t>
+              <w:t xml:space="preserve">Un utente generico ricerca </w:t>
+            </w:r>
+            <w:proofErr w:type="gramStart"/>
+            <w:r>
+              <w:rPr>
+                <w:rStyle w:val="Nessuno"/>
+                <w:b/>
+                <w:bCs/>
+              </w:rPr>
+              <w:t>una film</w:t>
+            </w:r>
+            <w:proofErr w:type="gramEnd"/>
+            <w:r>
+              <w:rPr>
+                <w:rStyle w:val="Nessuno"/>
+                <w:b/>
+                <w:bCs/>
+              </w:rPr>
+              <w:t xml:space="preserve"> o un gruppo di film in base al criterio di ricerca digitato</w:t>
             </w:r>
           </w:p>
         </w:tc>
@@ -182,34 +210,35 @@
       <w:tr>
         <w:trPr>
           <w:cantSplit/>
-          <w:trHeight w:val="295"/>
+          <w:trHeight w:val="256"/>
         </w:trPr>
         <w:tc>
           <w:tcPr>
-            <w:tcW w:w="2407" w:type="dxa"/>
-            <w:tcBorders>
-              <w:top w:val="single" w:sz="2" w:space="0" w:color="000000"/>
-              <w:left w:val="single" w:sz="2" w:space="0" w:color="000000"/>
-              <w:bottom w:val="single" w:sz="2" w:space="0" w:color="000000"/>
-              <w:right w:val="single" w:sz="2" w:space="0" w:color="000000"/>
-            </w:tcBorders>
-            <w:shd w:val="clear" w:color="auto" w:fill="auto"/>
-            <w:tcMar>
-              <w:top w:w="80" w:type="dxa"/>
-              <w:left w:w="80" w:type="dxa"/>
-              <w:bottom w:w="80" w:type="dxa"/>
-              <w:right w:w="80" w:type="dxa"/>
-            </w:tcMar>
-            <w:vAlign w:val="center"/>
-          </w:tcPr>
-          <w:p>
-            <w:pPr>
-              <w:pStyle w:val="Stiletabella2"/>
-              <w:rPr>
-                <w:b/>
-                <w:bCs/>
-              </w:rPr>
-            </w:pPr>
+            <w:tcW w:w="1963" w:type="dxa"/>
+            <w:tcBorders>
+              <w:top w:val="single" w:sz="2" w:space="0" w:color="000000"/>
+              <w:left w:val="single" w:sz="2" w:space="0" w:color="000000"/>
+              <w:bottom w:val="single" w:sz="2" w:space="0" w:color="000000"/>
+              <w:right w:val="single" w:sz="2" w:space="0" w:color="000000"/>
+            </w:tcBorders>
+            <w:shd w:val="clear" w:color="auto" w:fill="auto"/>
+            <w:tcMar>
+              <w:top w:w="80" w:type="dxa"/>
+              <w:left w:w="80" w:type="dxa"/>
+              <w:bottom w:w="80" w:type="dxa"/>
+              <w:right w:w="80" w:type="dxa"/>
+            </w:tcMar>
+            <w:vAlign w:val="center"/>
+          </w:tcPr>
+          <w:p>
+            <w:pPr>
+              <w:pStyle w:val="Stiletabella2"/>
+              <w:rPr>
+                <w:b/>
+                <w:bCs/>
+              </w:rPr>
+            </w:pPr>
+            <w:proofErr w:type="spellStart"/>
             <w:r>
               <w:rPr>
                 <w:b/>
@@ -217,12 +246,13 @@
               </w:rPr>
               <w:t>Preconditions</w:t>
             </w:r>
-          </w:p>
-        </w:tc>
-        <w:tc>
-          <w:tcPr>
-            <w:tcW w:w="7223" w:type="dxa"/>
-            <w:gridSpan w:val="3"/>
+            <w:proofErr w:type="spellEnd"/>
+          </w:p>
+        </w:tc>
+        <w:tc>
+          <w:tcPr>
+            <w:tcW w:w="7858" w:type="dxa"/>
+            <w:gridSpan w:val="4"/>
             <w:tcBorders>
               <w:top w:val="single" w:sz="2" w:space="0" w:color="000000"/>
               <w:left w:val="single" w:sz="2" w:space="0" w:color="000000"/>
@@ -244,47 +274,56 @@
       <w:tr>
         <w:trPr>
           <w:cantSplit/>
-          <w:trHeight w:val="481"/>
+          <w:trHeight w:val="418"/>
         </w:trPr>
         <w:tc>
           <w:tcPr>
-            <w:tcW w:w="2407" w:type="dxa"/>
-            <w:tcBorders>
-              <w:top w:val="single" w:sz="2" w:space="0" w:color="000000"/>
-              <w:left w:val="single" w:sz="2" w:space="0" w:color="000000"/>
-              <w:bottom w:val="single" w:sz="2" w:space="0" w:color="000000"/>
-              <w:right w:val="single" w:sz="2" w:space="0" w:color="000000"/>
-            </w:tcBorders>
-            <w:shd w:val="clear" w:color="auto" w:fill="F5F5F5"/>
-            <w:tcMar>
-              <w:top w:w="80" w:type="dxa"/>
-              <w:left w:w="80" w:type="dxa"/>
-              <w:bottom w:w="80" w:type="dxa"/>
-              <w:right w:w="80" w:type="dxa"/>
-            </w:tcMar>
-            <w:vAlign w:val="center"/>
-          </w:tcPr>
-          <w:p>
-            <w:pPr>
-              <w:pStyle w:val="Stiletabella2"/>
-              <w:rPr>
-                <w:b/>
-                <w:bCs/>
-              </w:rPr>
-            </w:pPr>
-            <w:r>
-              <w:rPr>
-                <w:b/>
-                <w:bCs/>
-              </w:rPr>
-              <w:t>Success End Condition</w:t>
-            </w:r>
-          </w:p>
-        </w:tc>
-        <w:tc>
-          <w:tcPr>
-            <w:tcW w:w="7223" w:type="dxa"/>
-            <w:gridSpan w:val="3"/>
+            <w:tcW w:w="1963" w:type="dxa"/>
+            <w:tcBorders>
+              <w:top w:val="single" w:sz="2" w:space="0" w:color="000000"/>
+              <w:left w:val="single" w:sz="2" w:space="0" w:color="000000"/>
+              <w:bottom w:val="single" w:sz="2" w:space="0" w:color="000000"/>
+              <w:right w:val="single" w:sz="2" w:space="0" w:color="000000"/>
+            </w:tcBorders>
+            <w:shd w:val="clear" w:color="auto" w:fill="F5F5F5"/>
+            <w:tcMar>
+              <w:top w:w="80" w:type="dxa"/>
+              <w:left w:w="80" w:type="dxa"/>
+              <w:bottom w:w="80" w:type="dxa"/>
+              <w:right w:w="80" w:type="dxa"/>
+            </w:tcMar>
+            <w:vAlign w:val="center"/>
+          </w:tcPr>
+          <w:p>
+            <w:pPr>
+              <w:pStyle w:val="Stiletabella2"/>
+              <w:rPr>
+                <w:b/>
+                <w:bCs/>
+              </w:rPr>
+            </w:pPr>
+            <w:r>
+              <w:rPr>
+                <w:b/>
+                <w:bCs/>
+              </w:rPr>
+              <w:t xml:space="preserve">Success End </w:t>
+            </w:r>
+            <w:proofErr w:type="spellStart"/>
+            <w:r>
+              <w:rPr>
+                <w:b/>
+                <w:bCs/>
+              </w:rPr>
+              <w:t>Condition</w:t>
+            </w:r>
+            <w:proofErr w:type="spellEnd"/>
+          </w:p>
+        </w:tc>
+        <w:tc>
+          <w:tcPr>
+            <w:tcW w:w="7858" w:type="dxa"/>
+            <w:gridSpan w:val="4"/>
             <w:tcBorders>
               <w:top w:val="single" w:sz="2" w:space="0" w:color="000000"/>
               <w:left w:val="single" w:sz="2" w:space="0" w:color="000000"/>
@@ -322,47 +361,65 @@
       <w:tr>
         <w:trPr>
           <w:cantSplit/>
-          <w:trHeight w:val="295"/>
+          <w:trHeight w:val="256"/>
         </w:trPr>
         <w:tc>
           <w:tcPr>
-            <w:tcW w:w="2407" w:type="dxa"/>
-            <w:tcBorders>
-              <w:top w:val="single" w:sz="2" w:space="0" w:color="000000"/>
-              <w:left w:val="single" w:sz="2" w:space="0" w:color="000000"/>
-              <w:bottom w:val="single" w:sz="2" w:space="0" w:color="000000"/>
-              <w:right w:val="single" w:sz="2" w:space="0" w:color="000000"/>
-            </w:tcBorders>
-            <w:shd w:val="clear" w:color="auto" w:fill="auto"/>
-            <w:tcMar>
-              <w:top w:w="80" w:type="dxa"/>
-              <w:left w:w="80" w:type="dxa"/>
-              <w:bottom w:w="80" w:type="dxa"/>
-              <w:right w:w="80" w:type="dxa"/>
-            </w:tcMar>
-            <w:vAlign w:val="center"/>
-          </w:tcPr>
-          <w:p>
-            <w:pPr>
-              <w:pStyle w:val="Stiletabella2"/>
-              <w:rPr>
-                <w:b/>
-                <w:bCs/>
-              </w:rPr>
-            </w:pPr>
-            <w:r>
-              <w:rPr>
-                <w:b/>
-                <w:bCs/>
-              </w:rPr>
-              <w:t>Failed End Condition</w:t>
-            </w:r>
-          </w:p>
-        </w:tc>
-        <w:tc>
-          <w:tcPr>
-            <w:tcW w:w="7223" w:type="dxa"/>
-            <w:gridSpan w:val="3"/>
+            <w:tcW w:w="1963" w:type="dxa"/>
+            <w:tcBorders>
+              <w:top w:val="single" w:sz="2" w:space="0" w:color="000000"/>
+              <w:left w:val="single" w:sz="2" w:space="0" w:color="000000"/>
+              <w:bottom w:val="single" w:sz="2" w:space="0" w:color="000000"/>
+              <w:right w:val="single" w:sz="2" w:space="0" w:color="000000"/>
+            </w:tcBorders>
+            <w:shd w:val="clear" w:color="auto" w:fill="auto"/>
+            <w:tcMar>
+              <w:top w:w="80" w:type="dxa"/>
+              <w:left w:w="80" w:type="dxa"/>
+              <w:bottom w:w="80" w:type="dxa"/>
+              <w:right w:w="80" w:type="dxa"/>
+            </w:tcMar>
+            <w:vAlign w:val="center"/>
+          </w:tcPr>
+          <w:p>
+            <w:pPr>
+              <w:pStyle w:val="Stiletabella2"/>
+              <w:rPr>
+                <w:b/>
+                <w:bCs/>
+              </w:rPr>
+            </w:pPr>
+            <w:proofErr w:type="spellStart"/>
+            <w:r>
+              <w:rPr>
+                <w:b/>
+                <w:bCs/>
+              </w:rPr>
+              <w:t>Failed</w:t>
+            </w:r>
+            <w:proofErr w:type="spellEnd"/>
+            <w:r>
+              <w:rPr>
+                <w:b/>
+                <w:bCs/>
+              </w:rPr>
+              <w:t xml:space="preserve"> End </w:t>
+            </w:r>
+            <w:proofErr w:type="spellStart"/>
+            <w:r>
+              <w:rPr>
+                <w:b/>
+                <w:bCs/>
+              </w:rPr>
+              <w:t>Condition</w:t>
+            </w:r>
+            <w:proofErr w:type="spellEnd"/>
+          </w:p>
+        </w:tc>
+        <w:tc>
+          <w:tcPr>
+            <w:tcW w:w="7858" w:type="dxa"/>
+            <w:gridSpan w:val="4"/>
             <w:tcBorders>
               <w:top w:val="single" w:sz="2" w:space="0" w:color="000000"/>
               <w:left w:val="single" w:sz="2" w:space="0" w:color="000000"/>
@@ -400,47 +457,65 @@
       <w:tr>
         <w:trPr>
           <w:cantSplit/>
-          <w:trHeight w:val="295"/>
+          <w:trHeight w:val="256"/>
         </w:trPr>
         <w:tc>
           <w:tcPr>
-            <w:tcW w:w="2407" w:type="dxa"/>
-            <w:tcBorders>
-              <w:top w:val="single" w:sz="2" w:space="0" w:color="000000"/>
-              <w:left w:val="single" w:sz="2" w:space="0" w:color="000000"/>
-              <w:bottom w:val="single" w:sz="2" w:space="0" w:color="000000"/>
-              <w:right w:val="single" w:sz="2" w:space="0" w:color="000000"/>
-            </w:tcBorders>
-            <w:shd w:val="clear" w:color="auto" w:fill="F5F5F5"/>
-            <w:tcMar>
-              <w:top w:w="80" w:type="dxa"/>
-              <w:left w:w="80" w:type="dxa"/>
-              <w:bottom w:w="80" w:type="dxa"/>
-              <w:right w:w="80" w:type="dxa"/>
-            </w:tcMar>
-            <w:vAlign w:val="center"/>
-          </w:tcPr>
-          <w:p>
-            <w:pPr>
-              <w:pStyle w:val="Stiletabella2"/>
-              <w:rPr>
-                <w:b/>
-                <w:bCs/>
-              </w:rPr>
-            </w:pPr>
-            <w:r>
-              <w:rPr>
-                <w:b/>
-                <w:bCs/>
-              </w:rPr>
-              <w:t>Primary Actor</w:t>
-            </w:r>
-          </w:p>
-        </w:tc>
-        <w:tc>
-          <w:tcPr>
-            <w:tcW w:w="7223" w:type="dxa"/>
-            <w:gridSpan w:val="3"/>
+            <w:tcW w:w="1963" w:type="dxa"/>
+            <w:tcBorders>
+              <w:top w:val="single" w:sz="2" w:space="0" w:color="000000"/>
+              <w:left w:val="single" w:sz="2" w:space="0" w:color="000000"/>
+              <w:bottom w:val="single" w:sz="2" w:space="0" w:color="000000"/>
+              <w:right w:val="single" w:sz="2" w:space="0" w:color="000000"/>
+            </w:tcBorders>
+            <w:shd w:val="clear" w:color="auto" w:fill="F5F5F5"/>
+            <w:tcMar>
+              <w:top w:w="80" w:type="dxa"/>
+              <w:left w:w="80" w:type="dxa"/>
+              <w:bottom w:w="80" w:type="dxa"/>
+              <w:right w:w="80" w:type="dxa"/>
+            </w:tcMar>
+            <w:vAlign w:val="center"/>
+          </w:tcPr>
+          <w:p>
+            <w:pPr>
+              <w:pStyle w:val="Stiletabella2"/>
+              <w:rPr>
+                <w:b/>
+                <w:bCs/>
+              </w:rPr>
+            </w:pPr>
+            <w:proofErr w:type="spellStart"/>
+            <w:r>
+              <w:rPr>
+                <w:b/>
+                <w:bCs/>
+              </w:rPr>
+              <w:t>Primary</w:t>
+            </w:r>
+            <w:proofErr w:type="spellEnd"/>
+            <w:r>
+              <w:rPr>
+                <w:b/>
+                <w:bCs/>
+              </w:rPr>
+              <w:t xml:space="preserve"> </w:t>
+            </w:r>
+            <w:proofErr w:type="spellStart"/>
+            <w:r>
+              <w:rPr>
+                <w:b/>
+                <w:bCs/>
+              </w:rPr>
+              <w:t>Actor</w:t>
+            </w:r>
+            <w:proofErr w:type="spellEnd"/>
+          </w:p>
+        </w:tc>
+        <w:tc>
+          <w:tcPr>
+            <w:tcW w:w="7858" w:type="dxa"/>
+            <w:gridSpan w:val="4"/>
             <w:tcBorders>
               <w:top w:val="single" w:sz="2" w:space="0" w:color="000000"/>
               <w:left w:val="single" w:sz="2" w:space="0" w:color="000000"/>
@@ -478,11 +553,11 @@
       <w:tr>
         <w:trPr>
           <w:cantSplit/>
-          <w:trHeight w:val="295"/>
+          <w:trHeight w:val="256"/>
         </w:trPr>
         <w:tc>
           <w:tcPr>
-            <w:tcW w:w="2407" w:type="dxa"/>
+            <w:tcW w:w="1963" w:type="dxa"/>
             <w:tcBorders>
               <w:top w:val="single" w:sz="2" w:space="0" w:color="000000"/>
               <w:left w:val="single" w:sz="2" w:space="0" w:color="000000"/>
@@ -517,8 +592,8 @@
         </w:tc>
         <w:tc>
           <w:tcPr>
-            <w:tcW w:w="7223" w:type="dxa"/>
-            <w:gridSpan w:val="3"/>
+            <w:tcW w:w="7858" w:type="dxa"/>
+            <w:gridSpan w:val="4"/>
             <w:tcBorders>
               <w:top w:val="single" w:sz="2" w:space="0" w:color="000000"/>
               <w:left w:val="single" w:sz="2" w:space="0" w:color="000000"/>
@@ -549,6 +624,13 @@
                 <w:bCs/>
               </w:rPr>
               <w:t>L’utente preme sul bottone di ricerca</w:t>
+            </w:r>
+            <w:r>
+              <w:rPr>
+                <w:b/>
+                <w:bCs/>
+              </w:rPr>
+              <w:t xml:space="preserve"> in M11</w:t>
             </w:r>
           </w:p>
         </w:tc>
@@ -556,11 +638,11 @@
       <w:tr>
         <w:trPr>
           <w:cantSplit/>
-          <w:trHeight w:val="295"/>
+          <w:trHeight w:val="256"/>
         </w:trPr>
         <w:tc>
           <w:tcPr>
-            <w:tcW w:w="2407" w:type="dxa"/>
+            <w:tcW w:w="1963" w:type="dxa"/>
             <w:vMerge w:val="restart"/>
             <w:tcBorders>
               <w:top w:val="single" w:sz="2" w:space="0" w:color="000000"/>
@@ -585,6 +667,7 @@
                 <w:bCs/>
               </w:rPr>
             </w:pPr>
+            <w:proofErr w:type="spellStart"/>
             <w:r>
               <w:rPr>
                 <w:b/>
@@ -592,11 +675,12 @@
               </w:rPr>
               <w:t>Description</w:t>
             </w:r>
-          </w:p>
-        </w:tc>
-        <w:tc>
-          <w:tcPr>
-            <w:tcW w:w="2407" w:type="dxa"/>
+            <w:proofErr w:type="spellEnd"/>
+          </w:p>
+        </w:tc>
+        <w:tc>
+          <w:tcPr>
+            <w:tcW w:w="1963" w:type="dxa"/>
             <w:tcBorders>
               <w:top w:val="single" w:sz="2" w:space="0" w:color="000000"/>
               <w:left w:val="single" w:sz="2" w:space="0" w:color="000000"/>
@@ -632,7 +716,7 @@
         </w:tc>
         <w:tc>
           <w:tcPr>
-            <w:tcW w:w="2407" w:type="dxa"/>
+            <w:tcW w:w="1963" w:type="dxa"/>
             <w:tcBorders>
               <w:top w:val="single" w:sz="2" w:space="0" w:color="000000"/>
               <w:left w:val="single" w:sz="2" w:space="0" w:color="000000"/>
@@ -668,7 +752,7 @@
         </w:tc>
         <w:tc>
           <w:tcPr>
-            <w:tcW w:w="2407" w:type="dxa"/>
+            <w:tcW w:w="1966" w:type="dxa"/>
             <w:tcBorders>
               <w:top w:val="single" w:sz="2" w:space="0" w:color="000000"/>
               <w:left w:val="single" w:sz="2" w:space="0" w:color="000000"/>
@@ -699,6 +783,35 @@
                 <w:bCs/>
               </w:rPr>
               <w:t>System</w:t>
+            </w:r>
+          </w:p>
+        </w:tc>
+        <w:tc>
+          <w:tcPr>
+            <w:tcW w:w="1966" w:type="dxa"/>
+            <w:tcBorders>
+              <w:top w:val="single" w:sz="2" w:space="0" w:color="000000"/>
+              <w:left w:val="single" w:sz="2" w:space="0" w:color="000000"/>
+              <w:bottom w:val="single" w:sz="2" w:space="0" w:color="000000"/>
+              <w:right w:val="single" w:sz="2" w:space="0" w:color="000000"/>
+            </w:tcBorders>
+            <w:shd w:val="clear" w:color="auto" w:fill="F5F5F5"/>
+          </w:tcPr>
+          <w:p>
+            <w:pPr>
+              <w:pStyle w:val="Stiletabella2"/>
+              <w:jc w:val="center"/>
+              <w:rPr>
+                <w:b/>
+                <w:bCs/>
+              </w:rPr>
+            </w:pPr>
+            <w:r>
+              <w:rPr>
+                <w:b/>
+                <w:bCs/>
+              </w:rPr>
+              <w:t>TMDB API</w:t>
             </w:r>
           </w:p>
         </w:tc>
@@ -706,11 +819,11 @@
       <w:tr>
         <w:trPr>
           <w:cantSplit/>
-          <w:trHeight w:val="295"/>
+          <w:trHeight w:val="256"/>
         </w:trPr>
         <w:tc>
           <w:tcPr>
-            <w:tcW w:w="2407" w:type="dxa"/>
+            <w:tcW w:w="1963" w:type="dxa"/>
             <w:vMerge/>
             <w:tcBorders>
               <w:top w:val="single" w:sz="2" w:space="0" w:color="000000"/>
@@ -724,7 +837,7 @@
         </w:tc>
         <w:tc>
           <w:tcPr>
-            <w:tcW w:w="2407" w:type="dxa"/>
+            <w:tcW w:w="1963" w:type="dxa"/>
             <w:tcBorders>
               <w:top w:val="single" w:sz="2" w:space="0" w:color="000000"/>
               <w:left w:val="single" w:sz="2" w:space="0" w:color="000000"/>
@@ -752,7 +865,7 @@
         </w:tc>
         <w:tc>
           <w:tcPr>
-            <w:tcW w:w="2407" w:type="dxa"/>
+            <w:tcW w:w="1963" w:type="dxa"/>
             <w:tcBorders>
               <w:top w:val="single" w:sz="2" w:space="0" w:color="000000"/>
               <w:left w:val="single" w:sz="2" w:space="0" w:color="000000"/>
@@ -780,21 +893,33 @@
         </w:tc>
         <w:tc>
           <w:tcPr>
-            <w:tcW w:w="2407" w:type="dxa"/>
-            <w:tcBorders>
-              <w:top w:val="single" w:sz="2" w:space="0" w:color="000000"/>
-              <w:left w:val="single" w:sz="2" w:space="0" w:color="000000"/>
-              <w:bottom w:val="single" w:sz="2" w:space="0" w:color="000000"/>
-              <w:right w:val="single" w:sz="2" w:space="0" w:color="000000"/>
-            </w:tcBorders>
-            <w:shd w:val="clear" w:color="auto" w:fill="auto"/>
-            <w:tcMar>
-              <w:top w:w="80" w:type="dxa"/>
-              <w:left w:w="80" w:type="dxa"/>
-              <w:bottom w:w="80" w:type="dxa"/>
-              <w:right w:w="80" w:type="dxa"/>
-            </w:tcMar>
-            <w:vAlign w:val="center"/>
+            <w:tcW w:w="1966" w:type="dxa"/>
+            <w:tcBorders>
+              <w:top w:val="single" w:sz="2" w:space="0" w:color="000000"/>
+              <w:left w:val="single" w:sz="2" w:space="0" w:color="000000"/>
+              <w:bottom w:val="single" w:sz="2" w:space="0" w:color="000000"/>
+              <w:right w:val="single" w:sz="2" w:space="0" w:color="000000"/>
+            </w:tcBorders>
+            <w:shd w:val="clear" w:color="auto" w:fill="auto"/>
+            <w:tcMar>
+              <w:top w:w="80" w:type="dxa"/>
+              <w:left w:w="80" w:type="dxa"/>
+              <w:bottom w:w="80" w:type="dxa"/>
+              <w:right w:w="80" w:type="dxa"/>
+            </w:tcMar>
+            <w:vAlign w:val="center"/>
+          </w:tcPr>
+          <w:p/>
+        </w:tc>
+        <w:tc>
+          <w:tcPr>
+            <w:tcW w:w="1966" w:type="dxa"/>
+            <w:tcBorders>
+              <w:top w:val="single" w:sz="2" w:space="0" w:color="000000"/>
+              <w:left w:val="single" w:sz="2" w:space="0" w:color="000000"/>
+              <w:bottom w:val="single" w:sz="2" w:space="0" w:color="000000"/>
+              <w:right w:val="single" w:sz="2" w:space="0" w:color="000000"/>
+            </w:tcBorders>
           </w:tcPr>
           <w:p/>
         </w:tc>
@@ -802,11 +927,11 @@
       <w:tr>
         <w:trPr>
           <w:cantSplit/>
-          <w:trHeight w:val="295"/>
+          <w:trHeight w:val="256"/>
         </w:trPr>
         <w:tc>
           <w:tcPr>
-            <w:tcW w:w="2407" w:type="dxa"/>
+            <w:tcW w:w="1963" w:type="dxa"/>
             <w:vMerge/>
             <w:tcBorders>
               <w:top w:val="single" w:sz="2" w:space="0" w:color="000000"/>
@@ -820,7 +945,118 @@
         </w:tc>
         <w:tc>
           <w:tcPr>
-            <w:tcW w:w="2407" w:type="dxa"/>
+            <w:tcW w:w="1963" w:type="dxa"/>
+            <w:tcBorders>
+              <w:top w:val="single" w:sz="2" w:space="0" w:color="000000"/>
+              <w:left w:val="single" w:sz="2" w:space="0" w:color="000000"/>
+              <w:bottom w:val="single" w:sz="2" w:space="0" w:color="000000"/>
+              <w:right w:val="single" w:sz="2" w:space="0" w:color="000000"/>
+            </w:tcBorders>
+            <w:shd w:val="clear" w:color="auto" w:fill="auto"/>
+            <w:tcMar>
+              <w:top w:w="80" w:type="dxa"/>
+              <w:left w:w="80" w:type="dxa"/>
+              <w:bottom w:w="80" w:type="dxa"/>
+              <w:right w:w="80" w:type="dxa"/>
+            </w:tcMar>
+            <w:vAlign w:val="center"/>
+          </w:tcPr>
+          <w:p>
+            <w:pPr>
+              <w:pStyle w:val="Stiletabella2"/>
+              <w:jc w:val="center"/>
+            </w:pPr>
+          </w:p>
+        </w:tc>
+        <w:tc>
+          <w:tcPr>
+            <w:tcW w:w="1963" w:type="dxa"/>
+            <w:tcBorders>
+              <w:top w:val="single" w:sz="2" w:space="0" w:color="000000"/>
+              <w:left w:val="single" w:sz="2" w:space="0" w:color="000000"/>
+              <w:bottom w:val="single" w:sz="2" w:space="0" w:color="000000"/>
+              <w:right w:val="single" w:sz="2" w:space="0" w:color="000000"/>
+            </w:tcBorders>
+            <w:shd w:val="clear" w:color="auto" w:fill="auto"/>
+            <w:tcMar>
+              <w:top w:w="80" w:type="dxa"/>
+              <w:left w:w="80" w:type="dxa"/>
+              <w:bottom w:w="80" w:type="dxa"/>
+              <w:right w:w="80" w:type="dxa"/>
+            </w:tcMar>
+            <w:vAlign w:val="center"/>
+          </w:tcPr>
+          <w:p>
+            <w:pPr>
+              <w:pStyle w:val="Stiletabella2"/>
+              <w:jc w:val="center"/>
+            </w:pPr>
+          </w:p>
+        </w:tc>
+        <w:tc>
+          <w:tcPr>
+            <w:tcW w:w="1966" w:type="dxa"/>
+            <w:tcBorders>
+              <w:top w:val="single" w:sz="2" w:space="0" w:color="000000"/>
+              <w:left w:val="single" w:sz="2" w:space="0" w:color="000000"/>
+              <w:bottom w:val="single" w:sz="2" w:space="0" w:color="000000"/>
+              <w:right w:val="single" w:sz="2" w:space="0" w:color="000000"/>
+            </w:tcBorders>
+            <w:shd w:val="clear" w:color="auto" w:fill="auto"/>
+            <w:tcMar>
+              <w:top w:w="80" w:type="dxa"/>
+              <w:left w:w="80" w:type="dxa"/>
+              <w:bottom w:w="80" w:type="dxa"/>
+              <w:right w:w="80" w:type="dxa"/>
+            </w:tcMar>
+            <w:vAlign w:val="center"/>
+          </w:tcPr>
+          <w:p/>
+        </w:tc>
+        <w:tc>
+          <w:tcPr>
+            <w:tcW w:w="1966" w:type="dxa"/>
+            <w:tcBorders>
+              <w:top w:val="single" w:sz="2" w:space="0" w:color="000000"/>
+              <w:left w:val="single" w:sz="2" w:space="0" w:color="000000"/>
+              <w:bottom w:val="single" w:sz="2" w:space="0" w:color="000000"/>
+              <w:right w:val="single" w:sz="2" w:space="0" w:color="000000"/>
+            </w:tcBorders>
+          </w:tcPr>
+          <w:p>
+            <w:proofErr w:type="spellStart"/>
+            <w:r>
+              <w:t>Fetch</w:t>
+            </w:r>
+            <w:proofErr w:type="spellEnd"/>
+            <w:r>
+              <w:t xml:space="preserve"> dei film</w:t>
+            </w:r>
+          </w:p>
+        </w:tc>
+      </w:tr>
+      <w:tr>
+        <w:trPr>
+          <w:cantSplit/>
+          <w:trHeight w:val="256"/>
+        </w:trPr>
+        <w:tc>
+          <w:tcPr>
+            <w:tcW w:w="1963" w:type="dxa"/>
+            <w:vMerge/>
+            <w:tcBorders>
+              <w:top w:val="single" w:sz="2" w:space="0" w:color="000000"/>
+              <w:left w:val="single" w:sz="2" w:space="0" w:color="000000"/>
+              <w:bottom w:val="single" w:sz="2" w:space="0" w:color="000000"/>
+              <w:right w:val="single" w:sz="2" w:space="0" w:color="000000"/>
+            </w:tcBorders>
+            <w:shd w:val="clear" w:color="auto" w:fill="FEFFFE"/>
+          </w:tcPr>
+          <w:p/>
+        </w:tc>
+        <w:tc>
+          <w:tcPr>
+            <w:tcW w:w="1963" w:type="dxa"/>
             <w:tcBorders>
               <w:top w:val="single" w:sz="2" w:space="0" w:color="000000"/>
               <w:left w:val="single" w:sz="2" w:space="0" w:color="000000"/>
@@ -848,7 +1084,7 @@
         </w:tc>
         <w:tc>
           <w:tcPr>
-            <w:tcW w:w="2407" w:type="dxa"/>
+            <w:tcW w:w="1963" w:type="dxa"/>
             <w:tcBorders>
               <w:top w:val="single" w:sz="2" w:space="0" w:color="000000"/>
               <w:left w:val="single" w:sz="2" w:space="0" w:color="000000"/>
@@ -868,30 +1104,259 @@
         </w:tc>
         <w:tc>
           <w:tcPr>
-            <w:tcW w:w="2407" w:type="dxa"/>
-            <w:tcBorders>
-              <w:top w:val="single" w:sz="2" w:space="0" w:color="000000"/>
-              <w:left w:val="single" w:sz="2" w:space="0" w:color="000000"/>
-              <w:bottom w:val="single" w:sz="2" w:space="0" w:color="000000"/>
-              <w:right w:val="single" w:sz="2" w:space="0" w:color="000000"/>
-            </w:tcBorders>
-            <w:shd w:val="clear" w:color="auto" w:fill="F5F5F5"/>
-            <w:tcMar>
-              <w:top w:w="80" w:type="dxa"/>
-              <w:left w:w="80" w:type="dxa"/>
-              <w:bottom w:w="80" w:type="dxa"/>
-              <w:right w:w="80" w:type="dxa"/>
-            </w:tcMar>
-            <w:vAlign w:val="center"/>
-          </w:tcPr>
-          <w:p>
-            <w:pPr>
-              <w:pStyle w:val="Stiletabella2"/>
-              <w:jc w:val="center"/>
-            </w:pPr>
-            <w:r>
-              <w:t>Mostra M11</w:t>
-            </w:r>
+            <w:tcW w:w="1966" w:type="dxa"/>
+            <w:tcBorders>
+              <w:top w:val="single" w:sz="2" w:space="0" w:color="000000"/>
+              <w:left w:val="single" w:sz="2" w:space="0" w:color="000000"/>
+              <w:bottom w:val="single" w:sz="2" w:space="0" w:color="000000"/>
+              <w:right w:val="single" w:sz="2" w:space="0" w:color="000000"/>
+            </w:tcBorders>
+            <w:shd w:val="clear" w:color="auto" w:fill="F5F5F5"/>
+            <w:tcMar>
+              <w:top w:w="80" w:type="dxa"/>
+              <w:left w:w="80" w:type="dxa"/>
+              <w:bottom w:w="80" w:type="dxa"/>
+              <w:right w:w="80" w:type="dxa"/>
+            </w:tcMar>
+            <w:vAlign w:val="center"/>
+          </w:tcPr>
+          <w:p>
+            <w:pPr>
+              <w:pStyle w:val="Stiletabella2"/>
+              <w:jc w:val="center"/>
+            </w:pPr>
+            <w:r>
+              <w:t>Mostra M12</w:t>
+            </w:r>
+          </w:p>
+        </w:tc>
+        <w:tc>
+          <w:tcPr>
+            <w:tcW w:w="1966" w:type="dxa"/>
+            <w:tcBorders>
+              <w:top w:val="single" w:sz="2" w:space="0" w:color="000000"/>
+              <w:left w:val="single" w:sz="2" w:space="0" w:color="000000"/>
+              <w:bottom w:val="single" w:sz="2" w:space="0" w:color="000000"/>
+              <w:right w:val="single" w:sz="2" w:space="0" w:color="000000"/>
+            </w:tcBorders>
+            <w:shd w:val="clear" w:color="auto" w:fill="F5F5F5"/>
+          </w:tcPr>
+          <w:p>
+            <w:pPr>
+              <w:pStyle w:val="Stiletabella2"/>
+              <w:jc w:val="center"/>
+            </w:pPr>
+          </w:p>
+        </w:tc>
+      </w:tr>
+      <w:tr>
+        <w:trPr>
+          <w:cantSplit/>
+          <w:trHeight w:val="256"/>
+        </w:trPr>
+        <w:tc>
+          <w:tcPr>
+            <w:tcW w:w="1963" w:type="dxa"/>
+            <w:vMerge w:val="restart"/>
+            <w:tcBorders>
+              <w:top w:val="single" w:sz="2" w:space="0" w:color="000000"/>
+              <w:left w:val="single" w:sz="2" w:space="0" w:color="000000"/>
+              <w:right w:val="single" w:sz="2" w:space="0" w:color="000000"/>
+            </w:tcBorders>
+            <w:shd w:val="clear" w:color="auto" w:fill="FEFFFE"/>
+          </w:tcPr>
+          <w:p>
+            <w:pPr>
+              <w:pStyle w:val="Stiletabella2"/>
+              <w:rPr>
+                <w:b/>
+                <w:bCs/>
+              </w:rPr>
+            </w:pPr>
+            <w:r>
+              <w:rPr>
+                <w:b/>
+                <w:bCs/>
+              </w:rPr>
+              <w:t>Extension N°1</w:t>
+            </w:r>
+          </w:p>
+          <w:p>
+            <w:r>
+              <w:t>La ricerca non ha prodotto risultati</w:t>
+            </w:r>
+          </w:p>
+        </w:tc>
+        <w:tc>
+          <w:tcPr>
+            <w:tcW w:w="1963" w:type="dxa"/>
+            <w:tcBorders>
+              <w:top w:val="single" w:sz="2" w:space="0" w:color="000000"/>
+              <w:left w:val="single" w:sz="2" w:space="0" w:color="000000"/>
+              <w:bottom w:val="single" w:sz="2" w:space="0" w:color="000000"/>
+              <w:right w:val="single" w:sz="2" w:space="0" w:color="000000"/>
+            </w:tcBorders>
+            <w:shd w:val="clear" w:color="auto" w:fill="F5F5F5"/>
+            <w:tcMar>
+              <w:top w:w="80" w:type="dxa"/>
+              <w:left w:w="80" w:type="dxa"/>
+              <w:bottom w:w="80" w:type="dxa"/>
+              <w:right w:w="80" w:type="dxa"/>
+            </w:tcMar>
+            <w:vAlign w:val="center"/>
+          </w:tcPr>
+          <w:p>
+            <w:pPr>
+              <w:pStyle w:val="Stiletabella2"/>
+              <w:jc w:val="center"/>
+            </w:pPr>
+            <w:r>
+              <w:t>1.1</w:t>
+            </w:r>
+          </w:p>
+        </w:tc>
+        <w:tc>
+          <w:tcPr>
+            <w:tcW w:w="1963" w:type="dxa"/>
+            <w:tcBorders>
+              <w:top w:val="single" w:sz="2" w:space="0" w:color="000000"/>
+              <w:left w:val="single" w:sz="2" w:space="0" w:color="000000"/>
+              <w:bottom w:val="single" w:sz="2" w:space="0" w:color="000000"/>
+              <w:right w:val="single" w:sz="2" w:space="0" w:color="000000"/>
+            </w:tcBorders>
+            <w:shd w:val="clear" w:color="auto" w:fill="F5F5F5"/>
+            <w:tcMar>
+              <w:top w:w="80" w:type="dxa"/>
+              <w:left w:w="80" w:type="dxa"/>
+              <w:bottom w:w="80" w:type="dxa"/>
+              <w:right w:w="80" w:type="dxa"/>
+            </w:tcMar>
+            <w:vAlign w:val="center"/>
+          </w:tcPr>
+          <w:p/>
+        </w:tc>
+        <w:tc>
+          <w:tcPr>
+            <w:tcW w:w="1966" w:type="dxa"/>
+            <w:tcBorders>
+              <w:top w:val="single" w:sz="2" w:space="0" w:color="000000"/>
+              <w:left w:val="single" w:sz="2" w:space="0" w:color="000000"/>
+              <w:bottom w:val="single" w:sz="2" w:space="0" w:color="000000"/>
+              <w:right w:val="single" w:sz="2" w:space="0" w:color="000000"/>
+            </w:tcBorders>
+            <w:shd w:val="clear" w:color="auto" w:fill="F5F5F5"/>
+            <w:tcMar>
+              <w:top w:w="80" w:type="dxa"/>
+              <w:left w:w="80" w:type="dxa"/>
+              <w:bottom w:w="80" w:type="dxa"/>
+              <w:right w:w="80" w:type="dxa"/>
+            </w:tcMar>
+            <w:vAlign w:val="center"/>
+          </w:tcPr>
+          <w:p>
+            <w:pPr>
+              <w:pStyle w:val="Stiletabella2"/>
+              <w:jc w:val="center"/>
+            </w:pPr>
+            <w:r>
+              <w:t>Mostra M13</w:t>
+            </w:r>
+          </w:p>
+        </w:tc>
+        <w:tc>
+          <w:tcPr>
+            <w:tcW w:w="1966" w:type="dxa"/>
+            <w:tcBorders>
+              <w:top w:val="single" w:sz="2" w:space="0" w:color="000000"/>
+              <w:left w:val="single" w:sz="2" w:space="0" w:color="000000"/>
+              <w:bottom w:val="single" w:sz="2" w:space="0" w:color="000000"/>
+              <w:right w:val="single" w:sz="2" w:space="0" w:color="000000"/>
+            </w:tcBorders>
+            <w:shd w:val="clear" w:color="auto" w:fill="F5F5F5"/>
+          </w:tcPr>
+          <w:p>
+            <w:pPr>
+              <w:pStyle w:val="Stiletabella2"/>
+              <w:jc w:val="center"/>
+            </w:pPr>
+          </w:p>
+        </w:tc>
+      </w:tr>
+      <w:tr>
+        <w:trPr>
+          <w:cantSplit/>
+          <w:trHeight w:val="256"/>
+        </w:trPr>
+        <w:tc>
+          <w:tcPr>
+            <w:tcW w:w="1963" w:type="dxa"/>
+            <w:vMerge/>
+            <w:tcBorders>
+              <w:left w:val="single" w:sz="2" w:space="0" w:color="000000"/>
+              <w:bottom w:val="single" w:sz="2" w:space="0" w:color="000000"/>
+              <w:right w:val="single" w:sz="2" w:space="0" w:color="000000"/>
+            </w:tcBorders>
+            <w:shd w:val="clear" w:color="auto" w:fill="FEFFFE"/>
+          </w:tcPr>
+          <w:p>
+            <w:pPr>
+              <w:pStyle w:val="Stiletabella2"/>
+              <w:rPr>
+                <w:b/>
+                <w:bCs/>
+              </w:rPr>
+            </w:pPr>
+          </w:p>
+        </w:tc>
+        <w:tc>
+          <w:tcPr>
+            <w:tcW w:w="7858" w:type="dxa"/>
+            <w:gridSpan w:val="4"/>
+            <w:tcBorders>
+              <w:top w:val="single" w:sz="2" w:space="0" w:color="000000"/>
+              <w:left w:val="single" w:sz="2" w:space="0" w:color="000000"/>
+              <w:bottom w:val="single" w:sz="2" w:space="0" w:color="000000"/>
+              <w:right w:val="single" w:sz="2" w:space="0" w:color="000000"/>
+            </w:tcBorders>
+            <w:shd w:val="clear" w:color="auto" w:fill="F5F5F5"/>
+            <w:tcMar>
+              <w:top w:w="80" w:type="dxa"/>
+              <w:left w:w="80" w:type="dxa"/>
+              <w:bottom w:w="80" w:type="dxa"/>
+              <w:right w:w="80" w:type="dxa"/>
+            </w:tcMar>
+            <w:vAlign w:val="center"/>
+          </w:tcPr>
+          <w:p>
+            <w:pPr>
+              <w:pStyle w:val="Stiletabella2"/>
+              <w:jc w:val="center"/>
+            </w:pPr>
+            <w:proofErr w:type="spellStart"/>
+            <w:r>
+              <w:rPr>
+                <w:b/>
+                <w:bCs/>
+              </w:rPr>
+              <w:t>Failed</w:t>
+            </w:r>
+            <w:proofErr w:type="spellEnd"/>
+            <w:r>
+              <w:rPr>
+                <w:b/>
+                <w:bCs/>
+              </w:rPr>
+              <w:t xml:space="preserve"> End </w:t>
+            </w:r>
+            <w:proofErr w:type="spellStart"/>
+            <w:r>
+              <w:rPr>
+                <w:b/>
+                <w:bCs/>
+              </w:rPr>
+              <w:t>Condition</w:t>
+            </w:r>
+            <w:proofErr w:type="spellEnd"/>
           </w:p>
         </w:tc>
       </w:tr>
@@ -1048,8 +1513,17 @@
                 <w:b/>
                 <w:bCs/>
               </w:rPr>
-              <w:t>Goal in context</w:t>
-            </w:r>
+              <w:t xml:space="preserve">Goal in </w:t>
+            </w:r>
+            <w:proofErr w:type="spellStart"/>
+            <w:r>
+              <w:rPr>
+                <w:b/>
+                <w:bCs/>
+              </w:rPr>
+              <w:t>context</w:t>
+            </w:r>
+            <w:proofErr w:type="spellEnd"/>
           </w:p>
         </w:tc>
         <w:tc>
@@ -1120,6 +1594,7 @@
                 <w:bCs/>
               </w:rPr>
             </w:pPr>
+            <w:proofErr w:type="spellStart"/>
             <w:r>
               <w:rPr>
                 <w:b/>
@@ -1127,6 +1602,7 @@
               </w:rPr>
               <w:t>Preconditions</w:t>
             </w:r>
+            <w:proofErr w:type="spellEnd"/>
           </w:p>
         </w:tc>
         <w:tc>
@@ -1187,8 +1663,17 @@
                 <w:b/>
                 <w:bCs/>
               </w:rPr>
-              <w:t>Success End Condition</w:t>
-            </w:r>
+              <w:t xml:space="preserve">Success End </w:t>
+            </w:r>
+            <w:proofErr w:type="spellStart"/>
+            <w:r>
+              <w:rPr>
+                <w:b/>
+                <w:bCs/>
+              </w:rPr>
+              <w:t>Condition</w:t>
+            </w:r>
+            <w:proofErr w:type="spellEnd"/>
           </w:p>
         </w:tc>
         <w:tc>
@@ -1260,13 +1745,31 @@
                 <w:bCs/>
               </w:rPr>
             </w:pPr>
-            <w:r>
-              <w:rPr>
-                <w:b/>
-                <w:bCs/>
-              </w:rPr>
-              <w:t>Failed End Condition</w:t>
-            </w:r>
+            <w:proofErr w:type="spellStart"/>
+            <w:r>
+              <w:rPr>
+                <w:b/>
+                <w:bCs/>
+              </w:rPr>
+              <w:t>Failed</w:t>
+            </w:r>
+            <w:proofErr w:type="spellEnd"/>
+            <w:r>
+              <w:rPr>
+                <w:b/>
+                <w:bCs/>
+              </w:rPr>
+              <w:t xml:space="preserve"> End </w:t>
+            </w:r>
+            <w:proofErr w:type="spellStart"/>
+            <w:r>
+              <w:rPr>
+                <w:b/>
+                <w:bCs/>
+              </w:rPr>
+              <w:t>Condition</w:t>
+            </w:r>
+            <w:proofErr w:type="spellEnd"/>
           </w:p>
         </w:tc>
         <w:tc>
@@ -1322,13 +1825,31 @@
                 <w:bCs/>
               </w:rPr>
             </w:pPr>
-            <w:r>
-              <w:rPr>
-                <w:b/>
-                <w:bCs/>
-              </w:rPr>
-              <w:t>Primary Actor</w:t>
-            </w:r>
+            <w:proofErr w:type="spellStart"/>
+            <w:r>
+              <w:rPr>
+                <w:b/>
+                <w:bCs/>
+              </w:rPr>
+              <w:t>Primary</w:t>
+            </w:r>
+            <w:proofErr w:type="spellEnd"/>
+            <w:r>
+              <w:rPr>
+                <w:b/>
+                <w:bCs/>
+              </w:rPr>
+              <w:t xml:space="preserve"> </w:t>
+            </w:r>
+            <w:proofErr w:type="spellStart"/>
+            <w:r>
+              <w:rPr>
+                <w:b/>
+                <w:bCs/>
+              </w:rPr>
+              <w:t>Actor</w:t>
+            </w:r>
+            <w:proofErr w:type="spellEnd"/>
           </w:p>
         </w:tc>
         <w:tc>
@@ -1479,6 +2000,7 @@
                 <w:bCs/>
               </w:rPr>
             </w:pPr>
+            <w:proofErr w:type="spellStart"/>
             <w:r>
               <w:rPr>
                 <w:b/>
@@ -1486,6 +2008,7 @@
               </w:rPr>
               <w:t>Description</w:t>
             </w:r>
+            <w:proofErr w:type="spellEnd"/>
           </w:p>
         </w:tc>
         <w:tc>
@@ -1894,7 +2417,6 @@
                 <w:b/>
                 <w:bCs/>
               </w:rPr>
-              <w:lastRenderedPageBreak/>
               <w:t>UC03</w:t>
             </w:r>
           </w:p>
@@ -1973,8 +2495,17 @@
                 <w:b/>
                 <w:bCs/>
               </w:rPr>
-              <w:t>Goal in context</w:t>
-            </w:r>
+              <w:t xml:space="preserve">Goal in </w:t>
+            </w:r>
+            <w:proofErr w:type="spellStart"/>
+            <w:r>
+              <w:rPr>
+                <w:b/>
+                <w:bCs/>
+              </w:rPr>
+              <w:t>context</w:t>
+            </w:r>
+            <w:proofErr w:type="spellEnd"/>
           </w:p>
         </w:tc>
         <w:tc>
@@ -2046,6 +2577,7 @@
                 <w:bCs/>
               </w:rPr>
             </w:pPr>
+            <w:proofErr w:type="spellStart"/>
             <w:r>
               <w:rPr>
                 <w:b/>
@@ -2053,6 +2585,7 @@
               </w:rPr>
               <w:t>Preconditions</w:t>
             </w:r>
+            <w:proofErr w:type="spellEnd"/>
           </w:p>
         </w:tc>
         <w:tc>
@@ -2129,8 +2662,17 @@
                 <w:b/>
                 <w:bCs/>
               </w:rPr>
-              <w:t>Success End Condition</w:t>
-            </w:r>
+              <w:t xml:space="preserve">Success End </w:t>
+            </w:r>
+            <w:proofErr w:type="spellStart"/>
+            <w:r>
+              <w:rPr>
+                <w:b/>
+                <w:bCs/>
+              </w:rPr>
+              <w:t>Condition</w:t>
+            </w:r>
+            <w:proofErr w:type="spellEnd"/>
           </w:p>
         </w:tc>
         <w:tc>
@@ -2202,13 +2744,31 @@
                 <w:bCs/>
               </w:rPr>
             </w:pPr>
-            <w:r>
-              <w:rPr>
-                <w:b/>
-                <w:bCs/>
-              </w:rPr>
-              <w:t>Failed End Condition</w:t>
-            </w:r>
+            <w:proofErr w:type="spellStart"/>
+            <w:r>
+              <w:rPr>
+                <w:b/>
+                <w:bCs/>
+              </w:rPr>
+              <w:t>Failed</w:t>
+            </w:r>
+            <w:proofErr w:type="spellEnd"/>
+            <w:r>
+              <w:rPr>
+                <w:b/>
+                <w:bCs/>
+              </w:rPr>
+              <w:t xml:space="preserve"> End </w:t>
+            </w:r>
+            <w:proofErr w:type="spellStart"/>
+            <w:r>
+              <w:rPr>
+                <w:b/>
+                <w:bCs/>
+              </w:rPr>
+              <w:t>Condition</w:t>
+            </w:r>
+            <w:proofErr w:type="spellEnd"/>
           </w:p>
         </w:tc>
         <w:tc>
@@ -2280,13 +2840,31 @@
                 <w:bCs/>
               </w:rPr>
             </w:pPr>
-            <w:r>
-              <w:rPr>
-                <w:b/>
-                <w:bCs/>
-              </w:rPr>
-              <w:t>Primary Actor</w:t>
-            </w:r>
+            <w:proofErr w:type="spellStart"/>
+            <w:r>
+              <w:rPr>
+                <w:b/>
+                <w:bCs/>
+              </w:rPr>
+              <w:t>Primary</w:t>
+            </w:r>
+            <w:proofErr w:type="spellEnd"/>
+            <w:r>
+              <w:rPr>
+                <w:b/>
+                <w:bCs/>
+              </w:rPr>
+              <w:t xml:space="preserve"> </w:t>
+            </w:r>
+            <w:proofErr w:type="spellStart"/>
+            <w:r>
+              <w:rPr>
+                <w:b/>
+                <w:bCs/>
+              </w:rPr>
+              <w:t>Actor</w:t>
+            </w:r>
+            <w:proofErr w:type="spellEnd"/>
           </w:p>
         </w:tc>
         <w:tc>
@@ -2437,6 +3015,7 @@
                 <w:bCs/>
               </w:rPr>
             </w:pPr>
+            <w:proofErr w:type="spellStart"/>
             <w:r>
               <w:rPr>
                 <w:b/>
@@ -2444,6 +3023,7 @@
               </w:rPr>
               <w:t>Description</w:t>
             </w:r>
+            <w:proofErr w:type="spellEnd"/>
           </w:p>
         </w:tc>
         <w:tc>
@@ -3072,15 +3652,27 @@
                 <w:b/>
                 <w:bCs/>
               </w:rPr>
-              <w:t>Subvariation N°1</w:t>
-            </w:r>
-          </w:p>
-          <w:p>
-            <w:pPr>
-              <w:pStyle w:val="Stiletabella2"/>
-            </w:pPr>
-            <w:r>
-              <w:t>Email e password non sono corrette</w:t>
+              <w:t>Extension</w:t>
+            </w:r>
+            <w:r>
+              <w:rPr>
+                <w:b/>
+                <w:bCs/>
+              </w:rPr>
+              <w:t xml:space="preserve"> N°1</w:t>
+            </w:r>
+          </w:p>
+          <w:p>
+            <w:pPr>
+              <w:pStyle w:val="Stiletabella2"/>
+            </w:pPr>
+            <w:proofErr w:type="gramStart"/>
+            <w:r>
+              <w:t>Email</w:t>
+            </w:r>
+            <w:proofErr w:type="gramEnd"/>
+            <w:r>
+              <w:t xml:space="preserve"> e password non sono corrette</w:t>
             </w:r>
           </w:p>
         </w:tc>
@@ -3538,8 +4130,17 @@
                 <w:b/>
                 <w:bCs/>
               </w:rPr>
-              <w:t>Goal in context</w:t>
-            </w:r>
+              <w:t xml:space="preserve">Goal in </w:t>
+            </w:r>
+            <w:proofErr w:type="spellStart"/>
+            <w:r>
+              <w:rPr>
+                <w:b/>
+                <w:bCs/>
+              </w:rPr>
+              <w:t>context</w:t>
+            </w:r>
+            <w:proofErr w:type="spellEnd"/>
           </w:p>
         </w:tc>
         <w:tc>
@@ -3611,6 +4212,7 @@
                 <w:bCs/>
               </w:rPr>
             </w:pPr>
+            <w:proofErr w:type="spellStart"/>
             <w:r>
               <w:rPr>
                 <w:b/>
@@ -3618,6 +4220,7 @@
               </w:rPr>
               <w:t>Preconditions</w:t>
             </w:r>
+            <w:proofErr w:type="spellEnd"/>
           </w:p>
         </w:tc>
         <w:tc>
@@ -3688,8 +4291,17 @@
                 <w:b/>
                 <w:bCs/>
               </w:rPr>
-              <w:t>Success End Condition</w:t>
-            </w:r>
+              <w:t xml:space="preserve">Success End </w:t>
+            </w:r>
+            <w:proofErr w:type="spellStart"/>
+            <w:r>
+              <w:rPr>
+                <w:b/>
+                <w:bCs/>
+              </w:rPr>
+              <w:t>Condition</w:t>
+            </w:r>
+            <w:proofErr w:type="spellEnd"/>
           </w:p>
         </w:tc>
         <w:tc>
@@ -3761,13 +4373,31 @@
                 <w:bCs/>
               </w:rPr>
             </w:pPr>
-            <w:r>
-              <w:rPr>
-                <w:b/>
-                <w:bCs/>
-              </w:rPr>
-              <w:t>Failed End Condition</w:t>
-            </w:r>
+            <w:proofErr w:type="spellStart"/>
+            <w:r>
+              <w:rPr>
+                <w:b/>
+                <w:bCs/>
+              </w:rPr>
+              <w:t>Failed</w:t>
+            </w:r>
+            <w:proofErr w:type="spellEnd"/>
+            <w:r>
+              <w:rPr>
+                <w:b/>
+                <w:bCs/>
+              </w:rPr>
+              <w:t xml:space="preserve"> End </w:t>
+            </w:r>
+            <w:proofErr w:type="spellStart"/>
+            <w:r>
+              <w:rPr>
+                <w:b/>
+                <w:bCs/>
+              </w:rPr>
+              <w:t>Condition</w:t>
+            </w:r>
+            <w:proofErr w:type="spellEnd"/>
           </w:p>
         </w:tc>
         <w:tc>
@@ -3839,13 +4469,31 @@
                 <w:bCs/>
               </w:rPr>
             </w:pPr>
-            <w:r>
-              <w:rPr>
-                <w:b/>
-                <w:bCs/>
-              </w:rPr>
-              <w:t>Primary Actor</w:t>
-            </w:r>
+            <w:proofErr w:type="spellStart"/>
+            <w:r>
+              <w:rPr>
+                <w:b/>
+                <w:bCs/>
+              </w:rPr>
+              <w:t>Primary</w:t>
+            </w:r>
+            <w:proofErr w:type="spellEnd"/>
+            <w:r>
+              <w:rPr>
+                <w:b/>
+                <w:bCs/>
+              </w:rPr>
+              <w:t xml:space="preserve"> </w:t>
+            </w:r>
+            <w:proofErr w:type="spellStart"/>
+            <w:r>
+              <w:rPr>
+                <w:b/>
+                <w:bCs/>
+              </w:rPr>
+              <w:t>Actor</w:t>
+            </w:r>
+            <w:proofErr w:type="spellEnd"/>
           </w:p>
         </w:tc>
         <w:tc>
@@ -3996,6 +4644,7 @@
                 <w:bCs/>
               </w:rPr>
             </w:pPr>
+            <w:proofErr w:type="spellStart"/>
             <w:r>
               <w:rPr>
                 <w:b/>
@@ -4003,6 +4652,7 @@
               </w:rPr>
               <w:t>Description</w:t>
             </w:r>
+            <w:proofErr w:type="spellEnd"/>
           </w:p>
         </w:tc>
         <w:tc>
@@ -4377,7 +5027,15 @@
               <w:jc w:val="center"/>
             </w:pPr>
             <w:r>
-              <w:t>Inserisce email/username</w:t>
+              <w:t xml:space="preserve">Inserisce </w:t>
+            </w:r>
+            <w:proofErr w:type="gramStart"/>
+            <w:r>
+              <w:t>email</w:t>
+            </w:r>
+            <w:proofErr w:type="gramEnd"/>
+            <w:r>
+              <w:t>/username</w:t>
             </w:r>
           </w:p>
         </w:tc>
@@ -4528,6 +5186,7 @@
               <w:rPr>
                 <w:b/>
                 <w:bCs/>
+                <w:lang w:val="en-US"/>
               </w:rPr>
             </w:pPr>
             <w:r>
@@ -4536,12 +5195,21 @@
                 <w:bCs/>
                 <w:lang w:val="fr-FR"/>
               </w:rPr>
-              <w:t>Subvariation N</w:t>
-            </w:r>
-            <w:r>
-              <w:rPr>
-                <w:b/>
-                <w:bCs/>
+              <w:t>Extension</w:t>
+            </w:r>
+            <w:r>
+              <w:rPr>
+                <w:b/>
+                <w:bCs/>
+                <w:lang w:val="fr-FR"/>
+              </w:rPr>
+              <w:t xml:space="preserve"> N</w:t>
+            </w:r>
+            <w:r>
+              <w:rPr>
+                <w:b/>
+                <w:bCs/>
+                <w:lang w:val="en-US"/>
               </w:rPr>
               <w:t>°1</w:t>
             </w:r>
@@ -4549,10 +5217,30 @@
           <w:p>
             <w:pPr>
               <w:pStyle w:val="Stiletabella2"/>
-            </w:pPr>
-            <w:r>
-              <w:t>Email/Username non validi</w:t>
-            </w:r>
+              <w:rPr>
+                <w:lang w:val="en-US"/>
+              </w:rPr>
+            </w:pPr>
+            <w:r>
+              <w:rPr>
+                <w:lang w:val="en-US"/>
+              </w:rPr>
+              <w:t>Email</w:t>
+            </w:r>
+            <w:r>
+              <w:rPr>
+                <w:lang w:val="en-US"/>
+              </w:rPr>
+              <w:t xml:space="preserve"> non </w:t>
+            </w:r>
+            <w:proofErr w:type="spellStart"/>
+            <w:r>
+              <w:rPr>
+                <w:lang w:val="en-US"/>
+              </w:rPr>
+              <w:t>valida</w:t>
+            </w:r>
+            <w:proofErr w:type="spellEnd"/>
           </w:p>
         </w:tc>
         <w:tc>
@@ -4903,13 +5591,31 @@
                 <w:bCs/>
               </w:rPr>
             </w:pPr>
-            <w:r>
-              <w:rPr>
-                <w:b/>
-                <w:bCs/>
-              </w:rPr>
-              <w:t>Failed End Condition</w:t>
-            </w:r>
+            <w:proofErr w:type="spellStart"/>
+            <w:r>
+              <w:rPr>
+                <w:b/>
+                <w:bCs/>
+              </w:rPr>
+              <w:t>Failed</w:t>
+            </w:r>
+            <w:proofErr w:type="spellEnd"/>
+            <w:r>
+              <w:rPr>
+                <w:b/>
+                <w:bCs/>
+              </w:rPr>
+              <w:t xml:space="preserve"> End </w:t>
+            </w:r>
+            <w:proofErr w:type="spellStart"/>
+            <w:r>
+              <w:rPr>
+                <w:b/>
+                <w:bCs/>
+              </w:rPr>
+              <w:t>Condition</w:t>
+            </w:r>
+            <w:proofErr w:type="spellEnd"/>
           </w:p>
         </w:tc>
       </w:tr>
@@ -5056,8 +5762,17 @@
                 <w:b/>
                 <w:bCs/>
               </w:rPr>
-              <w:t>Goal in context</w:t>
-            </w:r>
+              <w:t xml:space="preserve">Goal in </w:t>
+            </w:r>
+            <w:proofErr w:type="spellStart"/>
+            <w:r>
+              <w:rPr>
+                <w:b/>
+                <w:bCs/>
+              </w:rPr>
+              <w:t>context</w:t>
+            </w:r>
+            <w:proofErr w:type="spellEnd"/>
           </w:p>
         </w:tc>
         <w:tc>
@@ -5129,6 +5844,7 @@
                 <w:bCs/>
               </w:rPr>
             </w:pPr>
+            <w:proofErr w:type="spellStart"/>
             <w:r>
               <w:rPr>
                 <w:b/>
@@ -5136,6 +5852,7 @@
               </w:rPr>
               <w:t>Preconditions</w:t>
             </w:r>
+            <w:proofErr w:type="spellEnd"/>
           </w:p>
         </w:tc>
         <w:tc>
@@ -5200,8 +5917,17 @@
                 <w:b/>
                 <w:bCs/>
               </w:rPr>
-              <w:t>Success End Condition</w:t>
-            </w:r>
+              <w:t xml:space="preserve">Success End </w:t>
+            </w:r>
+            <w:proofErr w:type="spellStart"/>
+            <w:r>
+              <w:rPr>
+                <w:b/>
+                <w:bCs/>
+              </w:rPr>
+              <w:t>Condition</w:t>
+            </w:r>
+            <w:proofErr w:type="spellEnd"/>
           </w:p>
         </w:tc>
         <w:tc>
@@ -5273,13 +5999,31 @@
                 <w:bCs/>
               </w:rPr>
             </w:pPr>
-            <w:r>
-              <w:rPr>
-                <w:b/>
-                <w:bCs/>
-              </w:rPr>
-              <w:t>Failed End Condition</w:t>
-            </w:r>
+            <w:proofErr w:type="spellStart"/>
+            <w:r>
+              <w:rPr>
+                <w:b/>
+                <w:bCs/>
+              </w:rPr>
+              <w:t>Failed</w:t>
+            </w:r>
+            <w:proofErr w:type="spellEnd"/>
+            <w:r>
+              <w:rPr>
+                <w:b/>
+                <w:bCs/>
+              </w:rPr>
+              <w:t xml:space="preserve"> End </w:t>
+            </w:r>
+            <w:proofErr w:type="spellStart"/>
+            <w:r>
+              <w:rPr>
+                <w:b/>
+                <w:bCs/>
+              </w:rPr>
+              <w:t>Condition</w:t>
+            </w:r>
+            <w:proofErr w:type="spellEnd"/>
           </w:p>
         </w:tc>
         <w:tc>
@@ -5351,13 +6095,31 @@
                 <w:bCs/>
               </w:rPr>
             </w:pPr>
-            <w:r>
-              <w:rPr>
-                <w:b/>
-                <w:bCs/>
-              </w:rPr>
-              <w:t>Primary Actor</w:t>
-            </w:r>
+            <w:proofErr w:type="spellStart"/>
+            <w:r>
+              <w:rPr>
+                <w:b/>
+                <w:bCs/>
+              </w:rPr>
+              <w:t>Primary</w:t>
+            </w:r>
+            <w:proofErr w:type="spellEnd"/>
+            <w:r>
+              <w:rPr>
+                <w:b/>
+                <w:bCs/>
+              </w:rPr>
+              <w:t xml:space="preserve"> </w:t>
+            </w:r>
+            <w:proofErr w:type="spellStart"/>
+            <w:r>
+              <w:rPr>
+                <w:b/>
+                <w:bCs/>
+              </w:rPr>
+              <w:t>Actor</w:t>
+            </w:r>
+            <w:proofErr w:type="spellEnd"/>
           </w:p>
         </w:tc>
         <w:tc>
@@ -5508,6 +6270,7 @@
                 <w:bCs/>
               </w:rPr>
             </w:pPr>
+            <w:proofErr w:type="spellStart"/>
             <w:r>
               <w:rPr>
                 <w:b/>
@@ -5515,6 +6278,7 @@
               </w:rPr>
               <w:t>Description</w:t>
             </w:r>
+            <w:proofErr w:type="spellEnd"/>
           </w:p>
         </w:tc>
         <w:tc>
@@ -6134,31 +6898,48 @@
             <w:pPr>
               <w:pStyle w:val="Stiletabella2"/>
               <w:rPr>
+                <w:b/>
+                <w:bCs/>
+              </w:rPr>
+            </w:pPr>
+            <w:r>
+              <w:rPr>
+                <w:b/>
+                <w:bCs/>
+                <w:lang w:val="fr-FR"/>
+              </w:rPr>
+              <w:t>Extension</w:t>
+            </w:r>
+            <w:r>
+              <w:rPr>
+                <w:b/>
+                <w:bCs/>
+                <w:lang w:val="fr-FR"/>
+              </w:rPr>
+              <w:t xml:space="preserve"> N</w:t>
+            </w:r>
+            <w:r>
+              <w:rPr>
+                <w:b/>
+                <w:bCs/>
+              </w:rPr>
+              <w:t>° 1</w:t>
+            </w:r>
+            <w:r>
+              <w:rPr>
+                <w:b/>
+                <w:bCs/>
+              </w:rPr>
+              <w:t xml:space="preserve"> </w:t>
+            </w:r>
+          </w:p>
+          <w:p>
+            <w:pPr>
+              <w:pStyle w:val="Stiletabella2"/>
+              <w:rPr>
                 <w:rStyle w:val="Nessuno"/>
               </w:rPr>
             </w:pPr>
-            <w:r>
-              <w:rPr>
-                <w:b/>
-                <w:bCs/>
-                <w:lang w:val="fr-FR"/>
-              </w:rPr>
-              <w:t>Subvariation N</w:t>
-            </w:r>
-            <w:r>
-              <w:rPr>
-                <w:b/>
-                <w:bCs/>
-              </w:rPr>
-              <w:t>° 1</w:t>
-            </w:r>
-            <w:r>
-              <w:rPr>
-                <w:b/>
-                <w:bCs/>
-              </w:rPr>
-              <w:cr/>
-            </w:r>
             <w:r>
               <w:rPr>
                 <w:rStyle w:val="Nessuno"/>
@@ -6515,13 +7296,31 @@
                 <w:bCs/>
               </w:rPr>
             </w:pPr>
-            <w:r>
-              <w:rPr>
-                <w:b/>
-                <w:bCs/>
-              </w:rPr>
-              <w:t>Failed End Condition</w:t>
-            </w:r>
+            <w:proofErr w:type="spellStart"/>
+            <w:r>
+              <w:rPr>
+                <w:b/>
+                <w:bCs/>
+              </w:rPr>
+              <w:t>Failed</w:t>
+            </w:r>
+            <w:proofErr w:type="spellEnd"/>
+            <w:r>
+              <w:rPr>
+                <w:b/>
+                <w:bCs/>
+              </w:rPr>
+              <w:t xml:space="preserve"> End </w:t>
+            </w:r>
+            <w:proofErr w:type="spellStart"/>
+            <w:r>
+              <w:rPr>
+                <w:b/>
+                <w:bCs/>
+              </w:rPr>
+              <w:t>Condition</w:t>
+            </w:r>
+            <w:proofErr w:type="spellEnd"/>
           </w:p>
         </w:tc>
       </w:tr>
@@ -6616,7 +7415,6 @@
                 <w:b/>
                 <w:bCs/>
               </w:rPr>
-              <w:lastRenderedPageBreak/>
               <w:t>UC06</w:t>
             </w:r>
           </w:p>
@@ -6695,8 +7493,17 @@
                 <w:b/>
                 <w:bCs/>
               </w:rPr>
-              <w:t>Goal in context</w:t>
-            </w:r>
+              <w:t xml:space="preserve">Goal in </w:t>
+            </w:r>
+            <w:proofErr w:type="spellStart"/>
+            <w:r>
+              <w:rPr>
+                <w:b/>
+                <w:bCs/>
+              </w:rPr>
+              <w:t>context</w:t>
+            </w:r>
+            <w:proofErr w:type="spellEnd"/>
           </w:p>
         </w:tc>
         <w:tc>
@@ -6768,6 +7575,7 @@
                 <w:bCs/>
               </w:rPr>
             </w:pPr>
+            <w:proofErr w:type="spellStart"/>
             <w:r>
               <w:rPr>
                 <w:b/>
@@ -6775,6 +7583,7 @@
               </w:rPr>
               <w:t>Preconditions</w:t>
             </w:r>
+            <w:proofErr w:type="spellEnd"/>
           </w:p>
         </w:tc>
         <w:tc>
@@ -6858,8 +7667,17 @@
                 <w:b/>
                 <w:bCs/>
               </w:rPr>
-              <w:t>Success End Condition</w:t>
-            </w:r>
+              <w:t xml:space="preserve">Success End </w:t>
+            </w:r>
+            <w:proofErr w:type="spellStart"/>
+            <w:r>
+              <w:rPr>
+                <w:b/>
+                <w:bCs/>
+              </w:rPr>
+              <w:t>Condition</w:t>
+            </w:r>
+            <w:proofErr w:type="spellEnd"/>
           </w:p>
         </w:tc>
         <w:tc>
@@ -6931,13 +7749,31 @@
                 <w:bCs/>
               </w:rPr>
             </w:pPr>
-            <w:r>
-              <w:rPr>
-                <w:b/>
-                <w:bCs/>
-              </w:rPr>
-              <w:t>Failed End Condition</w:t>
-            </w:r>
+            <w:proofErr w:type="spellStart"/>
+            <w:r>
+              <w:rPr>
+                <w:b/>
+                <w:bCs/>
+              </w:rPr>
+              <w:t>Failed</w:t>
+            </w:r>
+            <w:proofErr w:type="spellEnd"/>
+            <w:r>
+              <w:rPr>
+                <w:b/>
+                <w:bCs/>
+              </w:rPr>
+              <w:t xml:space="preserve"> End </w:t>
+            </w:r>
+            <w:proofErr w:type="spellStart"/>
+            <w:r>
+              <w:rPr>
+                <w:b/>
+                <w:bCs/>
+              </w:rPr>
+              <w:t>Condition</w:t>
+            </w:r>
+            <w:proofErr w:type="spellEnd"/>
           </w:p>
         </w:tc>
         <w:tc>
@@ -7009,13 +7845,31 @@
                 <w:bCs/>
               </w:rPr>
             </w:pPr>
-            <w:r>
-              <w:rPr>
-                <w:b/>
-                <w:bCs/>
-              </w:rPr>
-              <w:t>Primary Actor</w:t>
-            </w:r>
+            <w:proofErr w:type="spellStart"/>
+            <w:r>
+              <w:rPr>
+                <w:b/>
+                <w:bCs/>
+              </w:rPr>
+              <w:t>Primary</w:t>
+            </w:r>
+            <w:proofErr w:type="spellEnd"/>
+            <w:r>
+              <w:rPr>
+                <w:b/>
+                <w:bCs/>
+              </w:rPr>
+              <w:t xml:space="preserve"> </w:t>
+            </w:r>
+            <w:proofErr w:type="spellStart"/>
+            <w:r>
+              <w:rPr>
+                <w:b/>
+                <w:bCs/>
+              </w:rPr>
+              <w:t>Actor</w:t>
+            </w:r>
+            <w:proofErr w:type="spellEnd"/>
           </w:p>
         </w:tc>
         <w:tc>
@@ -7166,6 +8020,7 @@
                 <w:bCs/>
               </w:rPr>
             </w:pPr>
+            <w:proofErr w:type="spellStart"/>
             <w:r>
               <w:rPr>
                 <w:b/>
@@ -7173,6 +8028,7 @@
               </w:rPr>
               <w:t>Description</w:t>
             </w:r>
+            <w:proofErr w:type="spellEnd"/>
           </w:p>
         </w:tc>
         <w:tc>
@@ -7802,7 +8658,23 @@
                 <w:bCs/>
                 <w:lang w:val="fr-FR"/>
               </w:rPr>
-              <w:t>Subvariation n</w:t>
+              <w:t>Exten</w:t>
+            </w:r>
+            <w:r>
+              <w:rPr>
+                <w:b/>
+                <w:bCs/>
+                <w:lang w:val="fr-FR"/>
+              </w:rPr>
+              <w:t>sion</w:t>
+            </w:r>
+            <w:r>
+              <w:rPr>
+                <w:b/>
+                <w:bCs/>
+                <w:lang w:val="fr-FR"/>
+              </w:rPr>
+              <w:t xml:space="preserve"> n</w:t>
             </w:r>
             <w:r>
               <w:rPr>
@@ -8169,13 +9041,31 @@
                 <w:bCs/>
               </w:rPr>
             </w:pPr>
-            <w:r>
-              <w:rPr>
-                <w:b/>
-                <w:bCs/>
-              </w:rPr>
-              <w:t>Failed End Condition</w:t>
-            </w:r>
+            <w:proofErr w:type="spellStart"/>
+            <w:r>
+              <w:rPr>
+                <w:b/>
+                <w:bCs/>
+              </w:rPr>
+              <w:t>Failed</w:t>
+            </w:r>
+            <w:proofErr w:type="spellEnd"/>
+            <w:r>
+              <w:rPr>
+                <w:b/>
+                <w:bCs/>
+              </w:rPr>
+              <w:t xml:space="preserve"> End </w:t>
+            </w:r>
+            <w:proofErr w:type="spellStart"/>
+            <w:r>
+              <w:rPr>
+                <w:b/>
+                <w:bCs/>
+              </w:rPr>
+              <w:t>Condition</w:t>
+            </w:r>
+            <w:proofErr w:type="spellEnd"/>
           </w:p>
         </w:tc>
       </w:tr>
@@ -8319,8 +9209,17 @@
                 <w:b/>
                 <w:bCs/>
               </w:rPr>
-              <w:t>Goal in context</w:t>
-            </w:r>
+              <w:t xml:space="preserve">Goal in </w:t>
+            </w:r>
+            <w:proofErr w:type="spellStart"/>
+            <w:r>
+              <w:rPr>
+                <w:b/>
+                <w:bCs/>
+              </w:rPr>
+              <w:t>context</w:t>
+            </w:r>
+            <w:proofErr w:type="spellEnd"/>
           </w:p>
         </w:tc>
         <w:tc>
@@ -8392,6 +9291,7 @@
                 <w:bCs/>
               </w:rPr>
             </w:pPr>
+            <w:proofErr w:type="spellStart"/>
             <w:r>
               <w:rPr>
                 <w:b/>
@@ -8399,6 +9299,7 @@
               </w:rPr>
               <w:t>Preconditions</w:t>
             </w:r>
+            <w:proofErr w:type="spellEnd"/>
           </w:p>
         </w:tc>
         <w:tc>
@@ -8421,32 +9322,13 @@
             <w:vAlign w:val="center"/>
           </w:tcPr>
           <w:p>
-            <w:pPr>
-              <w:jc w:val="center"/>
-              <w:rPr>
-                <w:b/>
-                <w:bCs/>
-              </w:rPr>
-            </w:pPr>
-            <w:r>
-              <w:rPr>
-                <w:b/>
-                <w:bCs/>
-              </w:rPr>
+            <w:r>
               <w:t xml:space="preserve">L’utente deve essere </w:t>
             </w:r>
             <w:r>
-              <w:rPr>
-                <w:b/>
-                <w:bCs/>
-              </w:rPr>
               <w:t>autenticato</w:t>
             </w:r>
             <w:r>
-              <w:rPr>
-                <w:b/>
-                <w:bCs/>
-              </w:rPr>
               <w:t xml:space="preserve"> all’applicazione</w:t>
             </w:r>
           </w:p>
@@ -8488,8 +9370,17 @@
                 <w:b/>
                 <w:bCs/>
               </w:rPr>
-              <w:t>Success End Condition</w:t>
-            </w:r>
+              <w:t xml:space="preserve">Success End </w:t>
+            </w:r>
+            <w:proofErr w:type="spellStart"/>
+            <w:r>
+              <w:rPr>
+                <w:b/>
+                <w:bCs/>
+              </w:rPr>
+              <w:t>Condition</w:t>
+            </w:r>
+            <w:proofErr w:type="spellEnd"/>
           </w:p>
         </w:tc>
         <w:tc>
@@ -8561,13 +9452,31 @@
                 <w:bCs/>
               </w:rPr>
             </w:pPr>
-            <w:r>
-              <w:rPr>
-                <w:b/>
-                <w:bCs/>
-              </w:rPr>
-              <w:t>Failed End Condition</w:t>
-            </w:r>
+            <w:proofErr w:type="spellStart"/>
+            <w:r>
+              <w:rPr>
+                <w:b/>
+                <w:bCs/>
+              </w:rPr>
+              <w:t>Failed</w:t>
+            </w:r>
+            <w:proofErr w:type="spellEnd"/>
+            <w:r>
+              <w:rPr>
+                <w:b/>
+                <w:bCs/>
+              </w:rPr>
+              <w:t xml:space="preserve"> End </w:t>
+            </w:r>
+            <w:proofErr w:type="spellStart"/>
+            <w:r>
+              <w:rPr>
+                <w:b/>
+                <w:bCs/>
+              </w:rPr>
+              <w:t>Condition</w:t>
+            </w:r>
+            <w:proofErr w:type="spellEnd"/>
           </w:p>
         </w:tc>
         <w:tc>
@@ -8639,13 +9548,31 @@
                 <w:bCs/>
               </w:rPr>
             </w:pPr>
-            <w:r>
-              <w:rPr>
-                <w:b/>
-                <w:bCs/>
-              </w:rPr>
-              <w:t>Primary Actor</w:t>
-            </w:r>
+            <w:proofErr w:type="spellStart"/>
+            <w:r>
+              <w:rPr>
+                <w:b/>
+                <w:bCs/>
+              </w:rPr>
+              <w:t>Primary</w:t>
+            </w:r>
+            <w:proofErr w:type="spellEnd"/>
+            <w:r>
+              <w:rPr>
+                <w:b/>
+                <w:bCs/>
+              </w:rPr>
+              <w:t xml:space="preserve"> </w:t>
+            </w:r>
+            <w:proofErr w:type="spellStart"/>
+            <w:r>
+              <w:rPr>
+                <w:b/>
+                <w:bCs/>
+              </w:rPr>
+              <w:t>Actor</w:t>
+            </w:r>
+            <w:proofErr w:type="spellEnd"/>
           </w:p>
         </w:tc>
         <w:tc>
@@ -8796,6 +9723,7 @@
                 <w:bCs/>
               </w:rPr>
             </w:pPr>
+            <w:proofErr w:type="spellStart"/>
             <w:r>
               <w:rPr>
                 <w:b/>
@@ -8803,6 +9731,7 @@
               </w:rPr>
               <w:t>Description</w:t>
             </w:r>
+            <w:proofErr w:type="spellEnd"/>
           </w:p>
         </w:tc>
         <w:tc>
@@ -9429,7 +10358,25 @@
                 <w:bCs/>
                 <w:lang w:val="fr-FR"/>
               </w:rPr>
-              <w:t>Subvariation n</w:t>
+              <w:t>Exten</w:t>
+            </w:r>
+            <w:r>
+              <w:rPr>
+                <w:rStyle w:val="Nessuno"/>
+                <w:b/>
+                <w:bCs/>
+                <w:lang w:val="fr-FR"/>
+              </w:rPr>
+              <w:t>sion</w:t>
+            </w:r>
+            <w:r>
+              <w:rPr>
+                <w:rStyle w:val="Nessuno"/>
+                <w:b/>
+                <w:bCs/>
+                <w:lang w:val="fr-FR"/>
+              </w:rPr>
+              <w:t xml:space="preserve"> n</w:t>
             </w:r>
             <w:r>
               <w:rPr>
@@ -9797,13 +10744,31 @@
                 <w:bCs/>
               </w:rPr>
             </w:pPr>
-            <w:r>
-              <w:rPr>
-                <w:b/>
-                <w:bCs/>
-              </w:rPr>
-              <w:t>Failed End Condition</w:t>
-            </w:r>
+            <w:proofErr w:type="spellStart"/>
+            <w:r>
+              <w:rPr>
+                <w:b/>
+                <w:bCs/>
+              </w:rPr>
+              <w:t>Failed</w:t>
+            </w:r>
+            <w:proofErr w:type="spellEnd"/>
+            <w:r>
+              <w:rPr>
+                <w:b/>
+                <w:bCs/>
+              </w:rPr>
+              <w:t xml:space="preserve"> End </w:t>
+            </w:r>
+            <w:proofErr w:type="spellStart"/>
+            <w:r>
+              <w:rPr>
+                <w:b/>
+                <w:bCs/>
+              </w:rPr>
+              <w:t>Condition</w:t>
+            </w:r>
+            <w:proofErr w:type="spellEnd"/>
           </w:p>
         </w:tc>
       </w:tr>
@@ -9944,8 +10909,17 @@
                 <w:b/>
                 <w:bCs/>
               </w:rPr>
-              <w:t>Goal in context</w:t>
-            </w:r>
+              <w:t xml:space="preserve">Goal in </w:t>
+            </w:r>
+            <w:proofErr w:type="spellStart"/>
+            <w:r>
+              <w:rPr>
+                <w:b/>
+                <w:bCs/>
+              </w:rPr>
+              <w:t>context</w:t>
+            </w:r>
+            <w:proofErr w:type="spellEnd"/>
           </w:p>
         </w:tc>
         <w:tc>
@@ -10018,6 +10992,7 @@
                 <w:bCs/>
               </w:rPr>
             </w:pPr>
+            <w:proofErr w:type="spellStart"/>
             <w:r>
               <w:rPr>
                 <w:b/>
@@ -10025,6 +11000,7 @@
               </w:rPr>
               <w:t>Preconditions</w:t>
             </w:r>
+            <w:proofErr w:type="spellEnd"/>
           </w:p>
         </w:tc>
         <w:tc>
@@ -10047,18 +11023,7 @@
             <w:vAlign w:val="center"/>
           </w:tcPr>
           <w:p>
-            <w:pPr>
-              <w:jc w:val="center"/>
-              <w:rPr>
-                <w:b/>
-                <w:bCs/>
-              </w:rPr>
-            </w:pPr>
-            <w:r>
-              <w:rPr>
-                <w:b/>
-                <w:bCs/>
-              </w:rPr>
+            <w:r>
               <w:t>L’utente deve essere autenticato all’applicazione</w:t>
             </w:r>
           </w:p>
@@ -10100,8 +11065,17 @@
                 <w:b/>
                 <w:bCs/>
               </w:rPr>
-              <w:t>Success End Condition</w:t>
-            </w:r>
+              <w:t xml:space="preserve">Success End </w:t>
+            </w:r>
+            <w:proofErr w:type="spellStart"/>
+            <w:r>
+              <w:rPr>
+                <w:b/>
+                <w:bCs/>
+              </w:rPr>
+              <w:t>Condition</w:t>
+            </w:r>
+            <w:proofErr w:type="spellEnd"/>
           </w:p>
         </w:tc>
         <w:tc>
@@ -10173,13 +11147,31 @@
                 <w:bCs/>
               </w:rPr>
             </w:pPr>
-            <w:r>
-              <w:rPr>
-                <w:b/>
-                <w:bCs/>
-              </w:rPr>
-              <w:t>Failed End Condition</w:t>
-            </w:r>
+            <w:proofErr w:type="spellStart"/>
+            <w:r>
+              <w:rPr>
+                <w:b/>
+                <w:bCs/>
+              </w:rPr>
+              <w:t>Failed</w:t>
+            </w:r>
+            <w:proofErr w:type="spellEnd"/>
+            <w:r>
+              <w:rPr>
+                <w:b/>
+                <w:bCs/>
+              </w:rPr>
+              <w:t xml:space="preserve"> End </w:t>
+            </w:r>
+            <w:proofErr w:type="spellStart"/>
+            <w:r>
+              <w:rPr>
+                <w:b/>
+                <w:bCs/>
+              </w:rPr>
+              <w:t>Condition</w:t>
+            </w:r>
+            <w:proofErr w:type="spellEnd"/>
           </w:p>
         </w:tc>
         <w:tc>
@@ -10251,13 +11243,31 @@
                 <w:bCs/>
               </w:rPr>
             </w:pPr>
-            <w:r>
-              <w:rPr>
-                <w:b/>
-                <w:bCs/>
-              </w:rPr>
-              <w:t>Primary Actor</w:t>
-            </w:r>
+            <w:proofErr w:type="spellStart"/>
+            <w:r>
+              <w:rPr>
+                <w:b/>
+                <w:bCs/>
+              </w:rPr>
+              <w:t>Primary</w:t>
+            </w:r>
+            <w:proofErr w:type="spellEnd"/>
+            <w:r>
+              <w:rPr>
+                <w:b/>
+                <w:bCs/>
+              </w:rPr>
+              <w:t xml:space="preserve"> </w:t>
+            </w:r>
+            <w:proofErr w:type="spellStart"/>
+            <w:r>
+              <w:rPr>
+                <w:b/>
+                <w:bCs/>
+              </w:rPr>
+              <w:t>Actor</w:t>
+            </w:r>
+            <w:proofErr w:type="spellEnd"/>
           </w:p>
         </w:tc>
         <w:tc>
@@ -10408,6 +11418,7 @@
                 <w:bCs/>
               </w:rPr>
             </w:pPr>
+            <w:proofErr w:type="spellStart"/>
             <w:r>
               <w:rPr>
                 <w:b/>
@@ -10415,6 +11426,7 @@
               </w:rPr>
               <w:t>Description</w:t>
             </w:r>
+            <w:proofErr w:type="spellEnd"/>
           </w:p>
         </w:tc>
         <w:tc>
@@ -10756,15 +11768,20 @@
                 <w:bCs/>
                 <w:lang w:val="fr-FR"/>
               </w:rPr>
-              <w:t>Extensions</w:t>
-            </w:r>
-          </w:p>
-          <w:p>
-            <w:r>
-              <w:t xml:space="preserve">L’utente </w:t>
-            </w:r>
-            <w:r>
-              <w:t>invia una richiesta di collegamento ad altri utenti</w:t>
+              <w:t>Extension</w:t>
+            </w:r>
+            <w:r>
+              <w:rPr>
+                <w:b/>
+                <w:bCs/>
+                <w:lang w:val="fr-FR"/>
+              </w:rPr>
+              <w:t xml:space="preserve"> n°1</w:t>
+            </w:r>
+          </w:p>
+          <w:p>
+            <w:r>
+              <w:t>La ricerca non ha prodotto risultati</w:t>
             </w:r>
           </w:p>
         </w:tc>
@@ -10820,13 +11837,17 @@
           </w:tcPr>
           <w:p>
             <w:pPr>
-              <w:jc w:val="center"/>
-            </w:pPr>
-            <w:r>
-              <w:t xml:space="preserve">Utente </w:t>
-            </w:r>
-            <w:r>
-              <w:t>autenticato</w:t>
+              <w:rPr>
+                <w:b/>
+                <w:bCs/>
+              </w:rPr>
+            </w:pPr>
+            <w:r>
+              <w:rPr>
+                <w:b/>
+                <w:bCs/>
+              </w:rPr>
+              <w:t>Utente autenticato</w:t>
             </w:r>
           </w:p>
         </w:tc>
@@ -10881,8 +11902,6 @@
           <w:p>
             <w:pPr>
               <w:rPr>
-                <w:b/>
-                <w:bCs/>
                 <w:lang w:val="fr-FR"/>
               </w:rPr>
             </w:pPr>
@@ -10916,42 +11935,29 @@
               </w:rPr>
             </w:pPr>
             <w:r>
-              <w:t>3.a</w:t>
-            </w:r>
-          </w:p>
-        </w:tc>
-        <w:tc>
-          <w:tcPr>
-            <w:tcW w:w="2407" w:type="dxa"/>
-            <w:tcBorders>
-              <w:top w:val="single" w:sz="2" w:space="0" w:color="000000"/>
-              <w:left w:val="single" w:sz="2" w:space="0" w:color="000000"/>
-              <w:bottom w:val="single" w:sz="2" w:space="0" w:color="000000"/>
-              <w:right w:val="single" w:sz="2" w:space="0" w:color="000000"/>
-            </w:tcBorders>
-            <w:shd w:val="clear" w:color="auto" w:fill="F5F5F5"/>
-            <w:tcMar>
-              <w:top w:w="80" w:type="dxa"/>
-              <w:left w:w="80" w:type="dxa"/>
-              <w:bottom w:w="80" w:type="dxa"/>
-              <w:right w:w="80" w:type="dxa"/>
-            </w:tcMar>
-            <w:vAlign w:val="center"/>
-          </w:tcPr>
-          <w:p>
-            <w:pPr>
-              <w:jc w:val="center"/>
-            </w:pPr>
-            <w:r>
-              <w:t>Preme “</w:t>
-            </w:r>
-            <w:r>
-              <w:t>invia richiesta di collegamento</w:t>
-            </w:r>
-            <w:r>
-              <w:t>”</w:t>
-            </w:r>
-          </w:p>
+              <w:t>2.a</w:t>
+            </w:r>
+          </w:p>
+        </w:tc>
+        <w:tc>
+          <w:tcPr>
+            <w:tcW w:w="2407" w:type="dxa"/>
+            <w:tcBorders>
+              <w:top w:val="single" w:sz="2" w:space="0" w:color="000000"/>
+              <w:left w:val="single" w:sz="2" w:space="0" w:color="000000"/>
+              <w:bottom w:val="single" w:sz="2" w:space="0" w:color="000000"/>
+              <w:right w:val="single" w:sz="2" w:space="0" w:color="000000"/>
+            </w:tcBorders>
+            <w:shd w:val="clear" w:color="auto" w:fill="F5F5F5"/>
+            <w:tcMar>
+              <w:top w:w="80" w:type="dxa"/>
+              <w:left w:w="80" w:type="dxa"/>
+              <w:bottom w:w="80" w:type="dxa"/>
+              <w:right w:w="80" w:type="dxa"/>
+            </w:tcMar>
+            <w:vAlign w:val="center"/>
+          </w:tcPr>
+          <w:p/>
         </w:tc>
         <w:tc>
           <w:tcPr>
@@ -10980,6 +11986,9 @@
                 <w:bCs/>
               </w:rPr>
             </w:pPr>
+            <w:r>
+              <w:t>Mostra M17</w:t>
+            </w:r>
           </w:p>
         </w:tc>
       </w:tr>
@@ -11002,8 +12011,6 @@
           <w:p>
             <w:pPr>
               <w:rPr>
-                <w:b/>
-                <w:bCs/>
                 <w:lang w:val="fr-FR"/>
               </w:rPr>
             </w:pPr>
@@ -11011,82 +12018,57 @@
         </w:tc>
         <w:tc>
           <w:tcPr>
-            <w:tcW w:w="2407" w:type="dxa"/>
-            <w:tcBorders>
-              <w:top w:val="single" w:sz="2" w:space="0" w:color="000000"/>
-              <w:left w:val="single" w:sz="2" w:space="0" w:color="000000"/>
-              <w:bottom w:val="single" w:sz="2" w:space="0" w:color="000000"/>
-              <w:right w:val="single" w:sz="2" w:space="0" w:color="000000"/>
-            </w:tcBorders>
-            <w:shd w:val="clear" w:color="auto" w:fill="F5F5F5"/>
-            <w:tcMar>
-              <w:top w:w="80" w:type="dxa"/>
-              <w:left w:w="80" w:type="dxa"/>
-              <w:bottom w:w="80" w:type="dxa"/>
-              <w:right w:w="80" w:type="dxa"/>
-            </w:tcMar>
-            <w:vAlign w:val="center"/>
-          </w:tcPr>
-          <w:p>
-            <w:pPr>
-              <w:pStyle w:val="Stiletabella2"/>
-              <w:jc w:val="center"/>
-            </w:pPr>
-            <w:r>
-              <w:t>4.a</w:t>
-            </w:r>
-          </w:p>
-        </w:tc>
-        <w:tc>
-          <w:tcPr>
-            <w:tcW w:w="2407" w:type="dxa"/>
-            <w:tcBorders>
-              <w:top w:val="single" w:sz="2" w:space="0" w:color="000000"/>
-              <w:left w:val="single" w:sz="2" w:space="0" w:color="000000"/>
-              <w:bottom w:val="single" w:sz="2" w:space="0" w:color="000000"/>
-              <w:right w:val="single" w:sz="2" w:space="0" w:color="000000"/>
-            </w:tcBorders>
-            <w:shd w:val="clear" w:color="auto" w:fill="F5F5F5"/>
-            <w:tcMar>
-              <w:top w:w="80" w:type="dxa"/>
-              <w:left w:w="80" w:type="dxa"/>
-              <w:bottom w:w="80" w:type="dxa"/>
-              <w:right w:w="80" w:type="dxa"/>
-            </w:tcMar>
-            <w:vAlign w:val="center"/>
-          </w:tcPr>
-          <w:p/>
-        </w:tc>
-        <w:tc>
-          <w:tcPr>
-            <w:tcW w:w="2409" w:type="dxa"/>
-            <w:tcBorders>
-              <w:top w:val="single" w:sz="2" w:space="0" w:color="000000"/>
-              <w:left w:val="single" w:sz="2" w:space="0" w:color="000000"/>
-              <w:bottom w:val="single" w:sz="2" w:space="0" w:color="000000"/>
-              <w:right w:val="single" w:sz="2" w:space="0" w:color="000000"/>
-            </w:tcBorders>
-            <w:shd w:val="clear" w:color="auto" w:fill="F5F5F5"/>
-            <w:tcMar>
-              <w:top w:w="80" w:type="dxa"/>
-              <w:left w:w="80" w:type="dxa"/>
-              <w:bottom w:w="80" w:type="dxa"/>
-              <w:right w:w="80" w:type="dxa"/>
-            </w:tcMar>
-            <w:vAlign w:val="center"/>
-          </w:tcPr>
-          <w:p>
-            <w:pPr>
-              <w:pStyle w:val="Stiletabella2"/>
-              <w:jc w:val="center"/>
-              <w:rPr>
-                <w:b/>
-                <w:bCs/>
-              </w:rPr>
-            </w:pPr>
-            <w:r>
-              <w:t>Mostra M17</w:t>
-            </w:r>
+            <w:tcW w:w="7223" w:type="dxa"/>
+            <w:gridSpan w:val="3"/>
+            <w:tcBorders>
+              <w:top w:val="single" w:sz="2" w:space="0" w:color="000000"/>
+              <w:left w:val="single" w:sz="2" w:space="0" w:color="000000"/>
+              <w:bottom w:val="single" w:sz="2" w:space="0" w:color="000000"/>
+              <w:right w:val="single" w:sz="2" w:space="0" w:color="000000"/>
+            </w:tcBorders>
+            <w:shd w:val="clear" w:color="auto" w:fill="F5F5F5"/>
+            <w:tcMar>
+              <w:top w:w="80" w:type="dxa"/>
+              <w:left w:w="80" w:type="dxa"/>
+              <w:bottom w:w="80" w:type="dxa"/>
+              <w:right w:w="80" w:type="dxa"/>
+            </w:tcMar>
+            <w:vAlign w:val="center"/>
+          </w:tcPr>
+          <w:p>
+            <w:pPr>
+              <w:pStyle w:val="Stiletabella2"/>
+              <w:jc w:val="center"/>
+              <w:rPr>
+                <w:b/>
+                <w:bCs/>
+              </w:rPr>
+            </w:pPr>
+            <w:proofErr w:type="spellStart"/>
+            <w:r>
+              <w:rPr>
+                <w:b/>
+                <w:bCs/>
+              </w:rPr>
+              <w:t>Failed</w:t>
+            </w:r>
+            <w:proofErr w:type="spellEnd"/>
+            <w:r>
+              <w:rPr>
+                <w:b/>
+                <w:bCs/>
+              </w:rPr>
+              <w:t xml:space="preserve"> End </w:t>
+            </w:r>
+            <w:proofErr w:type="spellStart"/>
+            <w:r>
+              <w:rPr>
+                <w:b/>
+                <w:bCs/>
+              </w:rPr>
+              <w:t>Condition</w:t>
+            </w:r>
+            <w:proofErr w:type="spellEnd"/>
           </w:p>
         </w:tc>
       </w:tr>
@@ -11151,14 +12133,7 @@
                 <w:b/>
                 <w:bCs/>
               </w:rPr>
-              <w:t>UC0</w:t>
-            </w:r>
-            <w:r>
-              <w:rPr>
-                <w:b/>
-                <w:bCs/>
-              </w:rPr>
-              <w:t>9</w:t>
+              <w:t>UC09</w:t>
             </w:r>
           </w:p>
         </w:tc>
@@ -11236,8 +12211,17 @@
                 <w:b/>
                 <w:bCs/>
               </w:rPr>
-              <w:t>Goal in context</w:t>
-            </w:r>
+              <w:t xml:space="preserve">Goal in </w:t>
+            </w:r>
+            <w:proofErr w:type="spellStart"/>
+            <w:r>
+              <w:rPr>
+                <w:b/>
+                <w:bCs/>
+              </w:rPr>
+              <w:t>context</w:t>
+            </w:r>
+            <w:proofErr w:type="spellEnd"/>
           </w:p>
         </w:tc>
         <w:tc>
@@ -11272,28 +12256,7 @@
                 <w:b/>
                 <w:bCs/>
               </w:rPr>
-              <w:t>Un utente autenticato</w:t>
-            </w:r>
-            <w:r>
-              <w:rPr>
-                <w:b/>
-                <w:bCs/>
-              </w:rPr>
-              <w:t xml:space="preserve"> vuole</w:t>
-            </w:r>
-            <w:r>
-              <w:rPr>
-                <w:b/>
-                <w:bCs/>
-              </w:rPr>
-              <w:t xml:space="preserve"> </w:t>
-            </w:r>
-            <w:r>
-              <w:rPr>
-                <w:b/>
-                <w:bCs/>
-              </w:rPr>
-              <w:t>aggiungere un film selezionato alla lista preferiti</w:t>
+              <w:t>Un utente autenticato vuole aggiungere un film selezionato alla lista preferiti</w:t>
             </w:r>
           </w:p>
         </w:tc>
@@ -11329,6 +12292,7 @@
                 <w:bCs/>
               </w:rPr>
             </w:pPr>
+            <w:proofErr w:type="spellStart"/>
             <w:r>
               <w:rPr>
                 <w:b/>
@@ -11336,6 +12300,7 @@
               </w:rPr>
               <w:t>Preconditions</w:t>
             </w:r>
+            <w:proofErr w:type="spellEnd"/>
           </w:p>
         </w:tc>
         <w:tc>
@@ -11358,14 +12323,7 @@
             <w:vAlign w:val="center"/>
           </w:tcPr>
           <w:p>
-            <w:pPr>
-              <w:jc w:val="center"/>
-            </w:pPr>
-            <w:r>
-              <w:rPr>
-                <w:b/>
-                <w:bCs/>
-              </w:rPr>
+            <w:r>
               <w:t>L’utente deve essere autenticato all’applicazione</w:t>
             </w:r>
           </w:p>
@@ -11407,8 +12365,17 @@
                 <w:b/>
                 <w:bCs/>
               </w:rPr>
-              <w:t>Success End Condition</w:t>
-            </w:r>
+              <w:t xml:space="preserve">Success End </w:t>
+            </w:r>
+            <w:proofErr w:type="spellStart"/>
+            <w:r>
+              <w:rPr>
+                <w:b/>
+                <w:bCs/>
+              </w:rPr>
+              <w:t>Condition</w:t>
+            </w:r>
+            <w:proofErr w:type="spellEnd"/>
           </w:p>
         </w:tc>
         <w:tc>
@@ -11444,21 +12411,7 @@
                 <w:b/>
                 <w:bCs/>
               </w:rPr>
-              <w:t xml:space="preserve">L’utente aggiunge </w:t>
-            </w:r>
-            <w:r>
-              <w:rPr>
-                <w:b/>
-                <w:bCs/>
-              </w:rPr>
-              <w:t>il</w:t>
-            </w:r>
-            <w:r>
-              <w:rPr>
-                <w:b/>
-                <w:bCs/>
-              </w:rPr>
-              <w:t xml:space="preserve"> film selezionato alla lista preferiti</w:t>
+              <w:t>L’utente aggiunge il film selezionato alla lista preferiti</w:t>
             </w:r>
           </w:p>
         </w:tc>
@@ -11494,13 +12447,31 @@
                 <w:bCs/>
               </w:rPr>
             </w:pPr>
-            <w:r>
-              <w:rPr>
-                <w:b/>
-                <w:bCs/>
-              </w:rPr>
-              <w:t>Failed End Condition</w:t>
-            </w:r>
+            <w:proofErr w:type="spellStart"/>
+            <w:r>
+              <w:rPr>
+                <w:b/>
+                <w:bCs/>
+              </w:rPr>
+              <w:t>Failed</w:t>
+            </w:r>
+            <w:proofErr w:type="spellEnd"/>
+            <w:r>
+              <w:rPr>
+                <w:b/>
+                <w:bCs/>
+              </w:rPr>
+              <w:t xml:space="preserve"> End </w:t>
+            </w:r>
+            <w:proofErr w:type="spellStart"/>
+            <w:r>
+              <w:rPr>
+                <w:b/>
+                <w:bCs/>
+              </w:rPr>
+              <w:t>Condition</w:t>
+            </w:r>
+            <w:proofErr w:type="spellEnd"/>
           </w:p>
         </w:tc>
         <w:tc>
@@ -11556,13 +12527,32 @@
                 <w:bCs/>
               </w:rPr>
             </w:pPr>
-            <w:r>
-              <w:rPr>
-                <w:b/>
-                <w:bCs/>
-              </w:rPr>
-              <w:t>Primary Actor</w:t>
-            </w:r>
+            <w:proofErr w:type="spellStart"/>
+            <w:r>
+              <w:rPr>
+                <w:b/>
+                <w:bCs/>
+              </w:rPr>
+              <w:lastRenderedPageBreak/>
+              <w:t>Primary</w:t>
+            </w:r>
+            <w:proofErr w:type="spellEnd"/>
+            <w:r>
+              <w:rPr>
+                <w:b/>
+                <w:bCs/>
+              </w:rPr>
+              <w:t xml:space="preserve"> </w:t>
+            </w:r>
+            <w:proofErr w:type="spellStart"/>
+            <w:r>
+              <w:rPr>
+                <w:b/>
+                <w:bCs/>
+              </w:rPr>
+              <w:t>Actor</w:t>
+            </w:r>
+            <w:proofErr w:type="spellEnd"/>
           </w:p>
         </w:tc>
         <w:tc>
@@ -11598,14 +12588,7 @@
                 <w:b/>
                 <w:bCs/>
               </w:rPr>
-              <w:t xml:space="preserve">Utente </w:t>
-            </w:r>
-            <w:r>
-              <w:rPr>
-                <w:b/>
-                <w:bCs/>
-              </w:rPr>
-              <w:t>autenticato</w:t>
+              <w:t>Utente autenticato</w:t>
             </w:r>
           </w:p>
         </w:tc>
@@ -11646,7 +12629,6 @@
                 <w:b/>
                 <w:bCs/>
               </w:rPr>
-              <w:lastRenderedPageBreak/>
               <w:t>Trigger</w:t>
             </w:r>
           </w:p>
@@ -11728,6 +12710,7 @@
                 <w:bCs/>
               </w:rPr>
             </w:pPr>
+            <w:proofErr w:type="spellStart"/>
             <w:r>
               <w:rPr>
                 <w:b/>
@@ -11735,6 +12718,7 @@
               </w:rPr>
               <w:t>Description</w:t>
             </w:r>
+            <w:proofErr w:type="spellEnd"/>
           </w:p>
         </w:tc>
         <w:tc>
@@ -11805,14 +12789,7 @@
                 <w:b/>
                 <w:bCs/>
               </w:rPr>
-              <w:t xml:space="preserve">Utente </w:t>
-            </w:r>
-            <w:r>
-              <w:rPr>
-                <w:b/>
-                <w:bCs/>
-              </w:rPr>
-              <w:t>autenticato</w:t>
+              <w:t>Utente autenticato</w:t>
             </w:r>
           </w:p>
         </w:tc>
@@ -12120,14 +13097,7 @@
                 <w:b/>
                 <w:bCs/>
               </w:rPr>
-              <w:t>UC</w:t>
-            </w:r>
-            <w:r>
-              <w:rPr>
-                <w:b/>
-                <w:bCs/>
-              </w:rPr>
-              <w:t>10</w:t>
+              <w:t>UC10</w:t>
             </w:r>
           </w:p>
         </w:tc>
@@ -12164,14 +13134,7 @@
                 <w:b/>
                 <w:bCs/>
               </w:rPr>
-              <w:t xml:space="preserve">Aggiunge un film </w:t>
-            </w:r>
-            <w:r>
-              <w:rPr>
-                <w:b/>
-                <w:bCs/>
-              </w:rPr>
-              <w:t>alla lista “Da vedere”</w:t>
+              <w:t>Aggiunge un film alla lista “Da vedere”</w:t>
             </w:r>
           </w:p>
         </w:tc>
@@ -12212,8 +13175,17 @@
                 <w:b/>
                 <w:bCs/>
               </w:rPr>
-              <w:t>Goal in context</w:t>
-            </w:r>
+              <w:t xml:space="preserve">Goal in </w:t>
+            </w:r>
+            <w:proofErr w:type="spellStart"/>
+            <w:r>
+              <w:rPr>
+                <w:b/>
+                <w:bCs/>
+              </w:rPr>
+              <w:t>context</w:t>
+            </w:r>
+            <w:proofErr w:type="spellEnd"/>
           </w:p>
         </w:tc>
         <w:tc>
@@ -12248,14 +13220,7 @@
                 <w:b/>
                 <w:bCs/>
               </w:rPr>
-              <w:t xml:space="preserve">Un utente autenticato vuole aggiungere un film selezionato alla lista </w:t>
-            </w:r>
-            <w:r>
-              <w:rPr>
-                <w:b/>
-                <w:bCs/>
-              </w:rPr>
-              <w:t>“da vedere”</w:t>
+              <w:t>Un utente autenticato vuole aggiungere un film selezionato alla lista “da vedere”</w:t>
             </w:r>
           </w:p>
         </w:tc>
@@ -12291,6 +13256,7 @@
                 <w:bCs/>
               </w:rPr>
             </w:pPr>
+            <w:proofErr w:type="spellStart"/>
             <w:r>
               <w:rPr>
                 <w:b/>
@@ -12298,6 +13264,7 @@
               </w:rPr>
               <w:t>Preconditions</w:t>
             </w:r>
+            <w:proofErr w:type="spellEnd"/>
           </w:p>
         </w:tc>
         <w:tc>
@@ -12320,14 +13287,7 @@
             <w:vAlign w:val="center"/>
           </w:tcPr>
           <w:p>
-            <w:pPr>
-              <w:jc w:val="center"/>
-            </w:pPr>
-            <w:r>
-              <w:rPr>
-                <w:b/>
-                <w:bCs/>
-              </w:rPr>
+            <w:r>
               <w:t>L’utente deve essere autenticato all’applicazione</w:t>
             </w:r>
           </w:p>
@@ -12369,8 +13329,17 @@
                 <w:b/>
                 <w:bCs/>
               </w:rPr>
-              <w:t>Success End Condition</w:t>
-            </w:r>
+              <w:t xml:space="preserve">Success End </w:t>
+            </w:r>
+            <w:proofErr w:type="spellStart"/>
+            <w:r>
+              <w:rPr>
+                <w:b/>
+                <w:bCs/>
+              </w:rPr>
+              <w:t>Condition</w:t>
+            </w:r>
+            <w:proofErr w:type="spellEnd"/>
           </w:p>
         </w:tc>
         <w:tc>
@@ -12406,14 +13375,7 @@
                 <w:b/>
                 <w:bCs/>
               </w:rPr>
-              <w:t>L’utente aggiunge il film selezionato alla lista</w:t>
-            </w:r>
-            <w:r>
-              <w:rPr>
-                <w:b/>
-                <w:bCs/>
-              </w:rPr>
-              <w:t xml:space="preserve"> “da vedere”</w:t>
+              <w:t>L’utente aggiunge il film selezionato alla lista “da vedere”</w:t>
             </w:r>
           </w:p>
         </w:tc>
@@ -12449,13 +13411,31 @@
                 <w:bCs/>
               </w:rPr>
             </w:pPr>
-            <w:r>
-              <w:rPr>
-                <w:b/>
-                <w:bCs/>
-              </w:rPr>
-              <w:t>Failed End Condition</w:t>
-            </w:r>
+            <w:proofErr w:type="spellStart"/>
+            <w:r>
+              <w:rPr>
+                <w:b/>
+                <w:bCs/>
+              </w:rPr>
+              <w:t>Failed</w:t>
+            </w:r>
+            <w:proofErr w:type="spellEnd"/>
+            <w:r>
+              <w:rPr>
+                <w:b/>
+                <w:bCs/>
+              </w:rPr>
+              <w:t xml:space="preserve"> End </w:t>
+            </w:r>
+            <w:proofErr w:type="spellStart"/>
+            <w:r>
+              <w:rPr>
+                <w:b/>
+                <w:bCs/>
+              </w:rPr>
+              <w:t>Condition</w:t>
+            </w:r>
+            <w:proofErr w:type="spellEnd"/>
           </w:p>
         </w:tc>
         <w:tc>
@@ -12511,13 +13491,31 @@
                 <w:bCs/>
               </w:rPr>
             </w:pPr>
-            <w:r>
-              <w:rPr>
-                <w:b/>
-                <w:bCs/>
-              </w:rPr>
-              <w:t>Primary Actor</w:t>
-            </w:r>
+            <w:proofErr w:type="spellStart"/>
+            <w:r>
+              <w:rPr>
+                <w:b/>
+                <w:bCs/>
+              </w:rPr>
+              <w:t>Primary</w:t>
+            </w:r>
+            <w:proofErr w:type="spellEnd"/>
+            <w:r>
+              <w:rPr>
+                <w:b/>
+                <w:bCs/>
+              </w:rPr>
+              <w:t xml:space="preserve"> </w:t>
+            </w:r>
+            <w:proofErr w:type="spellStart"/>
+            <w:r>
+              <w:rPr>
+                <w:b/>
+                <w:bCs/>
+              </w:rPr>
+              <w:t>Actor</w:t>
+            </w:r>
+            <w:proofErr w:type="spellEnd"/>
           </w:p>
         </w:tc>
         <w:tc>
@@ -12668,6 +13666,7 @@
                 <w:bCs/>
               </w:rPr>
             </w:pPr>
+            <w:proofErr w:type="spellStart"/>
             <w:r>
               <w:rPr>
                 <w:b/>
@@ -12675,6 +13674,7 @@
               </w:rPr>
               <w:t>Description</w:t>
             </w:r>
+            <w:proofErr w:type="spellEnd"/>
           </w:p>
         </w:tc>
         <w:tc>
@@ -12973,10 +13973,7 @@
               <w:jc w:val="center"/>
             </w:pPr>
             <w:r>
-              <w:t xml:space="preserve">Il film viene aggiunto alla lista dei </w:t>
-            </w:r>
-            <w:r>
-              <w:t>film da vedere</w:t>
+              <w:t>Il film viene aggiunto alla lista dei film da vedere</w:t>
             </w:r>
           </w:p>
         </w:tc>
@@ -13144,8 +14141,17 @@
                 <w:b/>
                 <w:bCs/>
               </w:rPr>
-              <w:t>Goal in context</w:t>
-            </w:r>
+              <w:t xml:space="preserve">Goal in </w:t>
+            </w:r>
+            <w:proofErr w:type="spellStart"/>
+            <w:r>
+              <w:rPr>
+                <w:b/>
+                <w:bCs/>
+              </w:rPr>
+              <w:t>context</w:t>
+            </w:r>
+            <w:proofErr w:type="spellEnd"/>
           </w:p>
         </w:tc>
         <w:tc>
@@ -13217,6 +14223,7 @@
                 <w:bCs/>
               </w:rPr>
             </w:pPr>
+            <w:proofErr w:type="spellStart"/>
             <w:r>
               <w:rPr>
                 <w:b/>
@@ -13224,6 +14231,7 @@
               </w:rPr>
               <w:t>Preconditions</w:t>
             </w:r>
+            <w:proofErr w:type="spellEnd"/>
           </w:p>
         </w:tc>
         <w:tc>
@@ -13284,8 +14292,17 @@
                 <w:b/>
                 <w:bCs/>
               </w:rPr>
-              <w:t>Success End Condition</w:t>
-            </w:r>
+              <w:t xml:space="preserve">Success End </w:t>
+            </w:r>
+            <w:proofErr w:type="spellStart"/>
+            <w:r>
+              <w:rPr>
+                <w:b/>
+                <w:bCs/>
+              </w:rPr>
+              <w:t>Condition</w:t>
+            </w:r>
+            <w:proofErr w:type="spellEnd"/>
           </w:p>
         </w:tc>
         <w:tc>
@@ -13321,7 +14338,23 @@
                 <w:b/>
                 <w:bCs/>
               </w:rPr>
-              <w:t>L’amministratoee si autentica al sistema</w:t>
+              <w:t>L’</w:t>
+            </w:r>
+            <w:proofErr w:type="spellStart"/>
+            <w:r>
+              <w:rPr>
+                <w:b/>
+                <w:bCs/>
+              </w:rPr>
+              <w:t>amministratoee</w:t>
+            </w:r>
+            <w:proofErr w:type="spellEnd"/>
+            <w:r>
+              <w:rPr>
+                <w:b/>
+                <w:bCs/>
+              </w:rPr>
+              <w:t xml:space="preserve"> si autentica al sistema</w:t>
             </w:r>
           </w:p>
         </w:tc>
@@ -13357,13 +14390,31 @@
                 <w:bCs/>
               </w:rPr>
             </w:pPr>
-            <w:r>
-              <w:rPr>
-                <w:b/>
-                <w:bCs/>
-              </w:rPr>
-              <w:t>Failed End Condition</w:t>
-            </w:r>
+            <w:proofErr w:type="spellStart"/>
+            <w:r>
+              <w:rPr>
+                <w:b/>
+                <w:bCs/>
+              </w:rPr>
+              <w:t>Failed</w:t>
+            </w:r>
+            <w:proofErr w:type="spellEnd"/>
+            <w:r>
+              <w:rPr>
+                <w:b/>
+                <w:bCs/>
+              </w:rPr>
+              <w:t xml:space="preserve"> End </w:t>
+            </w:r>
+            <w:proofErr w:type="spellStart"/>
+            <w:r>
+              <w:rPr>
+                <w:b/>
+                <w:bCs/>
+              </w:rPr>
+              <w:t>Condition</w:t>
+            </w:r>
+            <w:proofErr w:type="spellEnd"/>
           </w:p>
         </w:tc>
         <w:tc>
@@ -13435,13 +14486,31 @@
                 <w:bCs/>
               </w:rPr>
             </w:pPr>
-            <w:r>
-              <w:rPr>
-                <w:b/>
-                <w:bCs/>
-              </w:rPr>
-              <w:t>Primary Actor</w:t>
-            </w:r>
+            <w:proofErr w:type="spellStart"/>
+            <w:r>
+              <w:rPr>
+                <w:b/>
+                <w:bCs/>
+              </w:rPr>
+              <w:t>Primary</w:t>
+            </w:r>
+            <w:proofErr w:type="spellEnd"/>
+            <w:r>
+              <w:rPr>
+                <w:b/>
+                <w:bCs/>
+              </w:rPr>
+              <w:t xml:space="preserve"> </w:t>
+            </w:r>
+            <w:proofErr w:type="spellStart"/>
+            <w:r>
+              <w:rPr>
+                <w:b/>
+                <w:bCs/>
+              </w:rPr>
+              <w:t>Actor</w:t>
+            </w:r>
+            <w:proofErr w:type="spellEnd"/>
           </w:p>
         </w:tc>
         <w:tc>
@@ -13592,6 +14661,7 @@
                 <w:bCs/>
               </w:rPr>
             </w:pPr>
+            <w:proofErr w:type="spellStart"/>
             <w:r>
               <w:rPr>
                 <w:b/>
@@ -13599,6 +14669,7 @@
               </w:rPr>
               <w:t>Description</w:t>
             </w:r>
+            <w:proofErr w:type="spellEnd"/>
           </w:p>
         </w:tc>
         <w:tc>
@@ -14226,13 +15297,34 @@
                 <w:b/>
                 <w:bCs/>
               </w:rPr>
-              <w:t xml:space="preserve">Subvariation N°1 </w:t>
+              <w:t>Extension</w:t>
+            </w:r>
+            <w:r>
+              <w:rPr>
+                <w:b/>
+                <w:bCs/>
+              </w:rPr>
+              <w:t xml:space="preserve"> N°1 </w:t>
             </w:r>
             <w:r>
               <w:rPr>
                 <w:rStyle w:val="Nessuno"/>
               </w:rPr>
-              <w:t>Combinazione email e password invalida</w:t>
+              <w:t xml:space="preserve">Combinazione </w:t>
+            </w:r>
+            <w:proofErr w:type="gramStart"/>
+            <w:r>
+              <w:rPr>
+                <w:rStyle w:val="Nessuno"/>
+              </w:rPr>
+              <w:t>email</w:t>
+            </w:r>
+            <w:proofErr w:type="gramEnd"/>
+            <w:r>
+              <w:rPr>
+                <w:rStyle w:val="Nessuno"/>
+              </w:rPr>
+              <w:t xml:space="preserve"> e password invalida</w:t>
             </w:r>
           </w:p>
         </w:tc>
@@ -14584,13 +15676,31 @@
                 <w:bCs/>
               </w:rPr>
             </w:pPr>
-            <w:r>
-              <w:rPr>
-                <w:b/>
-                <w:bCs/>
-              </w:rPr>
-              <w:t>Failed End Condition</w:t>
-            </w:r>
+            <w:proofErr w:type="spellStart"/>
+            <w:r>
+              <w:rPr>
+                <w:b/>
+                <w:bCs/>
+              </w:rPr>
+              <w:t>Failed</w:t>
+            </w:r>
+            <w:proofErr w:type="spellEnd"/>
+            <w:r>
+              <w:rPr>
+                <w:b/>
+                <w:bCs/>
+              </w:rPr>
+              <w:t xml:space="preserve"> End </w:t>
+            </w:r>
+            <w:proofErr w:type="spellStart"/>
+            <w:r>
+              <w:rPr>
+                <w:b/>
+                <w:bCs/>
+              </w:rPr>
+              <w:t>Condition</w:t>
+            </w:r>
+            <w:proofErr w:type="spellEnd"/>
           </w:p>
         </w:tc>
       </w:tr>
@@ -14740,8 +15850,17 @@
                 <w:b/>
                 <w:bCs/>
               </w:rPr>
-              <w:t>Goal in context</w:t>
-            </w:r>
+              <w:t xml:space="preserve">Goal in </w:t>
+            </w:r>
+            <w:proofErr w:type="spellStart"/>
+            <w:r>
+              <w:rPr>
+                <w:b/>
+                <w:bCs/>
+              </w:rPr>
+              <w:t>context</w:t>
+            </w:r>
+            <w:proofErr w:type="spellEnd"/>
           </w:p>
         </w:tc>
         <w:tc>
@@ -14813,6 +15932,7 @@
                 <w:bCs/>
               </w:rPr>
             </w:pPr>
+            <w:proofErr w:type="spellStart"/>
             <w:r>
               <w:rPr>
                 <w:b/>
@@ -14820,6 +15940,7 @@
               </w:rPr>
               <w:t>Preconditions</w:t>
             </w:r>
+            <w:proofErr w:type="spellEnd"/>
           </w:p>
         </w:tc>
         <w:tc>
@@ -14880,8 +16001,17 @@
                 <w:b/>
                 <w:bCs/>
               </w:rPr>
-              <w:t>Success End Condition</w:t>
-            </w:r>
+              <w:t xml:space="preserve">Success End </w:t>
+            </w:r>
+            <w:proofErr w:type="spellStart"/>
+            <w:r>
+              <w:rPr>
+                <w:b/>
+                <w:bCs/>
+              </w:rPr>
+              <w:t>Condition</w:t>
+            </w:r>
+            <w:proofErr w:type="spellEnd"/>
           </w:p>
         </w:tc>
         <w:tc>
@@ -14953,13 +16083,31 @@
                 <w:bCs/>
               </w:rPr>
             </w:pPr>
-            <w:r>
-              <w:rPr>
-                <w:b/>
-                <w:bCs/>
-              </w:rPr>
-              <w:t>Failed End Condition</w:t>
-            </w:r>
+            <w:proofErr w:type="spellStart"/>
+            <w:r>
+              <w:rPr>
+                <w:b/>
+                <w:bCs/>
+              </w:rPr>
+              <w:t>Failed</w:t>
+            </w:r>
+            <w:proofErr w:type="spellEnd"/>
+            <w:r>
+              <w:rPr>
+                <w:b/>
+                <w:bCs/>
+              </w:rPr>
+              <w:t xml:space="preserve"> End </w:t>
+            </w:r>
+            <w:proofErr w:type="spellStart"/>
+            <w:r>
+              <w:rPr>
+                <w:b/>
+                <w:bCs/>
+              </w:rPr>
+              <w:t>Condition</w:t>
+            </w:r>
+            <w:proofErr w:type="spellEnd"/>
           </w:p>
         </w:tc>
         <w:tc>
@@ -15015,13 +16163,31 @@
                 <w:bCs/>
               </w:rPr>
             </w:pPr>
-            <w:r>
-              <w:rPr>
-                <w:b/>
-                <w:bCs/>
-              </w:rPr>
-              <w:t>Primary Actor</w:t>
-            </w:r>
+            <w:proofErr w:type="spellStart"/>
+            <w:r>
+              <w:rPr>
+                <w:b/>
+                <w:bCs/>
+              </w:rPr>
+              <w:t>Primary</w:t>
+            </w:r>
+            <w:proofErr w:type="spellEnd"/>
+            <w:r>
+              <w:rPr>
+                <w:b/>
+                <w:bCs/>
+              </w:rPr>
+              <w:t xml:space="preserve"> </w:t>
+            </w:r>
+            <w:proofErr w:type="spellStart"/>
+            <w:r>
+              <w:rPr>
+                <w:b/>
+                <w:bCs/>
+              </w:rPr>
+              <w:t>Actor</w:t>
+            </w:r>
+            <w:proofErr w:type="spellEnd"/>
           </w:p>
         </w:tc>
         <w:tc>
@@ -15179,6 +16345,7 @@
                 <w:bCs/>
               </w:rPr>
             </w:pPr>
+            <w:proofErr w:type="spellStart"/>
             <w:r>
               <w:rPr>
                 <w:b/>
@@ -15186,6 +16353,7 @@
               </w:rPr>
               <w:t>Description</w:t>
             </w:r>
+            <w:proofErr w:type="spellEnd"/>
           </w:p>
         </w:tc>
         <w:tc>
@@ -15635,8 +16803,17 @@
                 <w:b/>
                 <w:bCs/>
               </w:rPr>
-              <w:t>Goal in context</w:t>
-            </w:r>
+              <w:t xml:space="preserve">Goal in </w:t>
+            </w:r>
+            <w:proofErr w:type="spellStart"/>
+            <w:r>
+              <w:rPr>
+                <w:b/>
+                <w:bCs/>
+              </w:rPr>
+              <w:t>context</w:t>
+            </w:r>
+            <w:proofErr w:type="spellEnd"/>
           </w:p>
         </w:tc>
         <w:tc>
@@ -15722,6 +16899,7 @@
                 <w:bCs/>
               </w:rPr>
             </w:pPr>
+            <w:proofErr w:type="spellStart"/>
             <w:r>
               <w:rPr>
                 <w:b/>
@@ -15729,6 +16907,7 @@
               </w:rPr>
               <w:t>Preconditions</w:t>
             </w:r>
+            <w:proofErr w:type="spellEnd"/>
           </w:p>
         </w:tc>
         <w:tc>
@@ -15789,8 +16968,17 @@
                 <w:b/>
                 <w:bCs/>
               </w:rPr>
-              <w:t>Success End Condition</w:t>
-            </w:r>
+              <w:t xml:space="preserve">Success End </w:t>
+            </w:r>
+            <w:proofErr w:type="spellStart"/>
+            <w:r>
+              <w:rPr>
+                <w:b/>
+                <w:bCs/>
+              </w:rPr>
+              <w:t>Condition</w:t>
+            </w:r>
+            <w:proofErr w:type="spellEnd"/>
           </w:p>
         </w:tc>
         <w:tc>
@@ -15862,13 +17050,31 @@
                 <w:bCs/>
               </w:rPr>
             </w:pPr>
-            <w:r>
-              <w:rPr>
-                <w:b/>
-                <w:bCs/>
-              </w:rPr>
-              <w:t>Failed End Condition</w:t>
-            </w:r>
+            <w:proofErr w:type="spellStart"/>
+            <w:r>
+              <w:rPr>
+                <w:b/>
+                <w:bCs/>
+              </w:rPr>
+              <w:t>Failed</w:t>
+            </w:r>
+            <w:proofErr w:type="spellEnd"/>
+            <w:r>
+              <w:rPr>
+                <w:b/>
+                <w:bCs/>
+              </w:rPr>
+              <w:t xml:space="preserve"> End </w:t>
+            </w:r>
+            <w:proofErr w:type="spellStart"/>
+            <w:r>
+              <w:rPr>
+                <w:b/>
+                <w:bCs/>
+              </w:rPr>
+              <w:t>Condition</w:t>
+            </w:r>
+            <w:proofErr w:type="spellEnd"/>
           </w:p>
         </w:tc>
         <w:tc>
@@ -15924,13 +17130,31 @@
                 <w:bCs/>
               </w:rPr>
             </w:pPr>
-            <w:r>
-              <w:rPr>
-                <w:b/>
-                <w:bCs/>
-              </w:rPr>
-              <w:t>Primary Actor</w:t>
-            </w:r>
+            <w:proofErr w:type="spellStart"/>
+            <w:r>
+              <w:rPr>
+                <w:b/>
+                <w:bCs/>
+              </w:rPr>
+              <w:t>Primary</w:t>
+            </w:r>
+            <w:proofErr w:type="spellEnd"/>
+            <w:r>
+              <w:rPr>
+                <w:b/>
+                <w:bCs/>
+              </w:rPr>
+              <w:t xml:space="preserve"> </w:t>
+            </w:r>
+            <w:proofErr w:type="spellStart"/>
+            <w:r>
+              <w:rPr>
+                <w:b/>
+                <w:bCs/>
+              </w:rPr>
+              <w:t>Actor</w:t>
+            </w:r>
+            <w:proofErr w:type="spellEnd"/>
           </w:p>
         </w:tc>
         <w:tc>
@@ -16095,13 +17319,16 @@
                 <w:bCs/>
               </w:rPr>
             </w:pPr>
-            <w:r>
-              <w:rPr>
-                <w:b/>
-                <w:bCs/>
-              </w:rPr>
+            <w:proofErr w:type="spellStart"/>
+            <w:r>
+              <w:rPr>
+                <w:b/>
+                <w:bCs/>
+              </w:rPr>
+              <w:lastRenderedPageBreak/>
               <w:t>Description</w:t>
             </w:r>
+            <w:proofErr w:type="spellEnd"/>
           </w:p>
         </w:tc>
         <w:tc>
@@ -16831,7 +18058,7 @@
     <w:name w:val="Normal"/>
     <w:autoRedefine/>
     <w:qFormat/>
-    <w:rsid w:val="00D57FCC"/>
+    <w:rsid w:val="00673F5A"/>
     <w:pPr>
       <w:spacing w:after="0" w:line="240" w:lineRule="auto"/>
     </w:pPr>

</xml_diff>

<commit_message>
Aggiunta tabelle di cockburn aggiornate
</commit_message>
<xml_diff>
--- a/Docs/Cockburn.docx
+++ b/Docs/Cockburn.docx
@@ -10956,7 +10956,23 @@
                 <w:b/>
                 <w:bCs/>
               </w:rPr>
-              <w:t>Un utente generico ricerca un utente o un gruppo di utenti in base al criterio di ricerca digitato</w:t>
+              <w:t xml:space="preserve">Un utente </w:t>
+            </w:r>
+            <w:r>
+              <w:rPr>
+                <w:rStyle w:val="Nessuno"/>
+                <w:b/>
+                <w:bCs/>
+              </w:rPr>
+              <w:t>autenticato</w:t>
+            </w:r>
+            <w:r>
+              <w:rPr>
+                <w:rStyle w:val="Nessuno"/>
+                <w:b/>
+                <w:bCs/>
+              </w:rPr>
+              <w:t xml:space="preserve"> ricerca un utente o un gruppo di utenti in base al criterio di ricerca digitato</w:t>
             </w:r>
           </w:p>
         </w:tc>
@@ -11836,17 +11852,7 @@
             <w:vAlign w:val="center"/>
           </w:tcPr>
           <w:p>
-            <w:pPr>
-              <w:rPr>
-                <w:b/>
-                <w:bCs/>
-              </w:rPr>
-            </w:pPr>
-            <w:r>
-              <w:rPr>
-                <w:b/>
-                <w:bCs/>
-              </w:rPr>
+            <w:r>
               <w:t>Utente autenticato</w:t>
             </w:r>
           </w:p>
@@ -12003,6 +12009,100 @@
             <w:vMerge/>
             <w:tcBorders>
               <w:left w:val="single" w:sz="2" w:space="0" w:color="000000"/>
+              <w:right w:val="single" w:sz="2" w:space="0" w:color="000000"/>
+            </w:tcBorders>
+            <w:shd w:val="clear" w:color="auto" w:fill="FEFFFE"/>
+          </w:tcPr>
+          <w:p>
+            <w:pPr>
+              <w:rPr>
+                <w:lang w:val="fr-FR"/>
+              </w:rPr>
+            </w:pPr>
+          </w:p>
+        </w:tc>
+        <w:tc>
+          <w:tcPr>
+            <w:tcW w:w="2407" w:type="dxa"/>
+            <w:tcBorders>
+              <w:top w:val="single" w:sz="2" w:space="0" w:color="000000"/>
+              <w:left w:val="single" w:sz="2" w:space="0" w:color="000000"/>
+              <w:bottom w:val="single" w:sz="2" w:space="0" w:color="000000"/>
+              <w:right w:val="single" w:sz="2" w:space="0" w:color="000000"/>
+            </w:tcBorders>
+            <w:shd w:val="clear" w:color="auto" w:fill="F5F5F5"/>
+            <w:tcMar>
+              <w:top w:w="80" w:type="dxa"/>
+              <w:left w:w="80" w:type="dxa"/>
+              <w:bottom w:w="80" w:type="dxa"/>
+              <w:right w:w="80" w:type="dxa"/>
+            </w:tcMar>
+            <w:vAlign w:val="center"/>
+          </w:tcPr>
+          <w:p>
+            <w:pPr>
+              <w:pStyle w:val="Stiletabella2"/>
+              <w:jc w:val="center"/>
+            </w:pPr>
+          </w:p>
+        </w:tc>
+        <w:tc>
+          <w:tcPr>
+            <w:tcW w:w="2407" w:type="dxa"/>
+            <w:tcBorders>
+              <w:top w:val="single" w:sz="2" w:space="0" w:color="000000"/>
+              <w:left w:val="single" w:sz="2" w:space="0" w:color="000000"/>
+              <w:bottom w:val="single" w:sz="2" w:space="0" w:color="000000"/>
+              <w:right w:val="single" w:sz="2" w:space="0" w:color="000000"/>
+            </w:tcBorders>
+            <w:shd w:val="clear" w:color="auto" w:fill="F5F5F5"/>
+            <w:tcMar>
+              <w:top w:w="80" w:type="dxa"/>
+              <w:left w:w="80" w:type="dxa"/>
+              <w:bottom w:w="80" w:type="dxa"/>
+              <w:right w:w="80" w:type="dxa"/>
+            </w:tcMar>
+            <w:vAlign w:val="center"/>
+          </w:tcPr>
+          <w:p/>
+        </w:tc>
+        <w:tc>
+          <w:tcPr>
+            <w:tcW w:w="2409" w:type="dxa"/>
+            <w:tcBorders>
+              <w:top w:val="single" w:sz="2" w:space="0" w:color="000000"/>
+              <w:left w:val="single" w:sz="2" w:space="0" w:color="000000"/>
+              <w:bottom w:val="single" w:sz="2" w:space="0" w:color="000000"/>
+              <w:right w:val="single" w:sz="2" w:space="0" w:color="000000"/>
+            </w:tcBorders>
+            <w:shd w:val="clear" w:color="auto" w:fill="F5F5F5"/>
+            <w:tcMar>
+              <w:top w:w="80" w:type="dxa"/>
+              <w:left w:w="80" w:type="dxa"/>
+              <w:bottom w:w="80" w:type="dxa"/>
+              <w:right w:w="80" w:type="dxa"/>
+            </w:tcMar>
+            <w:vAlign w:val="center"/>
+          </w:tcPr>
+          <w:p>
+            <w:pPr>
+              <w:pStyle w:val="Stiletabella2"/>
+              <w:jc w:val="center"/>
+            </w:pPr>
+          </w:p>
+        </w:tc>
+      </w:tr>
+      <w:tr>
+        <w:trPr>
+          <w:cantSplit/>
+          <w:trHeight w:val="295"/>
+        </w:trPr>
+        <w:tc>
+          <w:tcPr>
+            <w:tcW w:w="2407" w:type="dxa"/>
+            <w:vMerge/>
+            <w:tcBorders>
+              <w:left w:val="single" w:sz="2" w:space="0" w:color="000000"/>
               <w:bottom w:val="single" w:sz="2" w:space="0" w:color="000000"/>
               <w:right w:val="single" w:sz="2" w:space="0" w:color="000000"/>
             </w:tcBorders>
@@ -12069,6 +12169,1099 @@
               <w:t>Condition</w:t>
             </w:r>
             <w:proofErr w:type="spellEnd"/>
+          </w:p>
+        </w:tc>
+      </w:tr>
+    </w:tbl>
+    <w:p>
+      <w:pPr>
+        <w:pStyle w:val="Corpo"/>
+      </w:pPr>
+    </w:p>
+    <w:p/>
+    <w:p/>
+    <w:p>
+      <w:pPr>
+        <w:pStyle w:val="Corpo"/>
+      </w:pPr>
+    </w:p>
+    <w:tbl>
+      <w:tblPr>
+        <w:tblW w:w="9630" w:type="dxa"/>
+        <w:tblInd w:w="108" w:type="dxa"/>
+        <w:tblLayout w:type="fixed"/>
+        <w:tblLook w:val="0000" w:firstRow="0" w:lastRow="0" w:firstColumn="0" w:lastColumn="0" w:noHBand="0" w:noVBand="0"/>
+      </w:tblPr>
+      <w:tblGrid>
+        <w:gridCol w:w="2407"/>
+        <w:gridCol w:w="2407"/>
+        <w:gridCol w:w="2407"/>
+        <w:gridCol w:w="2409"/>
+      </w:tblGrid>
+      <w:tr>
+        <w:trPr>
+          <w:cantSplit/>
+          <w:trHeight w:val="481"/>
+        </w:trPr>
+        <w:tc>
+          <w:tcPr>
+            <w:tcW w:w="2407" w:type="dxa"/>
+            <w:tcBorders>
+              <w:top w:val="single" w:sz="2" w:space="0" w:color="000000"/>
+              <w:left w:val="single" w:sz="2" w:space="0" w:color="000000"/>
+              <w:bottom w:val="single" w:sz="2" w:space="0" w:color="000000"/>
+              <w:right w:val="single" w:sz="2" w:space="0" w:color="000000"/>
+            </w:tcBorders>
+            <w:shd w:val="clear" w:color="auto" w:fill="auto"/>
+            <w:tcMar>
+              <w:top w:w="80" w:type="dxa"/>
+              <w:left w:w="80" w:type="dxa"/>
+              <w:bottom w:w="80" w:type="dxa"/>
+              <w:right w:w="80" w:type="dxa"/>
+            </w:tcMar>
+            <w:vAlign w:val="center"/>
+          </w:tcPr>
+          <w:p>
+            <w:pPr>
+              <w:pStyle w:val="Stiletabella2"/>
+              <w:rPr>
+                <w:b/>
+                <w:bCs/>
+              </w:rPr>
+            </w:pPr>
+            <w:r>
+              <w:rPr>
+                <w:b/>
+                <w:bCs/>
+              </w:rPr>
+              <w:t>UC0</w:t>
+            </w:r>
+            <w:r>
+              <w:rPr>
+                <w:b/>
+                <w:bCs/>
+              </w:rPr>
+              <w:t>9</w:t>
+            </w:r>
+          </w:p>
+        </w:tc>
+        <w:tc>
+          <w:tcPr>
+            <w:tcW w:w="7223" w:type="dxa"/>
+            <w:gridSpan w:val="3"/>
+            <w:tcBorders>
+              <w:top w:val="single" w:sz="2" w:space="0" w:color="000000"/>
+              <w:left w:val="single" w:sz="2" w:space="0" w:color="000000"/>
+              <w:bottom w:val="single" w:sz="2" w:space="0" w:color="000000"/>
+              <w:right w:val="single" w:sz="2" w:space="0" w:color="000000"/>
+            </w:tcBorders>
+            <w:shd w:val="clear" w:color="auto" w:fill="auto"/>
+            <w:tcMar>
+              <w:top w:w="80" w:type="dxa"/>
+              <w:left w:w="80" w:type="dxa"/>
+              <w:bottom w:w="80" w:type="dxa"/>
+              <w:right w:w="80" w:type="dxa"/>
+            </w:tcMar>
+            <w:vAlign w:val="center"/>
+          </w:tcPr>
+          <w:p>
+            <w:pPr>
+              <w:pStyle w:val="Stiletabella2"/>
+              <w:jc w:val="center"/>
+              <w:rPr>
+                <w:rStyle w:val="Nessuno"/>
+                <w:b/>
+                <w:bCs/>
+              </w:rPr>
+            </w:pPr>
+            <w:r>
+              <w:rPr>
+                <w:rStyle w:val="Nessuno"/>
+                <w:b/>
+                <w:bCs/>
+              </w:rPr>
+              <w:t>Richiesta di collegamento</w:t>
+            </w:r>
+            <w:r>
+              <w:rPr>
+                <w:rStyle w:val="Nessuno"/>
+                <w:b/>
+                <w:bCs/>
+              </w:rPr>
+              <w:t xml:space="preserve"> </w:t>
+            </w:r>
+          </w:p>
+        </w:tc>
+      </w:tr>
+      <w:tr>
+        <w:trPr>
+          <w:cantSplit/>
+          <w:trHeight w:val="481"/>
+        </w:trPr>
+        <w:tc>
+          <w:tcPr>
+            <w:tcW w:w="2407" w:type="dxa"/>
+            <w:tcBorders>
+              <w:top w:val="single" w:sz="2" w:space="0" w:color="000000"/>
+              <w:left w:val="single" w:sz="2" w:space="0" w:color="000000"/>
+              <w:bottom w:val="single" w:sz="2" w:space="0" w:color="000000"/>
+              <w:right w:val="single" w:sz="2" w:space="0" w:color="000000"/>
+            </w:tcBorders>
+            <w:shd w:val="clear" w:color="auto" w:fill="F5F5F5"/>
+            <w:tcMar>
+              <w:top w:w="80" w:type="dxa"/>
+              <w:left w:w="80" w:type="dxa"/>
+              <w:bottom w:w="80" w:type="dxa"/>
+              <w:right w:w="80" w:type="dxa"/>
+            </w:tcMar>
+            <w:vAlign w:val="center"/>
+          </w:tcPr>
+          <w:p>
+            <w:pPr>
+              <w:pStyle w:val="Stiletabella2"/>
+              <w:rPr>
+                <w:b/>
+                <w:bCs/>
+              </w:rPr>
+            </w:pPr>
+            <w:r>
+              <w:rPr>
+                <w:b/>
+                <w:bCs/>
+              </w:rPr>
+              <w:t xml:space="preserve">Goal in </w:t>
+            </w:r>
+            <w:proofErr w:type="spellStart"/>
+            <w:r>
+              <w:rPr>
+                <w:b/>
+                <w:bCs/>
+              </w:rPr>
+              <w:t>context</w:t>
+            </w:r>
+            <w:proofErr w:type="spellEnd"/>
+          </w:p>
+        </w:tc>
+        <w:tc>
+          <w:tcPr>
+            <w:tcW w:w="7223" w:type="dxa"/>
+            <w:gridSpan w:val="3"/>
+            <w:tcBorders>
+              <w:top w:val="single" w:sz="2" w:space="0" w:color="000000"/>
+              <w:left w:val="single" w:sz="2" w:space="0" w:color="000000"/>
+              <w:bottom w:val="single" w:sz="2" w:space="0" w:color="000000"/>
+              <w:right w:val="single" w:sz="2" w:space="0" w:color="000000"/>
+            </w:tcBorders>
+            <w:shd w:val="clear" w:color="auto" w:fill="F5F5F5"/>
+            <w:tcMar>
+              <w:top w:w="80" w:type="dxa"/>
+              <w:left w:w="80" w:type="dxa"/>
+              <w:bottom w:w="80" w:type="dxa"/>
+              <w:right w:w="80" w:type="dxa"/>
+            </w:tcMar>
+          </w:tcPr>
+          <w:p>
+            <w:pPr>
+              <w:pStyle w:val="Stiletabella2"/>
+              <w:jc w:val="center"/>
+              <w:rPr>
+                <w:rStyle w:val="Nessuno"/>
+                <w:b/>
+                <w:bCs/>
+              </w:rPr>
+            </w:pPr>
+            <w:r>
+              <w:rPr>
+                <w:rStyle w:val="Nessuno"/>
+                <w:b/>
+                <w:bCs/>
+              </w:rPr>
+              <w:t xml:space="preserve">Un utente </w:t>
+            </w:r>
+            <w:r>
+              <w:rPr>
+                <w:rStyle w:val="Nessuno"/>
+                <w:b/>
+                <w:bCs/>
+              </w:rPr>
+              <w:t>autenticato</w:t>
+            </w:r>
+            <w:r>
+              <w:rPr>
+                <w:rStyle w:val="Nessuno"/>
+                <w:b/>
+                <w:bCs/>
+              </w:rPr>
+              <w:t xml:space="preserve"> </w:t>
+            </w:r>
+            <w:r>
+              <w:rPr>
+                <w:rStyle w:val="Nessuno"/>
+                <w:b/>
+                <w:bCs/>
+              </w:rPr>
+              <w:t>invia una richiesta di collegamento ad un utente iscritto alla piattaforma</w:t>
+            </w:r>
+          </w:p>
+        </w:tc>
+      </w:tr>
+      <w:tr>
+        <w:trPr>
+          <w:cantSplit/>
+          <w:trHeight w:val="295"/>
+        </w:trPr>
+        <w:tc>
+          <w:tcPr>
+            <w:tcW w:w="2407" w:type="dxa"/>
+            <w:tcBorders>
+              <w:top w:val="single" w:sz="2" w:space="0" w:color="000000"/>
+              <w:left w:val="single" w:sz="2" w:space="0" w:color="000000"/>
+              <w:bottom w:val="single" w:sz="2" w:space="0" w:color="000000"/>
+              <w:right w:val="single" w:sz="2" w:space="0" w:color="000000"/>
+            </w:tcBorders>
+            <w:shd w:val="clear" w:color="auto" w:fill="auto"/>
+            <w:tcMar>
+              <w:top w:w="80" w:type="dxa"/>
+              <w:left w:w="80" w:type="dxa"/>
+              <w:bottom w:w="80" w:type="dxa"/>
+              <w:right w:w="80" w:type="dxa"/>
+            </w:tcMar>
+            <w:vAlign w:val="center"/>
+          </w:tcPr>
+          <w:p>
+            <w:pPr>
+              <w:pStyle w:val="Stiletabella2"/>
+              <w:rPr>
+                <w:b/>
+                <w:bCs/>
+              </w:rPr>
+            </w:pPr>
+            <w:proofErr w:type="spellStart"/>
+            <w:r>
+              <w:rPr>
+                <w:b/>
+                <w:bCs/>
+              </w:rPr>
+              <w:t>Preconditions</w:t>
+            </w:r>
+            <w:proofErr w:type="spellEnd"/>
+          </w:p>
+        </w:tc>
+        <w:tc>
+          <w:tcPr>
+            <w:tcW w:w="7223" w:type="dxa"/>
+            <w:gridSpan w:val="3"/>
+            <w:tcBorders>
+              <w:top w:val="single" w:sz="2" w:space="0" w:color="000000"/>
+              <w:left w:val="single" w:sz="2" w:space="0" w:color="000000"/>
+              <w:bottom w:val="single" w:sz="2" w:space="0" w:color="000000"/>
+              <w:right w:val="single" w:sz="2" w:space="0" w:color="000000"/>
+            </w:tcBorders>
+            <w:shd w:val="clear" w:color="auto" w:fill="auto"/>
+            <w:tcMar>
+              <w:top w:w="80" w:type="dxa"/>
+              <w:left w:w="80" w:type="dxa"/>
+              <w:bottom w:w="80" w:type="dxa"/>
+              <w:right w:w="80" w:type="dxa"/>
+            </w:tcMar>
+            <w:vAlign w:val="center"/>
+          </w:tcPr>
+          <w:p>
+            <w:r>
+              <w:t>L’utente deve essere autenticato all’applicazione</w:t>
+            </w:r>
+          </w:p>
+        </w:tc>
+      </w:tr>
+      <w:tr>
+        <w:trPr>
+          <w:cantSplit/>
+          <w:trHeight w:val="481"/>
+        </w:trPr>
+        <w:tc>
+          <w:tcPr>
+            <w:tcW w:w="2407" w:type="dxa"/>
+            <w:tcBorders>
+              <w:top w:val="single" w:sz="2" w:space="0" w:color="000000"/>
+              <w:left w:val="single" w:sz="2" w:space="0" w:color="000000"/>
+              <w:bottom w:val="single" w:sz="2" w:space="0" w:color="000000"/>
+              <w:right w:val="single" w:sz="2" w:space="0" w:color="000000"/>
+            </w:tcBorders>
+            <w:shd w:val="clear" w:color="auto" w:fill="F5F5F5"/>
+            <w:tcMar>
+              <w:top w:w="80" w:type="dxa"/>
+              <w:left w:w="80" w:type="dxa"/>
+              <w:bottom w:w="80" w:type="dxa"/>
+              <w:right w:w="80" w:type="dxa"/>
+            </w:tcMar>
+            <w:vAlign w:val="center"/>
+          </w:tcPr>
+          <w:p>
+            <w:pPr>
+              <w:pStyle w:val="Stiletabella2"/>
+              <w:rPr>
+                <w:b/>
+                <w:bCs/>
+              </w:rPr>
+            </w:pPr>
+            <w:r>
+              <w:rPr>
+                <w:b/>
+                <w:bCs/>
+              </w:rPr>
+              <w:lastRenderedPageBreak/>
+              <w:t xml:space="preserve">Success End </w:t>
+            </w:r>
+            <w:proofErr w:type="spellStart"/>
+            <w:r>
+              <w:rPr>
+                <w:b/>
+                <w:bCs/>
+              </w:rPr>
+              <w:t>Condition</w:t>
+            </w:r>
+            <w:proofErr w:type="spellEnd"/>
+          </w:p>
+        </w:tc>
+        <w:tc>
+          <w:tcPr>
+            <w:tcW w:w="7223" w:type="dxa"/>
+            <w:gridSpan w:val="3"/>
+            <w:tcBorders>
+              <w:top w:val="single" w:sz="2" w:space="0" w:color="000000"/>
+              <w:left w:val="single" w:sz="2" w:space="0" w:color="000000"/>
+              <w:bottom w:val="single" w:sz="2" w:space="0" w:color="000000"/>
+              <w:right w:val="single" w:sz="2" w:space="0" w:color="000000"/>
+            </w:tcBorders>
+            <w:shd w:val="clear" w:color="auto" w:fill="F5F5F5"/>
+            <w:tcMar>
+              <w:top w:w="80" w:type="dxa"/>
+              <w:left w:w="80" w:type="dxa"/>
+              <w:bottom w:w="80" w:type="dxa"/>
+              <w:right w:w="80" w:type="dxa"/>
+            </w:tcMar>
+            <w:vAlign w:val="center"/>
+          </w:tcPr>
+          <w:p>
+            <w:pPr>
+              <w:pStyle w:val="Stiletabella2"/>
+              <w:jc w:val="center"/>
+              <w:rPr>
+                <w:b/>
+                <w:bCs/>
+              </w:rPr>
+            </w:pPr>
+            <w:r>
+              <w:rPr>
+                <w:b/>
+                <w:bCs/>
+              </w:rPr>
+              <w:t>Il sistema invia una notifica di richiesta di collegamento all’utente selezionato</w:t>
+            </w:r>
+          </w:p>
+        </w:tc>
+      </w:tr>
+      <w:tr>
+        <w:trPr>
+          <w:cantSplit/>
+          <w:trHeight w:val="295"/>
+        </w:trPr>
+        <w:tc>
+          <w:tcPr>
+            <w:tcW w:w="2407" w:type="dxa"/>
+            <w:tcBorders>
+              <w:top w:val="single" w:sz="2" w:space="0" w:color="000000"/>
+              <w:left w:val="single" w:sz="2" w:space="0" w:color="000000"/>
+              <w:bottom w:val="single" w:sz="2" w:space="0" w:color="000000"/>
+              <w:right w:val="single" w:sz="2" w:space="0" w:color="000000"/>
+            </w:tcBorders>
+            <w:shd w:val="clear" w:color="auto" w:fill="auto"/>
+            <w:tcMar>
+              <w:top w:w="80" w:type="dxa"/>
+              <w:left w:w="80" w:type="dxa"/>
+              <w:bottom w:w="80" w:type="dxa"/>
+              <w:right w:w="80" w:type="dxa"/>
+            </w:tcMar>
+            <w:vAlign w:val="center"/>
+          </w:tcPr>
+          <w:p>
+            <w:pPr>
+              <w:pStyle w:val="Stiletabella2"/>
+              <w:rPr>
+                <w:b/>
+                <w:bCs/>
+              </w:rPr>
+            </w:pPr>
+            <w:proofErr w:type="spellStart"/>
+            <w:r>
+              <w:rPr>
+                <w:b/>
+                <w:bCs/>
+              </w:rPr>
+              <w:t>Failed</w:t>
+            </w:r>
+            <w:proofErr w:type="spellEnd"/>
+            <w:r>
+              <w:rPr>
+                <w:b/>
+                <w:bCs/>
+              </w:rPr>
+              <w:t xml:space="preserve"> End </w:t>
+            </w:r>
+            <w:proofErr w:type="spellStart"/>
+            <w:r>
+              <w:rPr>
+                <w:b/>
+                <w:bCs/>
+              </w:rPr>
+              <w:t>Condition</w:t>
+            </w:r>
+            <w:proofErr w:type="spellEnd"/>
+          </w:p>
+        </w:tc>
+        <w:tc>
+          <w:tcPr>
+            <w:tcW w:w="7223" w:type="dxa"/>
+            <w:gridSpan w:val="3"/>
+            <w:tcBorders>
+              <w:top w:val="single" w:sz="2" w:space="0" w:color="000000"/>
+              <w:left w:val="single" w:sz="2" w:space="0" w:color="000000"/>
+              <w:bottom w:val="single" w:sz="2" w:space="0" w:color="000000"/>
+              <w:right w:val="single" w:sz="2" w:space="0" w:color="000000"/>
+            </w:tcBorders>
+            <w:shd w:val="clear" w:color="auto" w:fill="auto"/>
+            <w:tcMar>
+              <w:top w:w="80" w:type="dxa"/>
+              <w:left w:w="80" w:type="dxa"/>
+              <w:bottom w:w="80" w:type="dxa"/>
+              <w:right w:w="80" w:type="dxa"/>
+            </w:tcMar>
+            <w:vAlign w:val="center"/>
+          </w:tcPr>
+          <w:p>
+            <w:pPr>
+              <w:pStyle w:val="Stiletabella2"/>
+              <w:jc w:val="center"/>
+              <w:rPr>
+                <w:b/>
+                <w:bCs/>
+              </w:rPr>
+            </w:pPr>
+          </w:p>
+        </w:tc>
+      </w:tr>
+      <w:tr>
+        <w:trPr>
+          <w:cantSplit/>
+          <w:trHeight w:val="295"/>
+        </w:trPr>
+        <w:tc>
+          <w:tcPr>
+            <w:tcW w:w="2407" w:type="dxa"/>
+            <w:tcBorders>
+              <w:top w:val="single" w:sz="2" w:space="0" w:color="000000"/>
+              <w:left w:val="single" w:sz="2" w:space="0" w:color="000000"/>
+              <w:bottom w:val="single" w:sz="2" w:space="0" w:color="000000"/>
+              <w:right w:val="single" w:sz="2" w:space="0" w:color="000000"/>
+            </w:tcBorders>
+            <w:shd w:val="clear" w:color="auto" w:fill="F5F5F5"/>
+            <w:tcMar>
+              <w:top w:w="80" w:type="dxa"/>
+              <w:left w:w="80" w:type="dxa"/>
+              <w:bottom w:w="80" w:type="dxa"/>
+              <w:right w:w="80" w:type="dxa"/>
+            </w:tcMar>
+            <w:vAlign w:val="center"/>
+          </w:tcPr>
+          <w:p>
+            <w:pPr>
+              <w:pStyle w:val="Stiletabella2"/>
+              <w:rPr>
+                <w:b/>
+                <w:bCs/>
+              </w:rPr>
+            </w:pPr>
+            <w:proofErr w:type="spellStart"/>
+            <w:r>
+              <w:rPr>
+                <w:b/>
+                <w:bCs/>
+              </w:rPr>
+              <w:t>Primary</w:t>
+            </w:r>
+            <w:proofErr w:type="spellEnd"/>
+            <w:r>
+              <w:rPr>
+                <w:b/>
+                <w:bCs/>
+              </w:rPr>
+              <w:t xml:space="preserve"> </w:t>
+            </w:r>
+            <w:proofErr w:type="spellStart"/>
+            <w:r>
+              <w:rPr>
+                <w:b/>
+                <w:bCs/>
+              </w:rPr>
+              <w:t>Actor</w:t>
+            </w:r>
+            <w:proofErr w:type="spellEnd"/>
+          </w:p>
+        </w:tc>
+        <w:tc>
+          <w:tcPr>
+            <w:tcW w:w="7223" w:type="dxa"/>
+            <w:gridSpan w:val="3"/>
+            <w:tcBorders>
+              <w:top w:val="single" w:sz="2" w:space="0" w:color="000000"/>
+              <w:left w:val="single" w:sz="2" w:space="0" w:color="000000"/>
+              <w:bottom w:val="single" w:sz="2" w:space="0" w:color="000000"/>
+              <w:right w:val="single" w:sz="2" w:space="0" w:color="000000"/>
+            </w:tcBorders>
+            <w:shd w:val="clear" w:color="auto" w:fill="F5F5F5"/>
+            <w:tcMar>
+              <w:top w:w="80" w:type="dxa"/>
+              <w:left w:w="80" w:type="dxa"/>
+              <w:bottom w:w="80" w:type="dxa"/>
+              <w:right w:w="80" w:type="dxa"/>
+            </w:tcMar>
+            <w:vAlign w:val="center"/>
+          </w:tcPr>
+          <w:p>
+            <w:pPr>
+              <w:pStyle w:val="Stiletabella2"/>
+              <w:jc w:val="center"/>
+              <w:rPr>
+                <w:b/>
+                <w:bCs/>
+              </w:rPr>
+            </w:pPr>
+            <w:r>
+              <w:rPr>
+                <w:b/>
+                <w:bCs/>
+              </w:rPr>
+              <w:t>Utente autenticato</w:t>
+            </w:r>
+          </w:p>
+        </w:tc>
+      </w:tr>
+      <w:tr>
+        <w:trPr>
+          <w:cantSplit/>
+          <w:trHeight w:val="295"/>
+        </w:trPr>
+        <w:tc>
+          <w:tcPr>
+            <w:tcW w:w="2407" w:type="dxa"/>
+            <w:tcBorders>
+              <w:top w:val="single" w:sz="2" w:space="0" w:color="000000"/>
+              <w:left w:val="single" w:sz="2" w:space="0" w:color="000000"/>
+              <w:bottom w:val="single" w:sz="2" w:space="0" w:color="000000"/>
+              <w:right w:val="single" w:sz="2" w:space="0" w:color="000000"/>
+            </w:tcBorders>
+            <w:shd w:val="clear" w:color="auto" w:fill="auto"/>
+            <w:tcMar>
+              <w:top w:w="80" w:type="dxa"/>
+              <w:left w:w="80" w:type="dxa"/>
+              <w:bottom w:w="80" w:type="dxa"/>
+              <w:right w:w="80" w:type="dxa"/>
+            </w:tcMar>
+            <w:vAlign w:val="center"/>
+          </w:tcPr>
+          <w:p>
+            <w:pPr>
+              <w:pStyle w:val="Stiletabella2"/>
+              <w:rPr>
+                <w:b/>
+                <w:bCs/>
+              </w:rPr>
+            </w:pPr>
+            <w:r>
+              <w:rPr>
+                <w:b/>
+                <w:bCs/>
+              </w:rPr>
+              <w:t>Trigger</w:t>
+            </w:r>
+          </w:p>
+        </w:tc>
+        <w:tc>
+          <w:tcPr>
+            <w:tcW w:w="7223" w:type="dxa"/>
+            <w:gridSpan w:val="3"/>
+            <w:tcBorders>
+              <w:top w:val="single" w:sz="2" w:space="0" w:color="000000"/>
+              <w:left w:val="single" w:sz="2" w:space="0" w:color="000000"/>
+              <w:bottom w:val="single" w:sz="2" w:space="0" w:color="000000"/>
+              <w:right w:val="single" w:sz="2" w:space="0" w:color="000000"/>
+            </w:tcBorders>
+            <w:shd w:val="clear" w:color="auto" w:fill="auto"/>
+            <w:tcMar>
+              <w:top w:w="80" w:type="dxa"/>
+              <w:left w:w="80" w:type="dxa"/>
+              <w:bottom w:w="80" w:type="dxa"/>
+              <w:right w:w="80" w:type="dxa"/>
+            </w:tcMar>
+            <w:vAlign w:val="center"/>
+          </w:tcPr>
+          <w:p>
+            <w:pPr>
+              <w:pStyle w:val="Stiletabella2"/>
+              <w:jc w:val="center"/>
+              <w:rPr>
+                <w:b/>
+                <w:bCs/>
+              </w:rPr>
+            </w:pPr>
+            <w:r>
+              <w:rPr>
+                <w:b/>
+                <w:bCs/>
+              </w:rPr>
+              <w:t xml:space="preserve">L’utente preme sul bottone di </w:t>
+            </w:r>
+            <w:r>
+              <w:rPr>
+                <w:b/>
+                <w:bCs/>
+              </w:rPr>
+              <w:t>richiesta di collegamento</w:t>
+            </w:r>
+          </w:p>
+        </w:tc>
+      </w:tr>
+      <w:tr>
+        <w:trPr>
+          <w:cantSplit/>
+          <w:trHeight w:val="295"/>
+        </w:trPr>
+        <w:tc>
+          <w:tcPr>
+            <w:tcW w:w="2407" w:type="dxa"/>
+            <w:vMerge w:val="restart"/>
+            <w:tcBorders>
+              <w:top w:val="single" w:sz="2" w:space="0" w:color="000000"/>
+              <w:left w:val="single" w:sz="2" w:space="0" w:color="000000"/>
+              <w:right w:val="single" w:sz="2" w:space="0" w:color="000000"/>
+            </w:tcBorders>
+            <w:shd w:val="clear" w:color="auto" w:fill="FEFFFE"/>
+            <w:tcMar>
+              <w:top w:w="80" w:type="dxa"/>
+              <w:left w:w="80" w:type="dxa"/>
+              <w:bottom w:w="80" w:type="dxa"/>
+              <w:right w:w="80" w:type="dxa"/>
+            </w:tcMar>
+            <w:vAlign w:val="center"/>
+          </w:tcPr>
+          <w:p>
+            <w:pPr>
+              <w:pStyle w:val="Stiletabella2"/>
+              <w:rPr>
+                <w:b/>
+                <w:bCs/>
+              </w:rPr>
+            </w:pPr>
+            <w:proofErr w:type="spellStart"/>
+            <w:r>
+              <w:rPr>
+                <w:b/>
+                <w:bCs/>
+              </w:rPr>
+              <w:t>Description</w:t>
+            </w:r>
+            <w:proofErr w:type="spellEnd"/>
+          </w:p>
+        </w:tc>
+        <w:tc>
+          <w:tcPr>
+            <w:tcW w:w="2407" w:type="dxa"/>
+            <w:tcBorders>
+              <w:top w:val="single" w:sz="2" w:space="0" w:color="000000"/>
+              <w:left w:val="single" w:sz="2" w:space="0" w:color="000000"/>
+              <w:bottom w:val="single" w:sz="2" w:space="0" w:color="000000"/>
+              <w:right w:val="single" w:sz="2" w:space="0" w:color="000000"/>
+            </w:tcBorders>
+            <w:shd w:val="clear" w:color="auto" w:fill="F5F5F5"/>
+            <w:tcMar>
+              <w:top w:w="80" w:type="dxa"/>
+              <w:left w:w="80" w:type="dxa"/>
+              <w:bottom w:w="80" w:type="dxa"/>
+              <w:right w:w="80" w:type="dxa"/>
+            </w:tcMar>
+            <w:vAlign w:val="center"/>
+          </w:tcPr>
+          <w:p>
+            <w:pPr>
+              <w:pStyle w:val="Stiletabella2"/>
+              <w:jc w:val="center"/>
+              <w:rPr>
+                <w:b/>
+                <w:bCs/>
+              </w:rPr>
+            </w:pPr>
+            <w:r>
+              <w:rPr>
+                <w:b/>
+                <w:bCs/>
+              </w:rPr>
+              <w:t>Step n°</w:t>
+            </w:r>
+          </w:p>
+        </w:tc>
+        <w:tc>
+          <w:tcPr>
+            <w:tcW w:w="2407" w:type="dxa"/>
+            <w:tcBorders>
+              <w:top w:val="single" w:sz="2" w:space="0" w:color="000000"/>
+              <w:left w:val="single" w:sz="2" w:space="0" w:color="000000"/>
+              <w:bottom w:val="single" w:sz="2" w:space="0" w:color="000000"/>
+              <w:right w:val="single" w:sz="2" w:space="0" w:color="000000"/>
+            </w:tcBorders>
+            <w:shd w:val="clear" w:color="auto" w:fill="F5F5F5"/>
+            <w:tcMar>
+              <w:top w:w="80" w:type="dxa"/>
+              <w:left w:w="80" w:type="dxa"/>
+              <w:bottom w:w="80" w:type="dxa"/>
+              <w:right w:w="80" w:type="dxa"/>
+            </w:tcMar>
+            <w:vAlign w:val="center"/>
+          </w:tcPr>
+          <w:p>
+            <w:pPr>
+              <w:pStyle w:val="Stiletabella2"/>
+              <w:jc w:val="center"/>
+              <w:rPr>
+                <w:b/>
+                <w:bCs/>
+              </w:rPr>
+            </w:pPr>
+            <w:r>
+              <w:rPr>
+                <w:b/>
+                <w:bCs/>
+              </w:rPr>
+              <w:t>Utente autenticato</w:t>
+            </w:r>
+          </w:p>
+        </w:tc>
+        <w:tc>
+          <w:tcPr>
+            <w:tcW w:w="2409" w:type="dxa"/>
+            <w:tcBorders>
+              <w:top w:val="single" w:sz="2" w:space="0" w:color="000000"/>
+              <w:left w:val="single" w:sz="2" w:space="0" w:color="000000"/>
+              <w:bottom w:val="single" w:sz="2" w:space="0" w:color="000000"/>
+              <w:right w:val="single" w:sz="2" w:space="0" w:color="000000"/>
+            </w:tcBorders>
+            <w:shd w:val="clear" w:color="auto" w:fill="F5F5F5"/>
+            <w:tcMar>
+              <w:top w:w="80" w:type="dxa"/>
+              <w:left w:w="80" w:type="dxa"/>
+              <w:bottom w:w="80" w:type="dxa"/>
+              <w:right w:w="80" w:type="dxa"/>
+            </w:tcMar>
+            <w:vAlign w:val="center"/>
+          </w:tcPr>
+          <w:p>
+            <w:pPr>
+              <w:pStyle w:val="Stiletabella2"/>
+              <w:jc w:val="center"/>
+              <w:rPr>
+                <w:b/>
+                <w:bCs/>
+              </w:rPr>
+            </w:pPr>
+            <w:r>
+              <w:rPr>
+                <w:b/>
+                <w:bCs/>
+              </w:rPr>
+              <w:t>System</w:t>
+            </w:r>
+          </w:p>
+        </w:tc>
+      </w:tr>
+      <w:tr>
+        <w:trPr>
+          <w:cantSplit/>
+          <w:trHeight w:val="295"/>
+        </w:trPr>
+        <w:tc>
+          <w:tcPr>
+            <w:tcW w:w="2407" w:type="dxa"/>
+            <w:vMerge/>
+            <w:tcBorders>
+              <w:left w:val="single" w:sz="2" w:space="0" w:color="000000"/>
+              <w:right w:val="single" w:sz="2" w:space="0" w:color="000000"/>
+            </w:tcBorders>
+            <w:shd w:val="clear" w:color="auto" w:fill="FEFFFE"/>
+          </w:tcPr>
+          <w:p/>
+        </w:tc>
+        <w:tc>
+          <w:tcPr>
+            <w:tcW w:w="2407" w:type="dxa"/>
+            <w:tcBorders>
+              <w:top w:val="single" w:sz="2" w:space="0" w:color="000000"/>
+              <w:left w:val="single" w:sz="2" w:space="0" w:color="000000"/>
+              <w:bottom w:val="single" w:sz="2" w:space="0" w:color="000000"/>
+              <w:right w:val="single" w:sz="2" w:space="0" w:color="000000"/>
+            </w:tcBorders>
+            <w:shd w:val="clear" w:color="auto" w:fill="auto"/>
+            <w:tcMar>
+              <w:top w:w="80" w:type="dxa"/>
+              <w:left w:w="80" w:type="dxa"/>
+              <w:bottom w:w="80" w:type="dxa"/>
+              <w:right w:w="80" w:type="dxa"/>
+            </w:tcMar>
+            <w:vAlign w:val="center"/>
+          </w:tcPr>
+          <w:p>
+            <w:pPr>
+              <w:pStyle w:val="Stiletabella2"/>
+              <w:jc w:val="center"/>
+            </w:pPr>
+            <w:r>
+              <w:t>1</w:t>
+            </w:r>
+          </w:p>
+        </w:tc>
+        <w:tc>
+          <w:tcPr>
+            <w:tcW w:w="2407" w:type="dxa"/>
+            <w:tcBorders>
+              <w:top w:val="single" w:sz="2" w:space="0" w:color="000000"/>
+              <w:left w:val="single" w:sz="2" w:space="0" w:color="000000"/>
+              <w:bottom w:val="single" w:sz="2" w:space="0" w:color="000000"/>
+              <w:right w:val="single" w:sz="2" w:space="0" w:color="000000"/>
+            </w:tcBorders>
+            <w:shd w:val="clear" w:color="auto" w:fill="auto"/>
+            <w:tcMar>
+              <w:top w:w="80" w:type="dxa"/>
+              <w:left w:w="80" w:type="dxa"/>
+              <w:bottom w:w="80" w:type="dxa"/>
+              <w:right w:w="80" w:type="dxa"/>
+            </w:tcMar>
+            <w:vAlign w:val="center"/>
+          </w:tcPr>
+          <w:p>
+            <w:pPr>
+              <w:pStyle w:val="Stiletabella2"/>
+              <w:jc w:val="center"/>
+            </w:pPr>
+            <w:r>
+              <w:t>Azione trigger</w:t>
+            </w:r>
+          </w:p>
+        </w:tc>
+        <w:tc>
+          <w:tcPr>
+            <w:tcW w:w="2409" w:type="dxa"/>
+            <w:tcBorders>
+              <w:top w:val="single" w:sz="2" w:space="0" w:color="000000"/>
+              <w:left w:val="single" w:sz="2" w:space="0" w:color="000000"/>
+              <w:bottom w:val="single" w:sz="2" w:space="0" w:color="000000"/>
+              <w:right w:val="single" w:sz="2" w:space="0" w:color="000000"/>
+            </w:tcBorders>
+            <w:shd w:val="clear" w:color="auto" w:fill="auto"/>
+            <w:tcMar>
+              <w:top w:w="80" w:type="dxa"/>
+              <w:left w:w="80" w:type="dxa"/>
+              <w:bottom w:w="80" w:type="dxa"/>
+              <w:right w:w="80" w:type="dxa"/>
+            </w:tcMar>
+            <w:vAlign w:val="center"/>
+          </w:tcPr>
+          <w:p/>
+        </w:tc>
+      </w:tr>
+      <w:tr>
+        <w:trPr>
+          <w:cantSplit/>
+          <w:trHeight w:val="295"/>
+        </w:trPr>
+        <w:tc>
+          <w:tcPr>
+            <w:tcW w:w="2407" w:type="dxa"/>
+            <w:vMerge/>
+            <w:tcBorders>
+              <w:left w:val="single" w:sz="2" w:space="0" w:color="000000"/>
+              <w:right w:val="single" w:sz="2" w:space="0" w:color="000000"/>
+            </w:tcBorders>
+            <w:shd w:val="clear" w:color="auto" w:fill="FEFFFE"/>
+          </w:tcPr>
+          <w:p/>
+        </w:tc>
+        <w:tc>
+          <w:tcPr>
+            <w:tcW w:w="2407" w:type="dxa"/>
+            <w:tcBorders>
+              <w:top w:val="single" w:sz="2" w:space="0" w:color="000000"/>
+              <w:left w:val="single" w:sz="2" w:space="0" w:color="000000"/>
+              <w:bottom w:val="single" w:sz="2" w:space="0" w:color="000000"/>
+              <w:right w:val="single" w:sz="2" w:space="0" w:color="000000"/>
+            </w:tcBorders>
+            <w:shd w:val="clear" w:color="auto" w:fill="F5F5F5"/>
+            <w:tcMar>
+              <w:top w:w="80" w:type="dxa"/>
+              <w:left w:w="80" w:type="dxa"/>
+              <w:bottom w:w="80" w:type="dxa"/>
+              <w:right w:w="80" w:type="dxa"/>
+            </w:tcMar>
+            <w:vAlign w:val="center"/>
+          </w:tcPr>
+          <w:p>
+            <w:pPr>
+              <w:pStyle w:val="Stiletabella2"/>
+              <w:jc w:val="center"/>
+            </w:pPr>
+            <w:r>
+              <w:t>2</w:t>
+            </w:r>
+          </w:p>
+        </w:tc>
+        <w:tc>
+          <w:tcPr>
+            <w:tcW w:w="2407" w:type="dxa"/>
+            <w:tcBorders>
+              <w:top w:val="single" w:sz="2" w:space="0" w:color="000000"/>
+              <w:left w:val="single" w:sz="2" w:space="0" w:color="000000"/>
+              <w:bottom w:val="single" w:sz="2" w:space="0" w:color="000000"/>
+              <w:right w:val="single" w:sz="2" w:space="0" w:color="000000"/>
+            </w:tcBorders>
+            <w:shd w:val="clear" w:color="auto" w:fill="F5F5F5"/>
+            <w:tcMar>
+              <w:top w:w="80" w:type="dxa"/>
+              <w:left w:w="80" w:type="dxa"/>
+              <w:bottom w:w="80" w:type="dxa"/>
+              <w:right w:w="80" w:type="dxa"/>
+            </w:tcMar>
+            <w:vAlign w:val="center"/>
+          </w:tcPr>
+          <w:p/>
+        </w:tc>
+        <w:tc>
+          <w:tcPr>
+            <w:tcW w:w="2409" w:type="dxa"/>
+            <w:tcBorders>
+              <w:top w:val="single" w:sz="2" w:space="0" w:color="000000"/>
+              <w:left w:val="single" w:sz="2" w:space="0" w:color="000000"/>
+              <w:bottom w:val="single" w:sz="2" w:space="0" w:color="000000"/>
+              <w:right w:val="single" w:sz="2" w:space="0" w:color="000000"/>
+            </w:tcBorders>
+            <w:shd w:val="clear" w:color="auto" w:fill="F5F5F5"/>
+            <w:tcMar>
+              <w:top w:w="80" w:type="dxa"/>
+              <w:left w:w="80" w:type="dxa"/>
+              <w:bottom w:w="80" w:type="dxa"/>
+              <w:right w:w="80" w:type="dxa"/>
+            </w:tcMar>
+            <w:vAlign w:val="center"/>
+          </w:tcPr>
+          <w:p>
+            <w:pPr>
+              <w:pStyle w:val="Stiletabella2"/>
+              <w:jc w:val="center"/>
+            </w:pPr>
+            <w:r>
+              <w:t>Invia la notifica di richiesta all’utente selezionato</w:t>
+            </w:r>
+          </w:p>
+        </w:tc>
+      </w:tr>
+      <w:tr>
+        <w:trPr>
+          <w:cantSplit/>
+          <w:trHeight w:val="295"/>
+        </w:trPr>
+        <w:tc>
+          <w:tcPr>
+            <w:tcW w:w="2407" w:type="dxa"/>
+            <w:vMerge/>
+            <w:tcBorders>
+              <w:left w:val="single" w:sz="2" w:space="0" w:color="000000"/>
+              <w:bottom w:val="single" w:sz="2" w:space="0" w:color="000000"/>
+              <w:right w:val="single" w:sz="2" w:space="0" w:color="000000"/>
+            </w:tcBorders>
+            <w:shd w:val="clear" w:color="auto" w:fill="FEFFFE"/>
+          </w:tcPr>
+          <w:p/>
+        </w:tc>
+        <w:tc>
+          <w:tcPr>
+            <w:tcW w:w="2407" w:type="dxa"/>
+            <w:tcBorders>
+              <w:top w:val="single" w:sz="2" w:space="0" w:color="000000"/>
+              <w:left w:val="single" w:sz="2" w:space="0" w:color="000000"/>
+              <w:bottom w:val="single" w:sz="2" w:space="0" w:color="000000"/>
+              <w:right w:val="single" w:sz="2" w:space="0" w:color="000000"/>
+            </w:tcBorders>
+            <w:shd w:val="clear" w:color="auto" w:fill="F5F5F5"/>
+            <w:tcMar>
+              <w:top w:w="80" w:type="dxa"/>
+              <w:left w:w="80" w:type="dxa"/>
+              <w:bottom w:w="80" w:type="dxa"/>
+              <w:right w:w="80" w:type="dxa"/>
+            </w:tcMar>
+            <w:vAlign w:val="center"/>
+          </w:tcPr>
+          <w:p>
+            <w:pPr>
+              <w:pStyle w:val="Stiletabella2"/>
+              <w:jc w:val="center"/>
+            </w:pPr>
+            <w:r>
+              <w:t>3</w:t>
+            </w:r>
+          </w:p>
+        </w:tc>
+        <w:tc>
+          <w:tcPr>
+            <w:tcW w:w="2407" w:type="dxa"/>
+            <w:tcBorders>
+              <w:top w:val="single" w:sz="2" w:space="0" w:color="000000"/>
+              <w:left w:val="single" w:sz="2" w:space="0" w:color="000000"/>
+              <w:bottom w:val="single" w:sz="2" w:space="0" w:color="000000"/>
+              <w:right w:val="single" w:sz="2" w:space="0" w:color="000000"/>
+            </w:tcBorders>
+            <w:shd w:val="clear" w:color="auto" w:fill="F5F5F5"/>
+            <w:tcMar>
+              <w:top w:w="80" w:type="dxa"/>
+              <w:left w:w="80" w:type="dxa"/>
+              <w:bottom w:w="80" w:type="dxa"/>
+              <w:right w:w="80" w:type="dxa"/>
+            </w:tcMar>
+            <w:vAlign w:val="center"/>
+          </w:tcPr>
+          <w:p/>
+        </w:tc>
+        <w:tc>
+          <w:tcPr>
+            <w:tcW w:w="2409" w:type="dxa"/>
+            <w:tcBorders>
+              <w:top w:val="single" w:sz="2" w:space="0" w:color="000000"/>
+              <w:left w:val="single" w:sz="2" w:space="0" w:color="000000"/>
+              <w:bottom w:val="single" w:sz="2" w:space="0" w:color="000000"/>
+              <w:right w:val="single" w:sz="2" w:space="0" w:color="000000"/>
+            </w:tcBorders>
+            <w:shd w:val="clear" w:color="auto" w:fill="F5F5F5"/>
+            <w:tcMar>
+              <w:top w:w="80" w:type="dxa"/>
+              <w:left w:w="80" w:type="dxa"/>
+              <w:bottom w:w="80" w:type="dxa"/>
+              <w:right w:w="80" w:type="dxa"/>
+            </w:tcMar>
+            <w:vAlign w:val="center"/>
+          </w:tcPr>
+          <w:p>
+            <w:pPr>
+              <w:pStyle w:val="Stiletabella2"/>
+              <w:jc w:val="center"/>
+            </w:pPr>
+            <w:r>
+              <w:t>Mostra M12</w:t>
+            </w:r>
           </w:p>
         </w:tc>
       </w:tr>
@@ -12100,6 +13293,197 @@
       <w:tr>
         <w:trPr>
           <w:cantSplit/>
+          <w:trHeight w:val="481"/>
+        </w:trPr>
+        <w:tc>
+          <w:tcPr>
+            <w:tcW w:w="2407" w:type="dxa"/>
+            <w:tcBorders>
+              <w:top w:val="single" w:sz="2" w:space="0" w:color="000000"/>
+              <w:left w:val="single" w:sz="2" w:space="0" w:color="000000"/>
+              <w:bottom w:val="single" w:sz="2" w:space="0" w:color="000000"/>
+              <w:right w:val="single" w:sz="2" w:space="0" w:color="000000"/>
+            </w:tcBorders>
+            <w:shd w:val="clear" w:color="auto" w:fill="auto"/>
+            <w:tcMar>
+              <w:top w:w="80" w:type="dxa"/>
+              <w:left w:w="80" w:type="dxa"/>
+              <w:bottom w:w="80" w:type="dxa"/>
+              <w:right w:w="80" w:type="dxa"/>
+            </w:tcMar>
+            <w:vAlign w:val="center"/>
+          </w:tcPr>
+          <w:p>
+            <w:pPr>
+              <w:pStyle w:val="Stiletabella2"/>
+              <w:rPr>
+                <w:b/>
+                <w:bCs/>
+              </w:rPr>
+            </w:pPr>
+            <w:r>
+              <w:rPr>
+                <w:b/>
+                <w:bCs/>
+              </w:rPr>
+              <w:t>UC</w:t>
+            </w:r>
+            <w:r>
+              <w:rPr>
+                <w:b/>
+                <w:bCs/>
+              </w:rPr>
+              <w:t>10</w:t>
+            </w:r>
+          </w:p>
+        </w:tc>
+        <w:tc>
+          <w:tcPr>
+            <w:tcW w:w="7223" w:type="dxa"/>
+            <w:gridSpan w:val="3"/>
+            <w:tcBorders>
+              <w:top w:val="single" w:sz="2" w:space="0" w:color="000000"/>
+              <w:left w:val="single" w:sz="2" w:space="0" w:color="000000"/>
+              <w:bottom w:val="single" w:sz="2" w:space="0" w:color="000000"/>
+              <w:right w:val="single" w:sz="2" w:space="0" w:color="000000"/>
+            </w:tcBorders>
+            <w:shd w:val="clear" w:color="auto" w:fill="auto"/>
+            <w:tcMar>
+              <w:top w:w="80" w:type="dxa"/>
+              <w:left w:w="80" w:type="dxa"/>
+              <w:bottom w:w="80" w:type="dxa"/>
+              <w:right w:w="80" w:type="dxa"/>
+            </w:tcMar>
+            <w:vAlign w:val="center"/>
+          </w:tcPr>
+          <w:p>
+            <w:pPr>
+              <w:pStyle w:val="Stiletabella2"/>
+              <w:jc w:val="center"/>
+              <w:rPr>
+                <w:rStyle w:val="Nessuno"/>
+                <w:b/>
+                <w:bCs/>
+              </w:rPr>
+            </w:pPr>
+            <w:r>
+              <w:rPr>
+                <w:rStyle w:val="Nessuno"/>
+                <w:b/>
+                <w:bCs/>
+              </w:rPr>
+              <w:t>Risposta di collegamento</w:t>
+            </w:r>
+            <w:r>
+              <w:rPr>
+                <w:rStyle w:val="Nessuno"/>
+                <w:b/>
+                <w:bCs/>
+              </w:rPr>
+              <w:t xml:space="preserve"> </w:t>
+            </w:r>
+          </w:p>
+        </w:tc>
+      </w:tr>
+      <w:tr>
+        <w:trPr>
+          <w:cantSplit/>
+          <w:trHeight w:val="481"/>
+        </w:trPr>
+        <w:tc>
+          <w:tcPr>
+            <w:tcW w:w="2407" w:type="dxa"/>
+            <w:tcBorders>
+              <w:top w:val="single" w:sz="2" w:space="0" w:color="000000"/>
+              <w:left w:val="single" w:sz="2" w:space="0" w:color="000000"/>
+              <w:bottom w:val="single" w:sz="2" w:space="0" w:color="000000"/>
+              <w:right w:val="single" w:sz="2" w:space="0" w:color="000000"/>
+            </w:tcBorders>
+            <w:shd w:val="clear" w:color="auto" w:fill="F5F5F5"/>
+            <w:tcMar>
+              <w:top w:w="80" w:type="dxa"/>
+              <w:left w:w="80" w:type="dxa"/>
+              <w:bottom w:w="80" w:type="dxa"/>
+              <w:right w:w="80" w:type="dxa"/>
+            </w:tcMar>
+            <w:vAlign w:val="center"/>
+          </w:tcPr>
+          <w:p>
+            <w:pPr>
+              <w:pStyle w:val="Stiletabella2"/>
+              <w:rPr>
+                <w:b/>
+                <w:bCs/>
+              </w:rPr>
+            </w:pPr>
+            <w:r>
+              <w:rPr>
+                <w:b/>
+                <w:bCs/>
+              </w:rPr>
+              <w:t xml:space="preserve">Goal in </w:t>
+            </w:r>
+            <w:proofErr w:type="spellStart"/>
+            <w:r>
+              <w:rPr>
+                <w:b/>
+                <w:bCs/>
+              </w:rPr>
+              <w:t>context</w:t>
+            </w:r>
+            <w:proofErr w:type="spellEnd"/>
+          </w:p>
+        </w:tc>
+        <w:tc>
+          <w:tcPr>
+            <w:tcW w:w="7223" w:type="dxa"/>
+            <w:gridSpan w:val="3"/>
+            <w:tcBorders>
+              <w:top w:val="single" w:sz="2" w:space="0" w:color="000000"/>
+              <w:left w:val="single" w:sz="2" w:space="0" w:color="000000"/>
+              <w:bottom w:val="single" w:sz="2" w:space="0" w:color="000000"/>
+              <w:right w:val="single" w:sz="2" w:space="0" w:color="000000"/>
+            </w:tcBorders>
+            <w:shd w:val="clear" w:color="auto" w:fill="F5F5F5"/>
+            <w:tcMar>
+              <w:top w:w="80" w:type="dxa"/>
+              <w:left w:w="80" w:type="dxa"/>
+              <w:bottom w:w="80" w:type="dxa"/>
+              <w:right w:w="80" w:type="dxa"/>
+            </w:tcMar>
+          </w:tcPr>
+          <w:p>
+            <w:pPr>
+              <w:pStyle w:val="Stiletabella2"/>
+              <w:jc w:val="center"/>
+              <w:rPr>
+                <w:rStyle w:val="Nessuno"/>
+                <w:b/>
+                <w:bCs/>
+              </w:rPr>
+            </w:pPr>
+            <w:r>
+              <w:rPr>
+                <w:rStyle w:val="Nessuno"/>
+                <w:b/>
+                <w:bCs/>
+              </w:rPr>
+              <w:t xml:space="preserve">Un utente </w:t>
+            </w:r>
+            <w:r>
+              <w:rPr>
+                <w:rStyle w:val="Nessuno"/>
+                <w:b/>
+                <w:bCs/>
+              </w:rPr>
+              <w:t>autenticato risponde alla richiesta di collegamento</w:t>
+            </w:r>
+          </w:p>
+        </w:tc>
+      </w:tr>
+      <w:tr>
+        <w:trPr>
+          <w:cantSplit/>
           <w:trHeight w:val="295"/>
         </w:trPr>
         <w:tc>
@@ -12128,12 +13512,820 @@
                 <w:bCs/>
               </w:rPr>
             </w:pPr>
-            <w:r>
-              <w:rPr>
-                <w:b/>
-                <w:bCs/>
-              </w:rPr>
-              <w:t>UC09</w:t>
+            <w:proofErr w:type="spellStart"/>
+            <w:r>
+              <w:rPr>
+                <w:b/>
+                <w:bCs/>
+              </w:rPr>
+              <w:t>Preconditions</w:t>
+            </w:r>
+            <w:proofErr w:type="spellEnd"/>
+          </w:p>
+        </w:tc>
+        <w:tc>
+          <w:tcPr>
+            <w:tcW w:w="7223" w:type="dxa"/>
+            <w:gridSpan w:val="3"/>
+            <w:tcBorders>
+              <w:top w:val="single" w:sz="2" w:space="0" w:color="000000"/>
+              <w:left w:val="single" w:sz="2" w:space="0" w:color="000000"/>
+              <w:bottom w:val="single" w:sz="2" w:space="0" w:color="000000"/>
+              <w:right w:val="single" w:sz="2" w:space="0" w:color="000000"/>
+            </w:tcBorders>
+            <w:shd w:val="clear" w:color="auto" w:fill="auto"/>
+            <w:tcMar>
+              <w:top w:w="80" w:type="dxa"/>
+              <w:left w:w="80" w:type="dxa"/>
+              <w:bottom w:w="80" w:type="dxa"/>
+              <w:right w:w="80" w:type="dxa"/>
+            </w:tcMar>
+            <w:vAlign w:val="center"/>
+          </w:tcPr>
+          <w:p>
+            <w:r>
+              <w:t>L’utente deve avere notifiche disponibili</w:t>
+            </w:r>
+          </w:p>
+        </w:tc>
+      </w:tr>
+      <w:tr>
+        <w:trPr>
+          <w:cantSplit/>
+          <w:trHeight w:val="481"/>
+        </w:trPr>
+        <w:tc>
+          <w:tcPr>
+            <w:tcW w:w="2407" w:type="dxa"/>
+            <w:tcBorders>
+              <w:top w:val="single" w:sz="2" w:space="0" w:color="000000"/>
+              <w:left w:val="single" w:sz="2" w:space="0" w:color="000000"/>
+              <w:bottom w:val="single" w:sz="2" w:space="0" w:color="000000"/>
+              <w:right w:val="single" w:sz="2" w:space="0" w:color="000000"/>
+            </w:tcBorders>
+            <w:shd w:val="clear" w:color="auto" w:fill="F5F5F5"/>
+            <w:tcMar>
+              <w:top w:w="80" w:type="dxa"/>
+              <w:left w:w="80" w:type="dxa"/>
+              <w:bottom w:w="80" w:type="dxa"/>
+              <w:right w:w="80" w:type="dxa"/>
+            </w:tcMar>
+            <w:vAlign w:val="center"/>
+          </w:tcPr>
+          <w:p>
+            <w:pPr>
+              <w:pStyle w:val="Stiletabella2"/>
+              <w:rPr>
+                <w:b/>
+                <w:bCs/>
+              </w:rPr>
+            </w:pPr>
+            <w:r>
+              <w:rPr>
+                <w:b/>
+                <w:bCs/>
+              </w:rPr>
+              <w:t xml:space="preserve">Success End </w:t>
+            </w:r>
+            <w:proofErr w:type="spellStart"/>
+            <w:r>
+              <w:rPr>
+                <w:b/>
+                <w:bCs/>
+              </w:rPr>
+              <w:t>Condition</w:t>
+            </w:r>
+            <w:proofErr w:type="spellEnd"/>
+          </w:p>
+        </w:tc>
+        <w:tc>
+          <w:tcPr>
+            <w:tcW w:w="7223" w:type="dxa"/>
+            <w:gridSpan w:val="3"/>
+            <w:tcBorders>
+              <w:top w:val="single" w:sz="2" w:space="0" w:color="000000"/>
+              <w:left w:val="single" w:sz="2" w:space="0" w:color="000000"/>
+              <w:bottom w:val="single" w:sz="2" w:space="0" w:color="000000"/>
+              <w:right w:val="single" w:sz="2" w:space="0" w:color="000000"/>
+            </w:tcBorders>
+            <w:shd w:val="clear" w:color="auto" w:fill="F5F5F5"/>
+            <w:tcMar>
+              <w:top w:w="80" w:type="dxa"/>
+              <w:left w:w="80" w:type="dxa"/>
+              <w:bottom w:w="80" w:type="dxa"/>
+              <w:right w:w="80" w:type="dxa"/>
+            </w:tcMar>
+            <w:vAlign w:val="center"/>
+          </w:tcPr>
+          <w:p>
+            <w:pPr>
+              <w:pStyle w:val="Stiletabella2"/>
+              <w:jc w:val="center"/>
+              <w:rPr>
+                <w:b/>
+                <w:bCs/>
+              </w:rPr>
+            </w:pPr>
+            <w:r>
+              <w:rPr>
+                <w:b/>
+                <w:bCs/>
+              </w:rPr>
+              <w:t>Un utente si collega correttamente ad un altro</w:t>
+            </w:r>
+          </w:p>
+        </w:tc>
+      </w:tr>
+      <w:tr>
+        <w:trPr>
+          <w:cantSplit/>
+          <w:trHeight w:val="295"/>
+        </w:trPr>
+        <w:tc>
+          <w:tcPr>
+            <w:tcW w:w="2407" w:type="dxa"/>
+            <w:tcBorders>
+              <w:top w:val="single" w:sz="2" w:space="0" w:color="000000"/>
+              <w:left w:val="single" w:sz="2" w:space="0" w:color="000000"/>
+              <w:bottom w:val="single" w:sz="2" w:space="0" w:color="000000"/>
+              <w:right w:val="single" w:sz="2" w:space="0" w:color="000000"/>
+            </w:tcBorders>
+            <w:shd w:val="clear" w:color="auto" w:fill="auto"/>
+            <w:tcMar>
+              <w:top w:w="80" w:type="dxa"/>
+              <w:left w:w="80" w:type="dxa"/>
+              <w:bottom w:w="80" w:type="dxa"/>
+              <w:right w:w="80" w:type="dxa"/>
+            </w:tcMar>
+            <w:vAlign w:val="center"/>
+          </w:tcPr>
+          <w:p>
+            <w:pPr>
+              <w:pStyle w:val="Stiletabella2"/>
+              <w:rPr>
+                <w:b/>
+                <w:bCs/>
+              </w:rPr>
+            </w:pPr>
+            <w:proofErr w:type="spellStart"/>
+            <w:r>
+              <w:rPr>
+                <w:b/>
+                <w:bCs/>
+              </w:rPr>
+              <w:t>Failed</w:t>
+            </w:r>
+            <w:proofErr w:type="spellEnd"/>
+            <w:r>
+              <w:rPr>
+                <w:b/>
+                <w:bCs/>
+              </w:rPr>
+              <w:t xml:space="preserve"> End </w:t>
+            </w:r>
+            <w:proofErr w:type="spellStart"/>
+            <w:r>
+              <w:rPr>
+                <w:b/>
+                <w:bCs/>
+              </w:rPr>
+              <w:t>Condition</w:t>
+            </w:r>
+            <w:proofErr w:type="spellEnd"/>
+          </w:p>
+        </w:tc>
+        <w:tc>
+          <w:tcPr>
+            <w:tcW w:w="7223" w:type="dxa"/>
+            <w:gridSpan w:val="3"/>
+            <w:tcBorders>
+              <w:top w:val="single" w:sz="2" w:space="0" w:color="000000"/>
+              <w:left w:val="single" w:sz="2" w:space="0" w:color="000000"/>
+              <w:bottom w:val="single" w:sz="2" w:space="0" w:color="000000"/>
+              <w:right w:val="single" w:sz="2" w:space="0" w:color="000000"/>
+            </w:tcBorders>
+            <w:shd w:val="clear" w:color="auto" w:fill="auto"/>
+            <w:tcMar>
+              <w:top w:w="80" w:type="dxa"/>
+              <w:left w:w="80" w:type="dxa"/>
+              <w:bottom w:w="80" w:type="dxa"/>
+              <w:right w:w="80" w:type="dxa"/>
+            </w:tcMar>
+            <w:vAlign w:val="center"/>
+          </w:tcPr>
+          <w:p>
+            <w:pPr>
+              <w:pStyle w:val="Stiletabella2"/>
+              <w:jc w:val="center"/>
+              <w:rPr>
+                <w:b/>
+                <w:bCs/>
+              </w:rPr>
+            </w:pPr>
+          </w:p>
+        </w:tc>
+      </w:tr>
+      <w:tr>
+        <w:trPr>
+          <w:cantSplit/>
+          <w:trHeight w:val="295"/>
+        </w:trPr>
+        <w:tc>
+          <w:tcPr>
+            <w:tcW w:w="2407" w:type="dxa"/>
+            <w:tcBorders>
+              <w:top w:val="single" w:sz="2" w:space="0" w:color="000000"/>
+              <w:left w:val="single" w:sz="2" w:space="0" w:color="000000"/>
+              <w:bottom w:val="single" w:sz="2" w:space="0" w:color="000000"/>
+              <w:right w:val="single" w:sz="2" w:space="0" w:color="000000"/>
+            </w:tcBorders>
+            <w:shd w:val="clear" w:color="auto" w:fill="F5F5F5"/>
+            <w:tcMar>
+              <w:top w:w="80" w:type="dxa"/>
+              <w:left w:w="80" w:type="dxa"/>
+              <w:bottom w:w="80" w:type="dxa"/>
+              <w:right w:w="80" w:type="dxa"/>
+            </w:tcMar>
+            <w:vAlign w:val="center"/>
+          </w:tcPr>
+          <w:p>
+            <w:pPr>
+              <w:pStyle w:val="Stiletabella2"/>
+              <w:rPr>
+                <w:b/>
+                <w:bCs/>
+              </w:rPr>
+            </w:pPr>
+            <w:proofErr w:type="spellStart"/>
+            <w:r>
+              <w:rPr>
+                <w:b/>
+                <w:bCs/>
+              </w:rPr>
+              <w:t>Primary</w:t>
+            </w:r>
+            <w:proofErr w:type="spellEnd"/>
+            <w:r>
+              <w:rPr>
+                <w:b/>
+                <w:bCs/>
+              </w:rPr>
+              <w:t xml:space="preserve"> </w:t>
+            </w:r>
+            <w:proofErr w:type="spellStart"/>
+            <w:r>
+              <w:rPr>
+                <w:b/>
+                <w:bCs/>
+              </w:rPr>
+              <w:t>Actor</w:t>
+            </w:r>
+            <w:proofErr w:type="spellEnd"/>
+          </w:p>
+        </w:tc>
+        <w:tc>
+          <w:tcPr>
+            <w:tcW w:w="7223" w:type="dxa"/>
+            <w:gridSpan w:val="3"/>
+            <w:tcBorders>
+              <w:top w:val="single" w:sz="2" w:space="0" w:color="000000"/>
+              <w:left w:val="single" w:sz="2" w:space="0" w:color="000000"/>
+              <w:bottom w:val="single" w:sz="2" w:space="0" w:color="000000"/>
+              <w:right w:val="single" w:sz="2" w:space="0" w:color="000000"/>
+            </w:tcBorders>
+            <w:shd w:val="clear" w:color="auto" w:fill="F5F5F5"/>
+            <w:tcMar>
+              <w:top w:w="80" w:type="dxa"/>
+              <w:left w:w="80" w:type="dxa"/>
+              <w:bottom w:w="80" w:type="dxa"/>
+              <w:right w:w="80" w:type="dxa"/>
+            </w:tcMar>
+            <w:vAlign w:val="center"/>
+          </w:tcPr>
+          <w:p>
+            <w:pPr>
+              <w:pStyle w:val="Stiletabella2"/>
+              <w:jc w:val="center"/>
+              <w:rPr>
+                <w:b/>
+                <w:bCs/>
+              </w:rPr>
+            </w:pPr>
+            <w:r>
+              <w:rPr>
+                <w:b/>
+                <w:bCs/>
+              </w:rPr>
+              <w:t>Utente autenticato</w:t>
+            </w:r>
+          </w:p>
+        </w:tc>
+      </w:tr>
+      <w:tr>
+        <w:trPr>
+          <w:cantSplit/>
+          <w:trHeight w:val="295"/>
+        </w:trPr>
+        <w:tc>
+          <w:tcPr>
+            <w:tcW w:w="2407" w:type="dxa"/>
+            <w:tcBorders>
+              <w:top w:val="single" w:sz="2" w:space="0" w:color="000000"/>
+              <w:left w:val="single" w:sz="2" w:space="0" w:color="000000"/>
+              <w:bottom w:val="single" w:sz="2" w:space="0" w:color="000000"/>
+              <w:right w:val="single" w:sz="2" w:space="0" w:color="000000"/>
+            </w:tcBorders>
+            <w:shd w:val="clear" w:color="auto" w:fill="auto"/>
+            <w:tcMar>
+              <w:top w:w="80" w:type="dxa"/>
+              <w:left w:w="80" w:type="dxa"/>
+              <w:bottom w:w="80" w:type="dxa"/>
+              <w:right w:w="80" w:type="dxa"/>
+            </w:tcMar>
+            <w:vAlign w:val="center"/>
+          </w:tcPr>
+          <w:p>
+            <w:pPr>
+              <w:pStyle w:val="Stiletabella2"/>
+              <w:rPr>
+                <w:b/>
+                <w:bCs/>
+              </w:rPr>
+            </w:pPr>
+            <w:r>
+              <w:rPr>
+                <w:b/>
+                <w:bCs/>
+              </w:rPr>
+              <w:t>Trigger</w:t>
+            </w:r>
+          </w:p>
+        </w:tc>
+        <w:tc>
+          <w:tcPr>
+            <w:tcW w:w="7223" w:type="dxa"/>
+            <w:gridSpan w:val="3"/>
+            <w:tcBorders>
+              <w:top w:val="single" w:sz="2" w:space="0" w:color="000000"/>
+              <w:left w:val="single" w:sz="2" w:space="0" w:color="000000"/>
+              <w:bottom w:val="single" w:sz="2" w:space="0" w:color="000000"/>
+              <w:right w:val="single" w:sz="2" w:space="0" w:color="000000"/>
+            </w:tcBorders>
+            <w:shd w:val="clear" w:color="auto" w:fill="auto"/>
+            <w:tcMar>
+              <w:top w:w="80" w:type="dxa"/>
+              <w:left w:w="80" w:type="dxa"/>
+              <w:bottom w:w="80" w:type="dxa"/>
+              <w:right w:w="80" w:type="dxa"/>
+            </w:tcMar>
+            <w:vAlign w:val="center"/>
+          </w:tcPr>
+          <w:p>
+            <w:pPr>
+              <w:pStyle w:val="Stiletabella2"/>
+              <w:jc w:val="center"/>
+              <w:rPr>
+                <w:b/>
+                <w:bCs/>
+              </w:rPr>
+            </w:pPr>
+            <w:r>
+              <w:rPr>
+                <w:b/>
+                <w:bCs/>
+              </w:rPr>
+              <w:t xml:space="preserve">L’utente preme sul </w:t>
+            </w:r>
+            <w:r>
+              <w:rPr>
+                <w:b/>
+                <w:bCs/>
+              </w:rPr>
+              <w:t>bottone “accetta” o “rifiuta”</w:t>
+            </w:r>
+          </w:p>
+        </w:tc>
+      </w:tr>
+      <w:tr>
+        <w:trPr>
+          <w:cantSplit/>
+          <w:trHeight w:val="295"/>
+        </w:trPr>
+        <w:tc>
+          <w:tcPr>
+            <w:tcW w:w="2407" w:type="dxa"/>
+            <w:vMerge w:val="restart"/>
+            <w:tcBorders>
+              <w:top w:val="single" w:sz="2" w:space="0" w:color="000000"/>
+              <w:left w:val="single" w:sz="2" w:space="0" w:color="000000"/>
+              <w:bottom w:val="single" w:sz="2" w:space="0" w:color="000000"/>
+              <w:right w:val="single" w:sz="2" w:space="0" w:color="000000"/>
+            </w:tcBorders>
+            <w:shd w:val="clear" w:color="auto" w:fill="FEFFFE"/>
+            <w:tcMar>
+              <w:top w:w="80" w:type="dxa"/>
+              <w:left w:w="80" w:type="dxa"/>
+              <w:bottom w:w="80" w:type="dxa"/>
+              <w:right w:w="80" w:type="dxa"/>
+            </w:tcMar>
+            <w:vAlign w:val="center"/>
+          </w:tcPr>
+          <w:p>
+            <w:pPr>
+              <w:pStyle w:val="Stiletabella2"/>
+              <w:rPr>
+                <w:b/>
+                <w:bCs/>
+              </w:rPr>
+            </w:pPr>
+            <w:proofErr w:type="spellStart"/>
+            <w:r>
+              <w:rPr>
+                <w:b/>
+                <w:bCs/>
+              </w:rPr>
+              <w:t>Description</w:t>
+            </w:r>
+            <w:proofErr w:type="spellEnd"/>
+          </w:p>
+        </w:tc>
+        <w:tc>
+          <w:tcPr>
+            <w:tcW w:w="2407" w:type="dxa"/>
+            <w:tcBorders>
+              <w:top w:val="single" w:sz="2" w:space="0" w:color="000000"/>
+              <w:left w:val="single" w:sz="2" w:space="0" w:color="000000"/>
+              <w:bottom w:val="single" w:sz="2" w:space="0" w:color="000000"/>
+              <w:right w:val="single" w:sz="2" w:space="0" w:color="000000"/>
+            </w:tcBorders>
+            <w:shd w:val="clear" w:color="auto" w:fill="F5F5F5"/>
+            <w:tcMar>
+              <w:top w:w="80" w:type="dxa"/>
+              <w:left w:w="80" w:type="dxa"/>
+              <w:bottom w:w="80" w:type="dxa"/>
+              <w:right w:w="80" w:type="dxa"/>
+            </w:tcMar>
+            <w:vAlign w:val="center"/>
+          </w:tcPr>
+          <w:p>
+            <w:pPr>
+              <w:pStyle w:val="Stiletabella2"/>
+              <w:jc w:val="center"/>
+              <w:rPr>
+                <w:b/>
+                <w:bCs/>
+              </w:rPr>
+            </w:pPr>
+            <w:r>
+              <w:rPr>
+                <w:b/>
+                <w:bCs/>
+              </w:rPr>
+              <w:t>Step n°</w:t>
+            </w:r>
+          </w:p>
+        </w:tc>
+        <w:tc>
+          <w:tcPr>
+            <w:tcW w:w="2407" w:type="dxa"/>
+            <w:tcBorders>
+              <w:top w:val="single" w:sz="2" w:space="0" w:color="000000"/>
+              <w:left w:val="single" w:sz="2" w:space="0" w:color="000000"/>
+              <w:bottom w:val="single" w:sz="2" w:space="0" w:color="000000"/>
+              <w:right w:val="single" w:sz="2" w:space="0" w:color="000000"/>
+            </w:tcBorders>
+            <w:shd w:val="clear" w:color="auto" w:fill="F5F5F5"/>
+            <w:tcMar>
+              <w:top w:w="80" w:type="dxa"/>
+              <w:left w:w="80" w:type="dxa"/>
+              <w:bottom w:w="80" w:type="dxa"/>
+              <w:right w:w="80" w:type="dxa"/>
+            </w:tcMar>
+            <w:vAlign w:val="center"/>
+          </w:tcPr>
+          <w:p>
+            <w:pPr>
+              <w:pStyle w:val="Stiletabella2"/>
+              <w:jc w:val="center"/>
+              <w:rPr>
+                <w:b/>
+                <w:bCs/>
+              </w:rPr>
+            </w:pPr>
+            <w:r>
+              <w:rPr>
+                <w:b/>
+                <w:bCs/>
+              </w:rPr>
+              <w:t>Utente autenticato</w:t>
+            </w:r>
+          </w:p>
+        </w:tc>
+        <w:tc>
+          <w:tcPr>
+            <w:tcW w:w="2409" w:type="dxa"/>
+            <w:tcBorders>
+              <w:top w:val="single" w:sz="2" w:space="0" w:color="000000"/>
+              <w:left w:val="single" w:sz="2" w:space="0" w:color="000000"/>
+              <w:bottom w:val="single" w:sz="2" w:space="0" w:color="000000"/>
+              <w:right w:val="single" w:sz="2" w:space="0" w:color="000000"/>
+            </w:tcBorders>
+            <w:shd w:val="clear" w:color="auto" w:fill="F5F5F5"/>
+            <w:tcMar>
+              <w:top w:w="80" w:type="dxa"/>
+              <w:left w:w="80" w:type="dxa"/>
+              <w:bottom w:w="80" w:type="dxa"/>
+              <w:right w:w="80" w:type="dxa"/>
+            </w:tcMar>
+            <w:vAlign w:val="center"/>
+          </w:tcPr>
+          <w:p>
+            <w:pPr>
+              <w:pStyle w:val="Stiletabella2"/>
+              <w:jc w:val="center"/>
+              <w:rPr>
+                <w:b/>
+                <w:bCs/>
+              </w:rPr>
+            </w:pPr>
+            <w:r>
+              <w:rPr>
+                <w:b/>
+                <w:bCs/>
+              </w:rPr>
+              <w:t>System</w:t>
+            </w:r>
+          </w:p>
+        </w:tc>
+      </w:tr>
+      <w:tr>
+        <w:trPr>
+          <w:cantSplit/>
+          <w:trHeight w:val="295"/>
+        </w:trPr>
+        <w:tc>
+          <w:tcPr>
+            <w:tcW w:w="2407" w:type="dxa"/>
+            <w:vMerge/>
+            <w:tcBorders>
+              <w:top w:val="single" w:sz="2" w:space="0" w:color="000000"/>
+              <w:left w:val="single" w:sz="2" w:space="0" w:color="000000"/>
+              <w:bottom w:val="single" w:sz="2" w:space="0" w:color="000000"/>
+              <w:right w:val="single" w:sz="2" w:space="0" w:color="000000"/>
+            </w:tcBorders>
+            <w:shd w:val="clear" w:color="auto" w:fill="FEFFFE"/>
+          </w:tcPr>
+          <w:p/>
+        </w:tc>
+        <w:tc>
+          <w:tcPr>
+            <w:tcW w:w="2407" w:type="dxa"/>
+            <w:tcBorders>
+              <w:top w:val="single" w:sz="2" w:space="0" w:color="000000"/>
+              <w:left w:val="single" w:sz="2" w:space="0" w:color="000000"/>
+              <w:bottom w:val="single" w:sz="2" w:space="0" w:color="000000"/>
+              <w:right w:val="single" w:sz="2" w:space="0" w:color="000000"/>
+            </w:tcBorders>
+            <w:shd w:val="clear" w:color="auto" w:fill="auto"/>
+            <w:tcMar>
+              <w:top w:w="80" w:type="dxa"/>
+              <w:left w:w="80" w:type="dxa"/>
+              <w:bottom w:w="80" w:type="dxa"/>
+              <w:right w:w="80" w:type="dxa"/>
+            </w:tcMar>
+            <w:vAlign w:val="center"/>
+          </w:tcPr>
+          <w:p>
+            <w:pPr>
+              <w:pStyle w:val="Stiletabella2"/>
+              <w:jc w:val="center"/>
+            </w:pPr>
+            <w:r>
+              <w:t>1</w:t>
+            </w:r>
+          </w:p>
+        </w:tc>
+        <w:tc>
+          <w:tcPr>
+            <w:tcW w:w="2407" w:type="dxa"/>
+            <w:tcBorders>
+              <w:top w:val="single" w:sz="2" w:space="0" w:color="000000"/>
+              <w:left w:val="single" w:sz="2" w:space="0" w:color="000000"/>
+              <w:bottom w:val="single" w:sz="2" w:space="0" w:color="000000"/>
+              <w:right w:val="single" w:sz="2" w:space="0" w:color="000000"/>
+            </w:tcBorders>
+            <w:shd w:val="clear" w:color="auto" w:fill="auto"/>
+            <w:tcMar>
+              <w:top w:w="80" w:type="dxa"/>
+              <w:left w:w="80" w:type="dxa"/>
+              <w:bottom w:w="80" w:type="dxa"/>
+              <w:right w:w="80" w:type="dxa"/>
+            </w:tcMar>
+            <w:vAlign w:val="center"/>
+          </w:tcPr>
+          <w:p>
+            <w:pPr>
+              <w:pStyle w:val="Stiletabella2"/>
+              <w:jc w:val="center"/>
+            </w:pPr>
+            <w:r>
+              <w:t>Azione trigger</w:t>
+            </w:r>
+          </w:p>
+        </w:tc>
+        <w:tc>
+          <w:tcPr>
+            <w:tcW w:w="2409" w:type="dxa"/>
+            <w:tcBorders>
+              <w:top w:val="single" w:sz="2" w:space="0" w:color="000000"/>
+              <w:left w:val="single" w:sz="2" w:space="0" w:color="000000"/>
+              <w:bottom w:val="single" w:sz="2" w:space="0" w:color="000000"/>
+              <w:right w:val="single" w:sz="2" w:space="0" w:color="000000"/>
+            </w:tcBorders>
+            <w:shd w:val="clear" w:color="auto" w:fill="auto"/>
+            <w:tcMar>
+              <w:top w:w="80" w:type="dxa"/>
+              <w:left w:w="80" w:type="dxa"/>
+              <w:bottom w:w="80" w:type="dxa"/>
+              <w:right w:w="80" w:type="dxa"/>
+            </w:tcMar>
+            <w:vAlign w:val="center"/>
+          </w:tcPr>
+          <w:p/>
+        </w:tc>
+      </w:tr>
+      <w:tr>
+        <w:trPr>
+          <w:cantSplit/>
+          <w:trHeight w:val="295"/>
+        </w:trPr>
+        <w:tc>
+          <w:tcPr>
+            <w:tcW w:w="2407" w:type="dxa"/>
+            <w:vMerge/>
+            <w:tcBorders>
+              <w:top w:val="single" w:sz="2" w:space="0" w:color="000000"/>
+              <w:left w:val="single" w:sz="2" w:space="0" w:color="000000"/>
+              <w:bottom w:val="single" w:sz="2" w:space="0" w:color="000000"/>
+              <w:right w:val="single" w:sz="2" w:space="0" w:color="000000"/>
+            </w:tcBorders>
+            <w:shd w:val="clear" w:color="auto" w:fill="FEFFFE"/>
+          </w:tcPr>
+          <w:p/>
+        </w:tc>
+        <w:tc>
+          <w:tcPr>
+            <w:tcW w:w="2407" w:type="dxa"/>
+            <w:tcBorders>
+              <w:top w:val="single" w:sz="2" w:space="0" w:color="000000"/>
+              <w:left w:val="single" w:sz="2" w:space="0" w:color="000000"/>
+              <w:bottom w:val="single" w:sz="2" w:space="0" w:color="000000"/>
+              <w:right w:val="single" w:sz="2" w:space="0" w:color="000000"/>
+            </w:tcBorders>
+            <w:shd w:val="clear" w:color="auto" w:fill="F5F5F5"/>
+            <w:tcMar>
+              <w:top w:w="80" w:type="dxa"/>
+              <w:left w:w="80" w:type="dxa"/>
+              <w:bottom w:w="80" w:type="dxa"/>
+              <w:right w:w="80" w:type="dxa"/>
+            </w:tcMar>
+            <w:vAlign w:val="center"/>
+          </w:tcPr>
+          <w:p>
+            <w:pPr>
+              <w:pStyle w:val="Stiletabella2"/>
+              <w:jc w:val="center"/>
+            </w:pPr>
+            <w:r>
+              <w:t>2</w:t>
+            </w:r>
+          </w:p>
+        </w:tc>
+        <w:tc>
+          <w:tcPr>
+            <w:tcW w:w="2407" w:type="dxa"/>
+            <w:tcBorders>
+              <w:top w:val="single" w:sz="2" w:space="0" w:color="000000"/>
+              <w:left w:val="single" w:sz="2" w:space="0" w:color="000000"/>
+              <w:bottom w:val="single" w:sz="2" w:space="0" w:color="000000"/>
+              <w:right w:val="single" w:sz="2" w:space="0" w:color="000000"/>
+            </w:tcBorders>
+            <w:shd w:val="clear" w:color="auto" w:fill="F5F5F5"/>
+            <w:tcMar>
+              <w:top w:w="80" w:type="dxa"/>
+              <w:left w:w="80" w:type="dxa"/>
+              <w:bottom w:w="80" w:type="dxa"/>
+              <w:right w:w="80" w:type="dxa"/>
+            </w:tcMar>
+            <w:vAlign w:val="center"/>
+          </w:tcPr>
+          <w:p/>
+        </w:tc>
+        <w:tc>
+          <w:tcPr>
+            <w:tcW w:w="2409" w:type="dxa"/>
+            <w:tcBorders>
+              <w:top w:val="single" w:sz="2" w:space="0" w:color="000000"/>
+              <w:left w:val="single" w:sz="2" w:space="0" w:color="000000"/>
+              <w:bottom w:val="single" w:sz="2" w:space="0" w:color="000000"/>
+              <w:right w:val="single" w:sz="2" w:space="0" w:color="000000"/>
+            </w:tcBorders>
+            <w:shd w:val="clear" w:color="auto" w:fill="F5F5F5"/>
+            <w:tcMar>
+              <w:top w:w="80" w:type="dxa"/>
+              <w:left w:w="80" w:type="dxa"/>
+              <w:bottom w:w="80" w:type="dxa"/>
+              <w:right w:w="80" w:type="dxa"/>
+            </w:tcMar>
+            <w:vAlign w:val="center"/>
+          </w:tcPr>
+          <w:p>
+            <w:pPr>
+              <w:pStyle w:val="Stiletabella2"/>
+              <w:jc w:val="center"/>
+            </w:pPr>
+            <w:r>
+              <w:t>Mostra M11</w:t>
+            </w:r>
+          </w:p>
+        </w:tc>
+      </w:tr>
+    </w:tbl>
+    <w:p/>
+    <w:p/>
+    <w:p/>
+    <w:p/>
+    <w:p/>
+    <w:p/>
+    <w:p>
+      <w:pPr>
+        <w:pStyle w:val="Corpo"/>
+      </w:pPr>
+    </w:p>
+    <w:tbl>
+      <w:tblPr>
+        <w:tblW w:w="9630" w:type="dxa"/>
+        <w:tblInd w:w="108" w:type="dxa"/>
+        <w:tblLayout w:type="fixed"/>
+        <w:tblLook w:val="0000" w:firstRow="0" w:lastRow="0" w:firstColumn="0" w:lastColumn="0" w:noHBand="0" w:noVBand="0"/>
+      </w:tblPr>
+      <w:tblGrid>
+        <w:gridCol w:w="2407"/>
+        <w:gridCol w:w="2407"/>
+        <w:gridCol w:w="2407"/>
+        <w:gridCol w:w="2409"/>
+      </w:tblGrid>
+      <w:tr>
+        <w:trPr>
+          <w:cantSplit/>
+          <w:trHeight w:val="295"/>
+        </w:trPr>
+        <w:tc>
+          <w:tcPr>
+            <w:tcW w:w="2407" w:type="dxa"/>
+            <w:tcBorders>
+              <w:top w:val="single" w:sz="2" w:space="0" w:color="000000"/>
+              <w:left w:val="single" w:sz="2" w:space="0" w:color="000000"/>
+              <w:bottom w:val="single" w:sz="2" w:space="0" w:color="000000"/>
+              <w:right w:val="single" w:sz="2" w:space="0" w:color="000000"/>
+            </w:tcBorders>
+            <w:shd w:val="clear" w:color="auto" w:fill="auto"/>
+            <w:tcMar>
+              <w:top w:w="80" w:type="dxa"/>
+              <w:left w:w="80" w:type="dxa"/>
+              <w:bottom w:w="80" w:type="dxa"/>
+              <w:right w:w="80" w:type="dxa"/>
+            </w:tcMar>
+            <w:vAlign w:val="center"/>
+          </w:tcPr>
+          <w:p>
+            <w:pPr>
+              <w:pStyle w:val="Stiletabella2"/>
+              <w:rPr>
+                <w:b/>
+                <w:bCs/>
+              </w:rPr>
+            </w:pPr>
+            <w:r>
+              <w:rPr>
+                <w:b/>
+                <w:bCs/>
+              </w:rPr>
+              <w:t>UC</w:t>
+            </w:r>
+            <w:r>
+              <w:rPr>
+                <w:b/>
+                <w:bCs/>
+              </w:rPr>
+              <w:t>1</w:t>
+            </w:r>
+            <w:r>
+              <w:rPr>
+                <w:b/>
+                <w:bCs/>
+              </w:rPr>
+              <w:t>1</w:t>
             </w:r>
           </w:p>
         </w:tc>
@@ -13097,7 +15289,14 @@
                 <w:b/>
                 <w:bCs/>
               </w:rPr>
-              <w:t>UC10</w:t>
+              <w:t>UC1</w:t>
+            </w:r>
+            <w:r>
+              <w:rPr>
+                <w:b/>
+                <w:bCs/>
+              </w:rPr>
+              <w:t>2</w:t>
             </w:r>
           </w:p>
         </w:tc>
@@ -18058,9 +20257,10 @@
     <w:name w:val="Normal"/>
     <w:autoRedefine/>
     <w:qFormat/>
-    <w:rsid w:val="00673F5A"/>
+    <w:rsid w:val="00242707"/>
     <w:pPr>
       <w:spacing w:after="0" w:line="240" w:lineRule="auto"/>
+      <w:jc w:val="center"/>
     </w:pPr>
     <w:rPr>
       <w:rFonts w:ascii="Helvetica Neue" w:eastAsia="Times New Roman" w:hAnsi="Helvetica Neue" w:cs="Times New Roman"/>

</xml_diff>